<commit_message>
Changed the database settings around a bit. * Because of the way the login table(s) are now split out, it was necessary to split the hat tables out as well. This is now done and documentation updated.
</commit_message>
<xml_diff>
--- a/docs/HAT User Guide.docx
+++ b/docs/HAT User Guide.docx
@@ -5844,6 +5844,74 @@
       <w:r>
         <w:t>The rest of this file should never need to be changed unless you’ve added custom classes, custom item types, custom item equip locations or a module to HAT.</w:t>
       </w:r>
+    </w:p>
+    <w:p>
+      <w:pPr>
+        <w:pStyle w:val="Heading3"/>
+      </w:pPr>
+      <w:proofErr w:type="spellStart"/>
+      <w:r>
+        <w:t>Database.php</w:t>
+      </w:r>
+      <w:proofErr w:type="spellEnd"/>
+    </w:p>
+    <w:p>
+      <w:r>
+        <w:t xml:space="preserve">This file is pretty </w:t>
+      </w:r>
+      <w:proofErr w:type="spellStart"/>
+      <w:r>
+        <w:t>self explanatory</w:t>
+      </w:r>
+      <w:proofErr w:type="spellEnd"/>
+      <w:r>
+        <w:t xml:space="preserve">. Each array has connection information for the applicable database(s). You can either upload your hat tables to the same database or a different database than your </w:t>
+      </w:r>
+      <w:proofErr w:type="spellStart"/>
+      <w:r>
+        <w:t>ragnarok</w:t>
+      </w:r>
+      <w:proofErr w:type="spellEnd"/>
+      <w:r>
+        <w:t xml:space="preserve"> databases. If you have more than one database, you will need to clone the existing settings and create another set. Make sure you name the array $</w:t>
+      </w:r>
+      <w:proofErr w:type="spellStart"/>
+      <w:r>
+        <w:t>db</w:t>
+      </w:r>
+      <w:proofErr w:type="spellEnd"/>
+      <w:r>
+        <w:t xml:space="preserve">[‘&lt;name&gt;’] the same as you have in </w:t>
+      </w:r>
+      <w:proofErr w:type="spellStart"/>
+      <w:r>
+        <w:t>hat.php</w:t>
+      </w:r>
+      <w:proofErr w:type="spellEnd"/>
+      <w:r>
+        <w:t xml:space="preserve"> under the ‘</w:t>
+      </w:r>
+      <w:proofErr w:type="spellStart"/>
+      <w:r>
+        <w:t>database_group</w:t>
+      </w:r>
+      <w:proofErr w:type="spellEnd"/>
+      <w:r>
+        <w:t xml:space="preserve">’ settings. </w:t>
+      </w:r>
+    </w:p>
+    <w:p>
+      <w:r>
+        <w:t>Do not change the $</w:t>
+      </w:r>
+      <w:proofErr w:type="spellStart"/>
+      <w:r>
+        <w:t>db</w:t>
+      </w:r>
+      <w:proofErr w:type="spellEnd"/>
+      <w:r>
+        <w:t xml:space="preserve">[‘hat’] name, but edit the settings accordingly is OK. </w:t>
+      </w:r>
       <w:bookmarkStart w:id="10" w:name="_GoBack"/>
       <w:bookmarkEnd w:id="10"/>
     </w:p>
@@ -5992,6 +6060,7 @@
     </w:p>
     <w:p>
       <w:r>
+        <w:lastRenderedPageBreak/>
         <w:t xml:space="preserve">This is almost a must. Use an </w:t>
       </w:r>
       <w:proofErr w:type="spellStart"/>
@@ -9305,7 +9374,7 @@
       </w:pPr>
     </w:pPrDefault>
   </w:docDefaults>
-  <w:latentStyles w:defLockedState="0" w:defUIPriority="99" w:defSemiHidden="0" w:defUnhideWhenUsed="0" w:defQFormat="0" w:count="372">
+  <w:latentStyles w:defLockedState="0" w:defUIPriority="99" w:defSemiHidden="0" w:defUnhideWhenUsed="0" w:defQFormat="0" w:count="373">
     <w:lsdException w:name="Normal" w:uiPriority="0" w:qFormat="1"/>
     <w:lsdException w:name="heading 1" w:uiPriority="9" w:qFormat="1"/>
     <w:lsdException w:name="heading 2" w:semiHidden="1" w:uiPriority="9" w:unhideWhenUsed="1" w:qFormat="1"/>
@@ -9675,6 +9744,7 @@
     <w:lsdException w:name="List Table 6 Colorful Accent 6" w:uiPriority="51"/>
     <w:lsdException w:name="List Table 7 Colorful Accent 6" w:uiPriority="52"/>
     <w:lsdException w:name="Mention" w:semiHidden="1" w:unhideWhenUsed="1"/>
+    <w:lsdException w:name="Smart Hyperlink" w:semiHidden="1" w:unhideWhenUsed="1"/>
   </w:latentStyles>
   <w:style w:type="paragraph" w:default="1" w:styleId="Normal">
     <w:name w:val="Normal"/>
@@ -10821,7 +10891,7 @@
 </file>
 
 <file path=customXml/itemProps1.xml><?xml version="1.0" encoding="utf-8"?>
-<ds:datastoreItem xmlns:ds="http://schemas.openxmlformats.org/officeDocument/2006/customXml" ds:itemID="{B75EF215-FD17-41B9-B9D1-D020CE0EEF26}">
+<ds:datastoreItem xmlns:ds="http://schemas.openxmlformats.org/officeDocument/2006/customXml" ds:itemID="{8237CF8D-A3B4-4B68-8B42-1FA23F6C9A56}">
   <ds:schemaRefs>
     <ds:schemaRef ds:uri="http://schemas.openxmlformats.org/officeDocument/2006/bibliography"/>
   </ds:schemaRefs>

</xml_diff>

<commit_message>
Misc changes: * Broke out the login tables that hat uses into a new sql file. * updated documentation. * Updated all sql files. * Rename hat_logs to logs. No need for hat_log directory anymore. * Fixed database bugs with the hat table breakout of last commit. * Fixed a leaveover from my testing of the URL pointing to my site instead of the configuration site.
</commit_message>
<xml_diff>
--- a/docs/HAT User Guide.docx
+++ b/docs/HAT User Guide.docx
@@ -217,6 +217,8 @@
         </w:rPr>
       </w:sdtEndPr>
       <w:sdtContent>
+        <w:bookmarkStart w:id="0" w:name="_GoBack" w:displacedByCustomXml="prev"/>
+        <w:bookmarkEnd w:id="0" w:displacedByCustomXml="prev"/>
         <w:p>
           <w:pPr>
             <w:pStyle w:val="TOCHeading"/>
@@ -248,7 +250,7 @@
           <w:r>
             <w:fldChar w:fldCharType="separate"/>
           </w:r>
-          <w:hyperlink w:anchor="_Toc454453572" w:history="1">
+          <w:hyperlink w:anchor="_Toc461528566" w:history="1">
             <w:r>
               <w:rPr>
                 <w:rStyle w:val="Hyperlink"/>
@@ -275,7 +277,7 @@
                 <w:noProof/>
                 <w:webHidden/>
               </w:rPr>
-              <w:instrText xml:space="preserve"> PAGEREF _Toc454453572 \h </w:instrText>
+              <w:instrText xml:space="preserve"> PAGEREF _Toc461528566 \h </w:instrText>
             </w:r>
             <w:r>
               <w:rPr>
@@ -320,7 +322,7 @@
               <w:lang w:eastAsia="en-US" w:bidi="ar-SA"/>
             </w:rPr>
           </w:pPr>
-          <w:hyperlink w:anchor="_Toc454453573" w:history="1">
+          <w:hyperlink w:anchor="_Toc461528567" w:history="1">
             <w:r>
               <w:rPr>
                 <w:rStyle w:val="Hyperlink"/>
@@ -347,7 +349,7 @@
                 <w:noProof/>
                 <w:webHidden/>
               </w:rPr>
-              <w:instrText xml:space="preserve"> PAGEREF _Toc454453573 \h </w:instrText>
+              <w:instrText xml:space="preserve"> PAGEREF _Toc461528567 \h </w:instrText>
             </w:r>
             <w:r>
               <w:rPr>
@@ -392,7 +394,7 @@
               <w:lang w:eastAsia="en-US" w:bidi="ar-SA"/>
             </w:rPr>
           </w:pPr>
-          <w:hyperlink w:anchor="_Toc454453574" w:history="1">
+          <w:hyperlink w:anchor="_Toc461528568" w:history="1">
             <w:r>
               <w:rPr>
                 <w:rStyle w:val="Hyperlink"/>
@@ -419,7 +421,7 @@
                 <w:noProof/>
                 <w:webHidden/>
               </w:rPr>
-              <w:instrText xml:space="preserve"> PAGEREF _Toc454453574 \h </w:instrText>
+              <w:instrText xml:space="preserve"> PAGEREF _Toc461528568 \h </w:instrText>
             </w:r>
             <w:r>
               <w:rPr>
@@ -464,7 +466,7 @@
               <w:lang w:eastAsia="en-US" w:bidi="ar-SA"/>
             </w:rPr>
           </w:pPr>
-          <w:hyperlink w:anchor="_Toc454453575" w:history="1">
+          <w:hyperlink w:anchor="_Toc461528569" w:history="1">
             <w:r>
               <w:rPr>
                 <w:rStyle w:val="Hyperlink"/>
@@ -491,7 +493,7 @@
                 <w:noProof/>
                 <w:webHidden/>
               </w:rPr>
-              <w:instrText xml:space="preserve"> PAGEREF _Toc454453575 \h </w:instrText>
+              <w:instrText xml:space="preserve"> PAGEREF _Toc461528569 \h </w:instrText>
             </w:r>
             <w:r>
               <w:rPr>
@@ -512,6 +514,78 @@
                 <w:webHidden/>
               </w:rPr>
               <w:t>6</w:t>
+            </w:r>
+            <w:r>
+              <w:rPr>
+                <w:noProof/>
+                <w:webHidden/>
+              </w:rPr>
+              <w:fldChar w:fldCharType="end"/>
+            </w:r>
+          </w:hyperlink>
+        </w:p>
+        <w:p>
+          <w:pPr>
+            <w:pStyle w:val="TOC2"/>
+            <w:tabs>
+              <w:tab w:val="right" w:leader="dot" w:pos="9962"/>
+            </w:tabs>
+            <w:rPr>
+              <w:rFonts w:cstheme="minorBidi"/>
+              <w:noProof/>
+              <w:sz w:val="22"/>
+              <w:szCs w:val="22"/>
+              <w:lang w:eastAsia="en-US" w:bidi="ar-SA"/>
+            </w:rPr>
+          </w:pPr>
+          <w:hyperlink w:anchor="_Toc461528570" w:history="1">
+            <w:r>
+              <w:rPr>
+                <w:rStyle w:val="Hyperlink"/>
+                <w:noProof/>
+              </w:rPr>
+              <w:t>Databases</w:t>
+            </w:r>
+            <w:r>
+              <w:rPr>
+                <w:noProof/>
+                <w:webHidden/>
+              </w:rPr>
+              <w:tab/>
+            </w:r>
+            <w:r>
+              <w:rPr>
+                <w:noProof/>
+                <w:webHidden/>
+              </w:rPr>
+              <w:fldChar w:fldCharType="begin"/>
+            </w:r>
+            <w:r>
+              <w:rPr>
+                <w:noProof/>
+                <w:webHidden/>
+              </w:rPr>
+              <w:instrText xml:space="preserve"> PAGEREF _Toc461528570 \h </w:instrText>
+            </w:r>
+            <w:r>
+              <w:rPr>
+                <w:noProof/>
+                <w:webHidden/>
+              </w:rPr>
+            </w:r>
+            <w:r>
+              <w:rPr>
+                <w:noProof/>
+                <w:webHidden/>
+              </w:rPr>
+              <w:fldChar w:fldCharType="separate"/>
+            </w:r>
+            <w:r>
+              <w:rPr>
+                <w:noProof/>
+                <w:webHidden/>
+              </w:rPr>
+              <w:t>7</w:t>
             </w:r>
             <w:r>
               <w:rPr>
@@ -536,7 +610,7 @@
               <w:lang w:eastAsia="en-US" w:bidi="ar-SA"/>
             </w:rPr>
           </w:pPr>
-          <w:hyperlink w:anchor="_Toc454453576" w:history="1">
+          <w:hyperlink w:anchor="_Toc461528571" w:history="1">
             <w:r>
               <w:rPr>
                 <w:rStyle w:val="Hyperlink"/>
@@ -563,7 +637,7 @@
                 <w:noProof/>
                 <w:webHidden/>
               </w:rPr>
-              <w:instrText xml:space="preserve"> PAGEREF _Toc454453576 \h </w:instrText>
+              <w:instrText xml:space="preserve"> PAGEREF _Toc461528571 \h </w:instrText>
             </w:r>
             <w:r>
               <w:rPr>
@@ -608,7 +682,7 @@
               <w:lang w:eastAsia="en-US" w:bidi="ar-SA"/>
             </w:rPr>
           </w:pPr>
-          <w:hyperlink w:anchor="_Toc454453577" w:history="1">
+          <w:hyperlink w:anchor="_Toc461528572" w:history="1">
             <w:r>
               <w:rPr>
                 <w:rStyle w:val="Hyperlink"/>
@@ -635,7 +709,7 @@
                 <w:noProof/>
                 <w:webHidden/>
               </w:rPr>
-              <w:instrText xml:space="preserve"> PAGEREF _Toc454453577 \h </w:instrText>
+              <w:instrText xml:space="preserve"> PAGEREF _Toc461528572 \h </w:instrText>
             </w:r>
             <w:r>
               <w:rPr>
@@ -680,7 +754,7 @@
               <w:lang w:eastAsia="en-US" w:bidi="ar-SA"/>
             </w:rPr>
           </w:pPr>
-          <w:hyperlink w:anchor="_Toc454453578" w:history="1">
+          <w:hyperlink w:anchor="_Toc461528573" w:history="1">
             <w:r>
               <w:rPr>
                 <w:rStyle w:val="Hyperlink"/>
@@ -707,7 +781,7 @@
                 <w:noProof/>
                 <w:webHidden/>
               </w:rPr>
-              <w:instrText xml:space="preserve"> PAGEREF _Toc454453578 \h </w:instrText>
+              <w:instrText xml:space="preserve"> PAGEREF _Toc461528573 \h </w:instrText>
             </w:r>
             <w:r>
               <w:rPr>
@@ -752,7 +826,7 @@
               <w:lang w:eastAsia="en-US" w:bidi="ar-SA"/>
             </w:rPr>
           </w:pPr>
-          <w:hyperlink w:anchor="_Toc454453579" w:history="1">
+          <w:hyperlink w:anchor="_Toc461528574" w:history="1">
             <w:r>
               <w:rPr>
                 <w:rStyle w:val="Hyperlink"/>
@@ -779,7 +853,7 @@
                 <w:noProof/>
                 <w:webHidden/>
               </w:rPr>
-              <w:instrText xml:space="preserve"> PAGEREF _Toc454453579 \h </w:instrText>
+              <w:instrText xml:space="preserve"> PAGEREF _Toc461528574 \h </w:instrText>
             </w:r>
             <w:r>
               <w:rPr>
@@ -799,7 +873,7 @@
                 <w:noProof/>
                 <w:webHidden/>
               </w:rPr>
-              <w:t>7</w:t>
+              <w:t>8</w:t>
             </w:r>
             <w:r>
               <w:rPr>
@@ -824,7 +898,7 @@
               <w:lang w:eastAsia="en-US" w:bidi="ar-SA"/>
             </w:rPr>
           </w:pPr>
-          <w:hyperlink w:anchor="_Toc454453580" w:history="1">
+          <w:hyperlink w:anchor="_Toc461528575" w:history="1">
             <w:r>
               <w:rPr>
                 <w:rStyle w:val="Hyperlink"/>
@@ -851,7 +925,7 @@
                 <w:noProof/>
                 <w:webHidden/>
               </w:rPr>
-              <w:instrText xml:space="preserve"> PAGEREF _Toc454453580 \h </w:instrText>
+              <w:instrText xml:space="preserve"> PAGEREF _Toc461528575 \h </w:instrText>
             </w:r>
             <w:r>
               <w:rPr>
@@ -871,7 +945,151 @@
                 <w:noProof/>
                 <w:webHidden/>
               </w:rPr>
-              <w:t>7</w:t>
+              <w:t>8</w:t>
+            </w:r>
+            <w:r>
+              <w:rPr>
+                <w:noProof/>
+                <w:webHidden/>
+              </w:rPr>
+              <w:fldChar w:fldCharType="end"/>
+            </w:r>
+          </w:hyperlink>
+        </w:p>
+        <w:p>
+          <w:pPr>
+            <w:pStyle w:val="TOC3"/>
+            <w:tabs>
+              <w:tab w:val="right" w:leader="dot" w:pos="9962"/>
+            </w:tabs>
+            <w:rPr>
+              <w:rFonts w:cstheme="minorBidi"/>
+              <w:noProof/>
+              <w:sz w:val="22"/>
+              <w:szCs w:val="22"/>
+              <w:lang w:eastAsia="en-US" w:bidi="ar-SA"/>
+            </w:rPr>
+          </w:pPr>
+          <w:hyperlink w:anchor="_Toc461528576" w:history="1">
+            <w:r>
+              <w:rPr>
+                <w:rStyle w:val="Hyperlink"/>
+                <w:noProof/>
+              </w:rPr>
+              <w:t>Ragnarok Servers</w:t>
+            </w:r>
+            <w:r>
+              <w:rPr>
+                <w:noProof/>
+                <w:webHidden/>
+              </w:rPr>
+              <w:tab/>
+            </w:r>
+            <w:r>
+              <w:rPr>
+                <w:noProof/>
+                <w:webHidden/>
+              </w:rPr>
+              <w:fldChar w:fldCharType="begin"/>
+            </w:r>
+            <w:r>
+              <w:rPr>
+                <w:noProof/>
+                <w:webHidden/>
+              </w:rPr>
+              <w:instrText xml:space="preserve"> PAGEREF _Toc461528576 \h </w:instrText>
+            </w:r>
+            <w:r>
+              <w:rPr>
+                <w:noProof/>
+                <w:webHidden/>
+              </w:rPr>
+            </w:r>
+            <w:r>
+              <w:rPr>
+                <w:noProof/>
+                <w:webHidden/>
+              </w:rPr>
+              <w:fldChar w:fldCharType="separate"/>
+            </w:r>
+            <w:r>
+              <w:rPr>
+                <w:noProof/>
+                <w:webHidden/>
+              </w:rPr>
+              <w:t>10</w:t>
+            </w:r>
+            <w:r>
+              <w:rPr>
+                <w:noProof/>
+                <w:webHidden/>
+              </w:rPr>
+              <w:fldChar w:fldCharType="end"/>
+            </w:r>
+          </w:hyperlink>
+        </w:p>
+        <w:p>
+          <w:pPr>
+            <w:pStyle w:val="TOC3"/>
+            <w:tabs>
+              <w:tab w:val="right" w:leader="dot" w:pos="9962"/>
+            </w:tabs>
+            <w:rPr>
+              <w:rFonts w:cstheme="minorBidi"/>
+              <w:noProof/>
+              <w:sz w:val="22"/>
+              <w:szCs w:val="22"/>
+              <w:lang w:eastAsia="en-US" w:bidi="ar-SA"/>
+            </w:rPr>
+          </w:pPr>
+          <w:hyperlink w:anchor="_Toc461528577" w:history="1">
+            <w:r>
+              <w:rPr>
+                <w:rStyle w:val="Hyperlink"/>
+                <w:noProof/>
+              </w:rPr>
+              <w:t>Database.php</w:t>
+            </w:r>
+            <w:r>
+              <w:rPr>
+                <w:noProof/>
+                <w:webHidden/>
+              </w:rPr>
+              <w:tab/>
+            </w:r>
+            <w:r>
+              <w:rPr>
+                <w:noProof/>
+                <w:webHidden/>
+              </w:rPr>
+              <w:fldChar w:fldCharType="begin"/>
+            </w:r>
+            <w:r>
+              <w:rPr>
+                <w:noProof/>
+                <w:webHidden/>
+              </w:rPr>
+              <w:instrText xml:space="preserve"> PAGEREF _Toc461528577 \h </w:instrText>
+            </w:r>
+            <w:r>
+              <w:rPr>
+                <w:noProof/>
+                <w:webHidden/>
+              </w:rPr>
+            </w:r>
+            <w:r>
+              <w:rPr>
+                <w:noProof/>
+                <w:webHidden/>
+              </w:rPr>
+              <w:fldChar w:fldCharType="separate"/>
+            </w:r>
+            <w:r>
+              <w:rPr>
+                <w:noProof/>
+                <w:webHidden/>
+              </w:rPr>
+              <w:t>11</w:t>
             </w:r>
             <w:r>
               <w:rPr>
@@ -896,7 +1114,7 @@
               <w:lang w:eastAsia="en-US" w:bidi="ar-SA"/>
             </w:rPr>
           </w:pPr>
-          <w:hyperlink w:anchor="_Toc454453581" w:history="1">
+          <w:hyperlink w:anchor="_Toc461528578" w:history="1">
             <w:r>
               <w:rPr>
                 <w:rStyle w:val="Hyperlink"/>
@@ -923,7 +1141,7 @@
                 <w:noProof/>
                 <w:webHidden/>
               </w:rPr>
-              <w:instrText xml:space="preserve"> PAGEREF _Toc454453581 \h </w:instrText>
+              <w:instrText xml:space="preserve"> PAGEREF _Toc461528578 \h </w:instrText>
             </w:r>
             <w:r>
               <w:rPr>
@@ -943,7 +1161,7 @@
                 <w:noProof/>
                 <w:webHidden/>
               </w:rPr>
-              <w:t>8</w:t>
+              <w:t>11</w:t>
             </w:r>
             <w:r>
               <w:rPr>
@@ -968,7 +1186,7 @@
               <w:lang w:eastAsia="en-US" w:bidi="ar-SA"/>
             </w:rPr>
           </w:pPr>
-          <w:hyperlink w:anchor="_Toc454453582" w:history="1">
+          <w:hyperlink w:anchor="_Toc461528579" w:history="1">
             <w:r>
               <w:rPr>
                 <w:rStyle w:val="Hyperlink"/>
@@ -995,7 +1213,7 @@
                 <w:noProof/>
                 <w:webHidden/>
               </w:rPr>
-              <w:instrText xml:space="preserve"> PAGEREF _Toc454453582 \h </w:instrText>
+              <w:instrText xml:space="preserve"> PAGEREF _Toc461528579 \h </w:instrText>
             </w:r>
             <w:r>
               <w:rPr>
@@ -1015,7 +1233,7 @@
                 <w:noProof/>
                 <w:webHidden/>
               </w:rPr>
-              <w:t>10</w:t>
+              <w:t>13</w:t>
             </w:r>
             <w:r>
               <w:rPr>
@@ -1040,7 +1258,7 @@
               <w:lang w:eastAsia="en-US" w:bidi="ar-SA"/>
             </w:rPr>
           </w:pPr>
-          <w:hyperlink w:anchor="_Toc454453583" w:history="1">
+          <w:hyperlink w:anchor="_Toc461528580" w:history="1">
             <w:r>
               <w:rPr>
                 <w:rStyle w:val="Hyperlink"/>
@@ -1067,7 +1285,7 @@
                 <w:noProof/>
                 <w:webHidden/>
               </w:rPr>
-              <w:instrText xml:space="preserve"> PAGEREF _Toc454453583 \h </w:instrText>
+              <w:instrText xml:space="preserve"> PAGEREF _Toc461528580 \h </w:instrText>
             </w:r>
             <w:r>
               <w:rPr>
@@ -1087,7 +1305,7 @@
                 <w:noProof/>
                 <w:webHidden/>
               </w:rPr>
-              <w:t>11</w:t>
+              <w:t>14</w:t>
             </w:r>
             <w:r>
               <w:rPr>
@@ -1112,7 +1330,7 @@
               <w:lang w:eastAsia="en-US" w:bidi="ar-SA"/>
             </w:rPr>
           </w:pPr>
-          <w:hyperlink w:anchor="_Toc454453584" w:history="1">
+          <w:hyperlink w:anchor="_Toc461528581" w:history="1">
             <w:r>
               <w:rPr>
                 <w:rStyle w:val="Hyperlink"/>
@@ -1139,7 +1357,7 @@
                 <w:noProof/>
                 <w:webHidden/>
               </w:rPr>
-              <w:instrText xml:space="preserve"> PAGEREF _Toc454453584 \h </w:instrText>
+              <w:instrText xml:space="preserve"> PAGEREF _Toc461528581 \h </w:instrText>
             </w:r>
             <w:r>
               <w:rPr>
@@ -1159,7 +1377,7 @@
                 <w:noProof/>
                 <w:webHidden/>
               </w:rPr>
-              <w:t>11</w:t>
+              <w:t>14</w:t>
             </w:r>
             <w:r>
               <w:rPr>
@@ -1184,7 +1402,7 @@
               <w:lang w:eastAsia="en-US" w:bidi="ar-SA"/>
             </w:rPr>
           </w:pPr>
-          <w:hyperlink w:anchor="_Toc454453585" w:history="1">
+          <w:hyperlink w:anchor="_Toc461528582" w:history="1">
             <w:r>
               <w:rPr>
                 <w:rStyle w:val="Hyperlink"/>
@@ -1211,7 +1429,7 @@
                 <w:noProof/>
                 <w:webHidden/>
               </w:rPr>
-              <w:instrText xml:space="preserve"> PAGEREF _Toc454453585 \h </w:instrText>
+              <w:instrText xml:space="preserve"> PAGEREF _Toc461528582 \h </w:instrText>
             </w:r>
             <w:r>
               <w:rPr>
@@ -1231,7 +1449,7 @@
                 <w:noProof/>
                 <w:webHidden/>
               </w:rPr>
-              <w:t>11</w:t>
+              <w:t>14</w:t>
             </w:r>
             <w:r>
               <w:rPr>
@@ -1256,7 +1474,7 @@
               <w:lang w:eastAsia="en-US" w:bidi="ar-SA"/>
             </w:rPr>
           </w:pPr>
-          <w:hyperlink w:anchor="_Toc454453586" w:history="1">
+          <w:hyperlink w:anchor="_Toc461528583" w:history="1">
             <w:r>
               <w:rPr>
                 <w:rStyle w:val="Hyperlink"/>
@@ -1283,7 +1501,7 @@
                 <w:noProof/>
                 <w:webHidden/>
               </w:rPr>
-              <w:instrText xml:space="preserve"> PAGEREF _Toc454453586 \h </w:instrText>
+              <w:instrText xml:space="preserve"> PAGEREF _Toc461528583 \h </w:instrText>
             </w:r>
             <w:r>
               <w:rPr>
@@ -1303,7 +1521,7 @@
                 <w:noProof/>
                 <w:webHidden/>
               </w:rPr>
-              <w:t>11</w:t>
+              <w:t>14</w:t>
             </w:r>
             <w:r>
               <w:rPr>
@@ -1328,7 +1546,7 @@
               <w:lang w:eastAsia="en-US" w:bidi="ar-SA"/>
             </w:rPr>
           </w:pPr>
-          <w:hyperlink w:anchor="_Toc454453587" w:history="1">
+          <w:hyperlink w:anchor="_Toc461528584" w:history="1">
             <w:r>
               <w:rPr>
                 <w:rStyle w:val="Hyperlink"/>
@@ -1355,7 +1573,7 @@
                 <w:noProof/>
                 <w:webHidden/>
               </w:rPr>
-              <w:instrText xml:space="preserve"> PAGEREF _Toc454453587 \h </w:instrText>
+              <w:instrText xml:space="preserve"> PAGEREF _Toc461528584 \h </w:instrText>
             </w:r>
             <w:r>
               <w:rPr>
@@ -1375,7 +1593,7 @@
                 <w:noProof/>
                 <w:webHidden/>
               </w:rPr>
-              <w:t>12</w:t>
+              <w:t>15</w:t>
             </w:r>
             <w:r>
               <w:rPr>
@@ -1400,7 +1618,7 @@
               <w:lang w:eastAsia="en-US" w:bidi="ar-SA"/>
             </w:rPr>
           </w:pPr>
-          <w:hyperlink w:anchor="_Toc454453588" w:history="1">
+          <w:hyperlink w:anchor="_Toc461528585" w:history="1">
             <w:r>
               <w:rPr>
                 <w:rStyle w:val="Hyperlink"/>
@@ -1427,7 +1645,7 @@
                 <w:noProof/>
                 <w:webHidden/>
               </w:rPr>
-              <w:instrText xml:space="preserve"> PAGEREF _Toc454453588 \h </w:instrText>
+              <w:instrText xml:space="preserve"> PAGEREF _Toc461528585 \h </w:instrText>
             </w:r>
             <w:r>
               <w:rPr>
@@ -1447,7 +1665,7 @@
                 <w:noProof/>
                 <w:webHidden/>
               </w:rPr>
-              <w:t>12</w:t>
+              <w:t>15</w:t>
             </w:r>
             <w:r>
               <w:rPr>
@@ -1472,7 +1690,7 @@
               <w:lang w:eastAsia="en-US" w:bidi="ar-SA"/>
             </w:rPr>
           </w:pPr>
-          <w:hyperlink w:anchor="_Toc454453589" w:history="1">
+          <w:hyperlink w:anchor="_Toc461528586" w:history="1">
             <w:r>
               <w:rPr>
                 <w:rStyle w:val="Hyperlink"/>
@@ -1499,7 +1717,7 @@
                 <w:noProof/>
                 <w:webHidden/>
               </w:rPr>
-              <w:instrText xml:space="preserve"> PAGEREF _Toc454453589 \h </w:instrText>
+              <w:instrText xml:space="preserve"> PAGEREF _Toc461528586 \h </w:instrText>
             </w:r>
             <w:r>
               <w:rPr>
@@ -1519,7 +1737,7 @@
                 <w:noProof/>
                 <w:webHidden/>
               </w:rPr>
-              <w:t>12</w:t>
+              <w:t>15</w:t>
             </w:r>
             <w:r>
               <w:rPr>
@@ -1544,7 +1762,7 @@
               <w:lang w:eastAsia="en-US" w:bidi="ar-SA"/>
             </w:rPr>
           </w:pPr>
-          <w:hyperlink w:anchor="_Toc454453590" w:history="1">
+          <w:hyperlink w:anchor="_Toc461528587" w:history="1">
             <w:r>
               <w:rPr>
                 <w:rStyle w:val="Hyperlink"/>
@@ -1571,7 +1789,7 @@
                 <w:noProof/>
                 <w:webHidden/>
               </w:rPr>
-              <w:instrText xml:space="preserve"> PAGEREF _Toc454453590 \h </w:instrText>
+              <w:instrText xml:space="preserve"> PAGEREF _Toc461528587 \h </w:instrText>
             </w:r>
             <w:r>
               <w:rPr>
@@ -1591,7 +1809,7 @@
                 <w:noProof/>
                 <w:webHidden/>
               </w:rPr>
-              <w:t>12</w:t>
+              <w:t>15</w:t>
             </w:r>
             <w:r>
               <w:rPr>
@@ -1616,7 +1834,7 @@
               <w:lang w:eastAsia="en-US" w:bidi="ar-SA"/>
             </w:rPr>
           </w:pPr>
-          <w:hyperlink w:anchor="_Toc454453591" w:history="1">
+          <w:hyperlink w:anchor="_Toc461528588" w:history="1">
             <w:r>
               <w:rPr>
                 <w:rStyle w:val="Hyperlink"/>
@@ -1643,7 +1861,7 @@
                 <w:noProof/>
                 <w:webHidden/>
               </w:rPr>
-              <w:instrText xml:space="preserve"> PAGEREF _Toc454453591 \h </w:instrText>
+              <w:instrText xml:space="preserve"> PAGEREF _Toc461528588 \h </w:instrText>
             </w:r>
             <w:r>
               <w:rPr>
@@ -1663,7 +1881,7 @@
                 <w:noProof/>
                 <w:webHidden/>
               </w:rPr>
-              <w:t>12</w:t>
+              <w:t>15</w:t>
             </w:r>
             <w:r>
               <w:rPr>
@@ -1688,7 +1906,7 @@
               <w:lang w:eastAsia="en-US" w:bidi="ar-SA"/>
             </w:rPr>
           </w:pPr>
-          <w:hyperlink w:anchor="_Toc454453592" w:history="1">
+          <w:hyperlink w:anchor="_Toc461528589" w:history="1">
             <w:r>
               <w:rPr>
                 <w:rStyle w:val="Hyperlink"/>
@@ -1715,7 +1933,7 @@
                 <w:noProof/>
                 <w:webHidden/>
               </w:rPr>
-              <w:instrText xml:space="preserve"> PAGEREF _Toc454453592 \h </w:instrText>
+              <w:instrText xml:space="preserve"> PAGEREF _Toc461528589 \h </w:instrText>
             </w:r>
             <w:r>
               <w:rPr>
@@ -1735,7 +1953,7 @@
                 <w:noProof/>
                 <w:webHidden/>
               </w:rPr>
-              <w:t>12</w:t>
+              <w:t>15</w:t>
             </w:r>
             <w:r>
               <w:rPr>
@@ -1760,7 +1978,7 @@
               <w:lang w:eastAsia="en-US" w:bidi="ar-SA"/>
             </w:rPr>
           </w:pPr>
-          <w:hyperlink w:anchor="_Toc454453593" w:history="1">
+          <w:hyperlink w:anchor="_Toc461528590" w:history="1">
             <w:r>
               <w:rPr>
                 <w:rStyle w:val="Hyperlink"/>
@@ -1787,7 +2005,7 @@
                 <w:noProof/>
                 <w:webHidden/>
               </w:rPr>
-              <w:instrText xml:space="preserve"> PAGEREF _Toc454453593 \h </w:instrText>
+              <w:instrText xml:space="preserve"> PAGEREF _Toc461528590 \h </w:instrText>
             </w:r>
             <w:r>
               <w:rPr>
@@ -1807,7 +2025,7 @@
                 <w:noProof/>
                 <w:webHidden/>
               </w:rPr>
-              <w:t>13</w:t>
+              <w:t>16</w:t>
             </w:r>
             <w:r>
               <w:rPr>
@@ -1832,7 +2050,7 @@
               <w:lang w:eastAsia="en-US" w:bidi="ar-SA"/>
             </w:rPr>
           </w:pPr>
-          <w:hyperlink w:anchor="_Toc454453594" w:history="1">
+          <w:hyperlink w:anchor="_Toc461528591" w:history="1">
             <w:r>
               <w:rPr>
                 <w:rStyle w:val="Hyperlink"/>
@@ -1859,7 +2077,7 @@
                 <w:noProof/>
                 <w:webHidden/>
               </w:rPr>
-              <w:instrText xml:space="preserve"> PAGEREF _Toc454453594 \h </w:instrText>
+              <w:instrText xml:space="preserve"> PAGEREF _Toc461528591 \h </w:instrText>
             </w:r>
             <w:r>
               <w:rPr>
@@ -1879,7 +2097,7 @@
                 <w:noProof/>
                 <w:webHidden/>
               </w:rPr>
-              <w:t>13</w:t>
+              <w:t>16</w:t>
             </w:r>
             <w:r>
               <w:rPr>
@@ -1904,7 +2122,7 @@
               <w:lang w:eastAsia="en-US" w:bidi="ar-SA"/>
             </w:rPr>
           </w:pPr>
-          <w:hyperlink w:anchor="_Toc454453595" w:history="1">
+          <w:hyperlink w:anchor="_Toc461528592" w:history="1">
             <w:r>
               <w:rPr>
                 <w:rStyle w:val="Hyperlink"/>
@@ -1931,7 +2149,7 @@
                 <w:noProof/>
                 <w:webHidden/>
               </w:rPr>
-              <w:instrText xml:space="preserve"> PAGEREF _Toc454453595 \h </w:instrText>
+              <w:instrText xml:space="preserve"> PAGEREF _Toc461528592 \h </w:instrText>
             </w:r>
             <w:r>
               <w:rPr>
@@ -1951,7 +2169,7 @@
                 <w:noProof/>
                 <w:webHidden/>
               </w:rPr>
-              <w:t>13</w:t>
+              <w:t>16</w:t>
             </w:r>
             <w:r>
               <w:rPr>
@@ -1976,7 +2194,7 @@
               <w:lang w:eastAsia="en-US" w:bidi="ar-SA"/>
             </w:rPr>
           </w:pPr>
-          <w:hyperlink w:anchor="_Toc454453596" w:history="1">
+          <w:hyperlink w:anchor="_Toc461528593" w:history="1">
             <w:r>
               <w:rPr>
                 <w:rStyle w:val="Hyperlink"/>
@@ -2003,7 +2221,7 @@
                 <w:noProof/>
                 <w:webHidden/>
               </w:rPr>
-              <w:instrText xml:space="preserve"> PAGEREF _Toc454453596 \h </w:instrText>
+              <w:instrText xml:space="preserve"> PAGEREF _Toc461528593 \h </w:instrText>
             </w:r>
             <w:r>
               <w:rPr>
@@ -2023,7 +2241,7 @@
                 <w:noProof/>
                 <w:webHidden/>
               </w:rPr>
-              <w:t>13</w:t>
+              <w:t>16</w:t>
             </w:r>
             <w:r>
               <w:rPr>
@@ -2048,7 +2266,7 @@
               <w:lang w:eastAsia="en-US" w:bidi="ar-SA"/>
             </w:rPr>
           </w:pPr>
-          <w:hyperlink w:anchor="_Toc454453597" w:history="1">
+          <w:hyperlink w:anchor="_Toc461528594" w:history="1">
             <w:r>
               <w:rPr>
                 <w:rStyle w:val="Hyperlink"/>
@@ -2075,7 +2293,7 @@
                 <w:noProof/>
                 <w:webHidden/>
               </w:rPr>
-              <w:instrText xml:space="preserve"> PAGEREF _Toc454453597 \h </w:instrText>
+              <w:instrText xml:space="preserve"> PAGEREF _Toc461528594 \h </w:instrText>
             </w:r>
             <w:r>
               <w:rPr>
@@ -2095,7 +2313,7 @@
                 <w:noProof/>
                 <w:webHidden/>
               </w:rPr>
-              <w:t>13</w:t>
+              <w:t>16</w:t>
             </w:r>
             <w:r>
               <w:rPr>
@@ -2120,7 +2338,7 @@
               <w:lang w:eastAsia="en-US" w:bidi="ar-SA"/>
             </w:rPr>
           </w:pPr>
-          <w:hyperlink w:anchor="_Toc454453598" w:history="1">
+          <w:hyperlink w:anchor="_Toc461528595" w:history="1">
             <w:r>
               <w:rPr>
                 <w:rStyle w:val="Hyperlink"/>
@@ -2147,7 +2365,7 @@
                 <w:noProof/>
                 <w:webHidden/>
               </w:rPr>
-              <w:instrText xml:space="preserve"> PAGEREF _Toc454453598 \h </w:instrText>
+              <w:instrText xml:space="preserve"> PAGEREF _Toc461528595 \h </w:instrText>
             </w:r>
             <w:r>
               <w:rPr>
@@ -2167,7 +2385,7 @@
                 <w:noProof/>
                 <w:webHidden/>
               </w:rPr>
-              <w:t>13</w:t>
+              <w:t>16</w:t>
             </w:r>
             <w:r>
               <w:rPr>
@@ -2192,7 +2410,7 @@
               <w:lang w:eastAsia="en-US" w:bidi="ar-SA"/>
             </w:rPr>
           </w:pPr>
-          <w:hyperlink w:anchor="_Toc454453599" w:history="1">
+          <w:hyperlink w:anchor="_Toc461528596" w:history="1">
             <w:r>
               <w:rPr>
                 <w:rStyle w:val="Hyperlink"/>
@@ -2219,7 +2437,7 @@
                 <w:noProof/>
                 <w:webHidden/>
               </w:rPr>
-              <w:instrText xml:space="preserve"> PAGEREF _Toc454453599 \h </w:instrText>
+              <w:instrText xml:space="preserve"> PAGEREF _Toc461528596 \h </w:instrText>
             </w:r>
             <w:r>
               <w:rPr>
@@ -2239,7 +2457,7 @@
                 <w:noProof/>
                 <w:webHidden/>
               </w:rPr>
-              <w:t>14</w:t>
+              <w:t>17</w:t>
             </w:r>
             <w:r>
               <w:rPr>
@@ -2264,7 +2482,7 @@
               <w:lang w:eastAsia="en-US" w:bidi="ar-SA"/>
             </w:rPr>
           </w:pPr>
-          <w:hyperlink w:anchor="_Toc454453600" w:history="1">
+          <w:hyperlink w:anchor="_Toc461528597" w:history="1">
             <w:r>
               <w:rPr>
                 <w:rStyle w:val="Hyperlink"/>
@@ -2291,7 +2509,7 @@
                 <w:noProof/>
                 <w:webHidden/>
               </w:rPr>
-              <w:instrText xml:space="preserve"> PAGEREF _Toc454453600 \h </w:instrText>
+              <w:instrText xml:space="preserve"> PAGEREF _Toc461528597 \h </w:instrText>
             </w:r>
             <w:r>
               <w:rPr>
@@ -2311,7 +2529,7 @@
                 <w:noProof/>
                 <w:webHidden/>
               </w:rPr>
-              <w:t>14</w:t>
+              <w:t>17</w:t>
             </w:r>
             <w:r>
               <w:rPr>
@@ -2336,7 +2554,7 @@
               <w:lang w:eastAsia="en-US" w:bidi="ar-SA"/>
             </w:rPr>
           </w:pPr>
-          <w:hyperlink w:anchor="_Toc454453601" w:history="1">
+          <w:hyperlink w:anchor="_Toc461528598" w:history="1">
             <w:r>
               <w:rPr>
                 <w:rStyle w:val="Hyperlink"/>
@@ -2363,7 +2581,7 @@
                 <w:noProof/>
                 <w:webHidden/>
               </w:rPr>
-              <w:instrText xml:space="preserve"> PAGEREF _Toc454453601 \h </w:instrText>
+              <w:instrText xml:space="preserve"> PAGEREF _Toc461528598 \h </w:instrText>
             </w:r>
             <w:r>
               <w:rPr>
@@ -2383,7 +2601,7 @@
                 <w:noProof/>
                 <w:webHidden/>
               </w:rPr>
-              <w:t>14</w:t>
+              <w:t>17</w:t>
             </w:r>
             <w:r>
               <w:rPr>
@@ -2408,7 +2626,7 @@
               <w:lang w:eastAsia="en-US" w:bidi="ar-SA"/>
             </w:rPr>
           </w:pPr>
-          <w:hyperlink w:anchor="_Toc454453602" w:history="1">
+          <w:hyperlink w:anchor="_Toc461528599" w:history="1">
             <w:r>
               <w:rPr>
                 <w:rStyle w:val="Hyperlink"/>
@@ -2435,7 +2653,7 @@
                 <w:noProof/>
                 <w:webHidden/>
               </w:rPr>
-              <w:instrText xml:space="preserve"> PAGEREF _Toc454453602 \h </w:instrText>
+              <w:instrText xml:space="preserve"> PAGEREF _Toc461528599 \h </w:instrText>
             </w:r>
             <w:r>
               <w:rPr>
@@ -2455,7 +2673,7 @@
                 <w:noProof/>
                 <w:webHidden/>
               </w:rPr>
-              <w:t>15</w:t>
+              <w:t>18</w:t>
             </w:r>
             <w:r>
               <w:rPr>
@@ -2480,7 +2698,7 @@
               <w:lang w:eastAsia="en-US" w:bidi="ar-SA"/>
             </w:rPr>
           </w:pPr>
-          <w:hyperlink w:anchor="_Toc454453603" w:history="1">
+          <w:hyperlink w:anchor="_Toc461528600" w:history="1">
             <w:r>
               <w:rPr>
                 <w:rStyle w:val="Hyperlink"/>
@@ -2507,7 +2725,7 @@
                 <w:noProof/>
                 <w:webHidden/>
               </w:rPr>
-              <w:instrText xml:space="preserve"> PAGEREF _Toc454453603 \h </w:instrText>
+              <w:instrText xml:space="preserve"> PAGEREF _Toc461528600 \h </w:instrText>
             </w:r>
             <w:r>
               <w:rPr>
@@ -2527,7 +2745,7 @@
                 <w:noProof/>
                 <w:webHidden/>
               </w:rPr>
-              <w:t>15</w:t>
+              <w:t>18</w:t>
             </w:r>
             <w:r>
               <w:rPr>
@@ -2552,7 +2770,7 @@
               <w:lang w:eastAsia="en-US" w:bidi="ar-SA"/>
             </w:rPr>
           </w:pPr>
-          <w:hyperlink w:anchor="_Toc454453604" w:history="1">
+          <w:hyperlink w:anchor="_Toc461528601" w:history="1">
             <w:r>
               <w:rPr>
                 <w:rStyle w:val="Hyperlink"/>
@@ -2579,7 +2797,7 @@
                 <w:noProof/>
                 <w:webHidden/>
               </w:rPr>
-              <w:instrText xml:space="preserve"> PAGEREF _Toc454453604 \h </w:instrText>
+              <w:instrText xml:space="preserve"> PAGEREF _Toc461528601 \h </w:instrText>
             </w:r>
             <w:r>
               <w:rPr>
@@ -2599,7 +2817,7 @@
                 <w:noProof/>
                 <w:webHidden/>
               </w:rPr>
-              <w:t>15</w:t>
+              <w:t>18</w:t>
             </w:r>
             <w:r>
               <w:rPr>
@@ -2624,7 +2842,7 @@
               <w:lang w:eastAsia="en-US" w:bidi="ar-SA"/>
             </w:rPr>
           </w:pPr>
-          <w:hyperlink w:anchor="_Toc454453605" w:history="1">
+          <w:hyperlink w:anchor="_Toc461528602" w:history="1">
             <w:r>
               <w:rPr>
                 <w:rStyle w:val="Hyperlink"/>
@@ -2651,7 +2869,7 @@
                 <w:noProof/>
                 <w:webHidden/>
               </w:rPr>
-              <w:instrText xml:space="preserve"> PAGEREF _Toc454453605 \h </w:instrText>
+              <w:instrText xml:space="preserve"> PAGEREF _Toc461528602 \h </w:instrText>
             </w:r>
             <w:r>
               <w:rPr>
@@ -2671,7 +2889,7 @@
                 <w:noProof/>
                 <w:webHidden/>
               </w:rPr>
-              <w:t>15</w:t>
+              <w:t>18</w:t>
             </w:r>
             <w:r>
               <w:rPr>
@@ -2696,7 +2914,7 @@
               <w:lang w:eastAsia="en-US" w:bidi="ar-SA"/>
             </w:rPr>
           </w:pPr>
-          <w:hyperlink w:anchor="_Toc454453606" w:history="1">
+          <w:hyperlink w:anchor="_Toc461528603" w:history="1">
             <w:r>
               <w:rPr>
                 <w:rStyle w:val="Hyperlink"/>
@@ -2723,7 +2941,7 @@
                 <w:noProof/>
                 <w:webHidden/>
               </w:rPr>
-              <w:instrText xml:space="preserve"> PAGEREF _Toc454453606 \h </w:instrText>
+              <w:instrText xml:space="preserve"> PAGEREF _Toc461528603 \h </w:instrText>
             </w:r>
             <w:r>
               <w:rPr>
@@ -2743,7 +2961,7 @@
                 <w:noProof/>
                 <w:webHidden/>
               </w:rPr>
-              <w:t>15</w:t>
+              <w:t>18</w:t>
             </w:r>
             <w:r>
               <w:rPr>
@@ -2768,7 +2986,7 @@
               <w:lang w:eastAsia="en-US" w:bidi="ar-SA"/>
             </w:rPr>
           </w:pPr>
-          <w:hyperlink w:anchor="_Toc454453607" w:history="1">
+          <w:hyperlink w:anchor="_Toc461528604" w:history="1">
             <w:r>
               <w:rPr>
                 <w:rStyle w:val="Hyperlink"/>
@@ -2795,7 +3013,7 @@
                 <w:noProof/>
                 <w:webHidden/>
               </w:rPr>
-              <w:instrText xml:space="preserve"> PAGEREF _Toc454453607 \h </w:instrText>
+              <w:instrText xml:space="preserve"> PAGEREF _Toc461528604 \h </w:instrText>
             </w:r>
             <w:r>
               <w:rPr>
@@ -2815,7 +3033,7 @@
                 <w:noProof/>
                 <w:webHidden/>
               </w:rPr>
-              <w:t>15</w:t>
+              <w:t>18</w:t>
             </w:r>
             <w:r>
               <w:rPr>
@@ -2840,7 +3058,7 @@
               <w:lang w:eastAsia="en-US" w:bidi="ar-SA"/>
             </w:rPr>
           </w:pPr>
-          <w:hyperlink w:anchor="_Toc454453608" w:history="1">
+          <w:hyperlink w:anchor="_Toc461528605" w:history="1">
             <w:r>
               <w:rPr>
                 <w:rStyle w:val="Hyperlink"/>
@@ -2867,7 +3085,7 @@
                 <w:noProof/>
                 <w:webHidden/>
               </w:rPr>
-              <w:instrText xml:space="preserve"> PAGEREF _Toc454453608 \h </w:instrText>
+              <w:instrText xml:space="preserve"> PAGEREF _Toc461528605 \h </w:instrText>
             </w:r>
             <w:r>
               <w:rPr>
@@ -2887,7 +3105,7 @@
                 <w:noProof/>
                 <w:webHidden/>
               </w:rPr>
-              <w:t>15</w:t>
+              <w:t>18</w:t>
             </w:r>
             <w:r>
               <w:rPr>
@@ -2912,7 +3130,7 @@
               <w:lang w:eastAsia="en-US" w:bidi="ar-SA"/>
             </w:rPr>
           </w:pPr>
-          <w:hyperlink w:anchor="_Toc454453609" w:history="1">
+          <w:hyperlink w:anchor="_Toc461528606" w:history="1">
             <w:r>
               <w:rPr>
                 <w:rStyle w:val="Hyperlink"/>
@@ -2939,7 +3157,7 @@
                 <w:noProof/>
                 <w:webHidden/>
               </w:rPr>
-              <w:instrText xml:space="preserve"> PAGEREF _Toc454453609 \h </w:instrText>
+              <w:instrText xml:space="preserve"> PAGEREF _Toc461528606 \h </w:instrText>
             </w:r>
             <w:r>
               <w:rPr>
@@ -2959,7 +3177,7 @@
                 <w:noProof/>
                 <w:webHidden/>
               </w:rPr>
-              <w:t>16</w:t>
+              <w:t>19</w:t>
             </w:r>
             <w:r>
               <w:rPr>
@@ -2984,7 +3202,7 @@
               <w:lang w:eastAsia="en-US" w:bidi="ar-SA"/>
             </w:rPr>
           </w:pPr>
-          <w:hyperlink w:anchor="_Toc454453610" w:history="1">
+          <w:hyperlink w:anchor="_Toc461528607" w:history="1">
             <w:r>
               <w:rPr>
                 <w:rStyle w:val="Hyperlink"/>
@@ -3011,7 +3229,7 @@
                 <w:noProof/>
                 <w:webHidden/>
               </w:rPr>
-              <w:instrText xml:space="preserve"> PAGEREF _Toc454453610 \h </w:instrText>
+              <w:instrText xml:space="preserve"> PAGEREF _Toc461528607 \h </w:instrText>
             </w:r>
             <w:r>
               <w:rPr>
@@ -3031,7 +3249,7 @@
                 <w:noProof/>
                 <w:webHidden/>
               </w:rPr>
-              <w:t>16</w:t>
+              <w:t>19</w:t>
             </w:r>
             <w:r>
               <w:rPr>
@@ -3056,7 +3274,7 @@
               <w:lang w:eastAsia="en-US" w:bidi="ar-SA"/>
             </w:rPr>
           </w:pPr>
-          <w:hyperlink w:anchor="_Toc454453611" w:history="1">
+          <w:hyperlink w:anchor="_Toc461528608" w:history="1">
             <w:r>
               <w:rPr>
                 <w:rStyle w:val="Hyperlink"/>
@@ -3083,7 +3301,7 @@
                 <w:noProof/>
                 <w:webHidden/>
               </w:rPr>
-              <w:instrText xml:space="preserve"> PAGEREF _Toc454453611 \h </w:instrText>
+              <w:instrText xml:space="preserve"> PAGEREF _Toc461528608 \h </w:instrText>
             </w:r>
             <w:r>
               <w:rPr>
@@ -3103,7 +3321,7 @@
                 <w:noProof/>
                 <w:webHidden/>
               </w:rPr>
-              <w:t>16</w:t>
+              <w:t>19</w:t>
             </w:r>
             <w:r>
               <w:rPr>
@@ -3128,7 +3346,7 @@
               <w:lang w:eastAsia="en-US" w:bidi="ar-SA"/>
             </w:rPr>
           </w:pPr>
-          <w:hyperlink w:anchor="_Toc454453612" w:history="1">
+          <w:hyperlink w:anchor="_Toc461528609" w:history="1">
             <w:r>
               <w:rPr>
                 <w:rStyle w:val="Hyperlink"/>
@@ -3155,7 +3373,7 @@
                 <w:noProof/>
                 <w:webHidden/>
               </w:rPr>
-              <w:instrText xml:space="preserve"> PAGEREF _Toc454453612 \h </w:instrText>
+              <w:instrText xml:space="preserve"> PAGEREF _Toc461528609 \h </w:instrText>
             </w:r>
             <w:r>
               <w:rPr>
@@ -3175,7 +3393,7 @@
                 <w:noProof/>
                 <w:webHidden/>
               </w:rPr>
-              <w:t>16</w:t>
+              <w:t>19</w:t>
             </w:r>
             <w:r>
               <w:rPr>
@@ -3200,7 +3418,7 @@
               <w:lang w:eastAsia="en-US" w:bidi="ar-SA"/>
             </w:rPr>
           </w:pPr>
-          <w:hyperlink w:anchor="_Toc454453613" w:history="1">
+          <w:hyperlink w:anchor="_Toc461528610" w:history="1">
             <w:r>
               <w:rPr>
                 <w:rStyle w:val="Hyperlink"/>
@@ -3227,7 +3445,7 @@
                 <w:noProof/>
                 <w:webHidden/>
               </w:rPr>
-              <w:instrText xml:space="preserve"> PAGEREF _Toc454453613 \h </w:instrText>
+              <w:instrText xml:space="preserve"> PAGEREF _Toc461528610 \h </w:instrText>
             </w:r>
             <w:r>
               <w:rPr>
@@ -3247,7 +3465,7 @@
                 <w:noProof/>
                 <w:webHidden/>
               </w:rPr>
-              <w:t>17</w:t>
+              <w:t>20</w:t>
             </w:r>
             <w:r>
               <w:rPr>
@@ -3272,7 +3490,7 @@
               <w:lang w:eastAsia="en-US" w:bidi="ar-SA"/>
             </w:rPr>
           </w:pPr>
-          <w:hyperlink w:anchor="_Toc454453614" w:history="1">
+          <w:hyperlink w:anchor="_Toc461528611" w:history="1">
             <w:r>
               <w:rPr>
                 <w:rStyle w:val="Hyperlink"/>
@@ -3299,7 +3517,7 @@
                 <w:noProof/>
                 <w:webHidden/>
               </w:rPr>
-              <w:instrText xml:space="preserve"> PAGEREF _Toc454453614 \h </w:instrText>
+              <w:instrText xml:space="preserve"> PAGEREF _Toc461528611 \h </w:instrText>
             </w:r>
             <w:r>
               <w:rPr>
@@ -3319,7 +3537,7 @@
                 <w:noProof/>
                 <w:webHidden/>
               </w:rPr>
-              <w:t>17</w:t>
+              <w:t>20</w:t>
             </w:r>
             <w:r>
               <w:rPr>
@@ -3344,7 +3562,7 @@
               <w:lang w:eastAsia="en-US" w:bidi="ar-SA"/>
             </w:rPr>
           </w:pPr>
-          <w:hyperlink w:anchor="_Toc454453615" w:history="1">
+          <w:hyperlink w:anchor="_Toc461528612" w:history="1">
             <w:r>
               <w:rPr>
                 <w:rStyle w:val="Hyperlink"/>
@@ -3371,7 +3589,7 @@
                 <w:noProof/>
                 <w:webHidden/>
               </w:rPr>
-              <w:instrText xml:space="preserve"> PAGEREF _Toc454453615 \h </w:instrText>
+              <w:instrText xml:space="preserve"> PAGEREF _Toc461528612 \h </w:instrText>
             </w:r>
             <w:r>
               <w:rPr>
@@ -3391,7 +3609,7 @@
                 <w:noProof/>
                 <w:webHidden/>
               </w:rPr>
-              <w:t>18</w:t>
+              <w:t>21</w:t>
             </w:r>
             <w:r>
               <w:rPr>
@@ -3416,7 +3634,7 @@
               <w:lang w:eastAsia="en-US" w:bidi="ar-SA"/>
             </w:rPr>
           </w:pPr>
-          <w:hyperlink w:anchor="_Toc454453616" w:history="1">
+          <w:hyperlink w:anchor="_Toc461528613" w:history="1">
             <w:r>
               <w:rPr>
                 <w:rStyle w:val="Hyperlink"/>
@@ -3443,7 +3661,7 @@
                 <w:noProof/>
                 <w:webHidden/>
               </w:rPr>
-              <w:instrText xml:space="preserve"> PAGEREF _Toc454453616 \h </w:instrText>
+              <w:instrText xml:space="preserve"> PAGEREF _Toc461528613 \h </w:instrText>
             </w:r>
             <w:r>
               <w:rPr>
@@ -3463,7 +3681,7 @@
                 <w:noProof/>
                 <w:webHidden/>
               </w:rPr>
-              <w:t>19</w:t>
+              <w:t>22</w:t>
             </w:r>
             <w:r>
               <w:rPr>
@@ -3509,12 +3727,12 @@
           <w:szCs w:val="40"/>
         </w:rPr>
       </w:pPr>
-      <w:bookmarkStart w:id="0" w:name="_Toc454453572"/>
+      <w:bookmarkStart w:id="1" w:name="_Toc461528566"/>
       <w:r>
         <w:lastRenderedPageBreak/>
         <w:t>About this guide</w:t>
       </w:r>
-      <w:bookmarkEnd w:id="0"/>
+      <w:bookmarkEnd w:id="1"/>
     </w:p>
     <w:p>
       <w:pPr>
@@ -3787,7 +4005,7 @@
       <w:pPr>
         <w:pStyle w:val="Heading1"/>
       </w:pPr>
-      <w:bookmarkStart w:id="1" w:name="_Toc454453573"/>
+      <w:bookmarkStart w:id="2" w:name="_Toc461528567"/>
       <w:r>
         <w:lastRenderedPageBreak/>
         <w:t xml:space="preserve">About the </w:t>
@@ -3796,7 +4014,7 @@
       <w:r>
         <w:t>HercAdminTool</w:t>
       </w:r>
-      <w:bookmarkEnd w:id="1"/>
+      <w:bookmarkEnd w:id="2"/>
       <w:proofErr w:type="spellEnd"/>
     </w:p>
     <w:p>
@@ -3865,18 +4083,21 @@
     </w:p>
     <w:p>
       <w:r>
-        <w:t xml:space="preserve">HAT allows you to simplify maintenance by allowing you to start and stop the running Hercules server via an easy to use web interface. You can view console logs from the running server, plan and execute in-game commands, in-game broadcasts, ticket system, edit files and settings on the Hercules server as well as </w:t>
+        <w:t xml:space="preserve">HAT allows you to simplify maintenance by allowing you to start and stop the running Hercules server via an easy to use web interface. You can view console logs from the running server, plan and execute in-game commands, in-game broadcasts, ticket system, edit files and </w:t>
+      </w:r>
+      <w:r>
+        <w:t>settings on the Hercules server.</w:t>
       </w:r>
     </w:p>
     <w:p>
       <w:pPr>
         <w:pStyle w:val="Heading1"/>
       </w:pPr>
-      <w:bookmarkStart w:id="2" w:name="_Toc454453574"/>
+      <w:bookmarkStart w:id="3" w:name="_Toc461528568"/>
       <w:r>
         <w:t>Required/Optional Dependencies</w:t>
       </w:r>
-      <w:bookmarkEnd w:id="2"/>
+      <w:bookmarkEnd w:id="3"/>
     </w:p>
     <w:p>
       <w:pPr>
@@ -3934,7 +4155,15 @@
       </w:r>
       <w:proofErr w:type="spellEnd"/>
       <w:r>
-        <w:t xml:space="preserve"> enabled, and your per directory settings enabled to </w:t>
+        <w:t xml:space="preserve"> enabled, and </w:t>
+      </w:r>
+      <w:proofErr w:type="gramStart"/>
+      <w:r>
+        <w:t>your</w:t>
+      </w:r>
+      <w:proofErr w:type="gramEnd"/>
+      <w:r>
+        <w:t xml:space="preserve"> per directory settings enabled to </w:t>
       </w:r>
       <w:proofErr w:type="spellStart"/>
       <w:r>
@@ -3944,6 +4173,11 @@
       <w:r>
         <w:t xml:space="preserve"> All.</w:t>
       </w:r>
+    </w:p>
+    <w:p>
+      <w:r>
+        <w:t xml:space="preserve">Your server running HAT must </w:t>
+      </w:r>
       <w:r>
         <w:br w:type="page"/>
       </w:r>
@@ -3952,12 +4186,12 @@
       <w:pPr>
         <w:pStyle w:val="Heading1"/>
       </w:pPr>
-      <w:bookmarkStart w:id="3" w:name="_Toc454453575"/>
+      <w:bookmarkStart w:id="4" w:name="_Toc461528569"/>
       <w:r>
         <w:lastRenderedPageBreak/>
         <w:t>Installation</w:t>
       </w:r>
-      <w:bookmarkEnd w:id="3"/>
+      <w:bookmarkEnd w:id="4"/>
     </w:p>
     <w:p>
       <w:pPr>
@@ -4388,246 +4622,347 @@
         <w:pStyle w:val="CmdLineEntry"/>
       </w:pPr>
     </w:p>
+    <w:p>
+      <w:r>
+        <w:t xml:space="preserve">Make sure you also ensure Apache server is going to listen on that new port by editing the </w:t>
+      </w:r>
+      <w:proofErr w:type="spellStart"/>
+      <w:proofErr w:type="gramStart"/>
+      <w:r>
+        <w:t>ports.conf</w:t>
+      </w:r>
+      <w:proofErr w:type="spellEnd"/>
+      <w:proofErr w:type="gramEnd"/>
+      <w:r>
+        <w:t xml:space="preserve"> file!</w:t>
+      </w:r>
+    </w:p>
+    <w:p>
+      <w:pPr>
+        <w:pStyle w:val="Heading2"/>
+      </w:pPr>
+      <w:bookmarkStart w:id="5" w:name="_Toc461528570"/>
+      <w:r>
+        <w:lastRenderedPageBreak/>
+        <w:t>Databases</w:t>
+      </w:r>
+      <w:bookmarkEnd w:id="5"/>
+    </w:p>
+    <w:p>
+      <w:r>
+        <w:t>In the /doc/</w:t>
+      </w:r>
+      <w:proofErr w:type="spellStart"/>
+      <w:r>
+        <w:t>sql</w:t>
+      </w:r>
+      <w:proofErr w:type="spellEnd"/>
+      <w:r>
+        <w:t xml:space="preserve"> folder you will find three database files. Depending on your setup you will need to run them against different databases.</w:t>
+      </w:r>
+    </w:p>
+    <w:p>
+      <w:proofErr w:type="spellStart"/>
+      <w:r>
+        <w:rPr>
+          <w:b/>
+        </w:rPr>
+        <w:t>hat.sql</w:t>
+      </w:r>
+      <w:proofErr w:type="spellEnd"/>
+      <w:r>
+        <w:t xml:space="preserve"> This file contains the tables for you to be able to login to HAT and use it. Without this table, HAT just won’t work. This file can live in its own database or a separate one, if you so desire. You can configure this later.</w:t>
+      </w:r>
+    </w:p>
+    <w:p>
+      <w:proofErr w:type="spellStart"/>
+      <w:r>
+        <w:rPr>
+          <w:b/>
+        </w:rPr>
+        <w:t>hat_charmap.sql</w:t>
+      </w:r>
+      <w:proofErr w:type="spellEnd"/>
+      <w:r>
+        <w:t xml:space="preserve"> This file contains the tables for logging character and guild edits for the individual char/map server combinations, explained below. This file must be run against your Hercules database on every database that has a character/map server.</w:t>
+      </w:r>
+    </w:p>
+    <w:p>
+      <w:proofErr w:type="spellStart"/>
+      <w:r>
+        <w:rPr>
+          <w:b/>
+        </w:rPr>
+        <w:t>Hat_login.sql</w:t>
+      </w:r>
+      <w:proofErr w:type="spellEnd"/>
+      <w:r>
+        <w:t xml:space="preserve"> This file contains the tables for logging accounts for your login server(s). This must be run against every Hercules database you have that has a login server attached. </w:t>
+      </w:r>
+    </w:p>
     <w:p/>
     <w:p>
-      <w:pPr>
-        <w:pStyle w:val="Standard"/>
-        <w:jc w:val="both"/>
-        <w:rPr>
-          <w:rFonts w:ascii="Source Code Pro" w:hAnsi="Source Code Pro"/>
-          <w:sz w:val="22"/>
-          <w:szCs w:val="22"/>
-        </w:rPr>
-      </w:pPr>
+      <w:r>
+        <w:t xml:space="preserve">If you only have one server you’re using HAT for, you can simply run all tables through your Hercules database, or split out the </w:t>
+      </w:r>
+      <w:proofErr w:type="spellStart"/>
+      <w:r>
+        <w:t>hat.sql</w:t>
+      </w:r>
+      <w:proofErr w:type="spellEnd"/>
+      <w:r>
+        <w:t xml:space="preserve"> file into its own database, whichever you prefer. If you foresee server expansion, keeping your HAT tables away from your Hercules database would be advantageous.</w:t>
+      </w:r>
+    </w:p>
+    <w:p>
+      <w:r>
+        <w:t xml:space="preserve">If you have more than one RO server, you need to figure out how they are laid out. As a rule of thumb, if you have a database that the login table is filled on, you must run </w:t>
+      </w:r>
+      <w:proofErr w:type="spellStart"/>
+      <w:r>
+        <w:t>hat_login.sql</w:t>
+      </w:r>
+      <w:proofErr w:type="spellEnd"/>
+      <w:r>
+        <w:t xml:space="preserve"> against that database. If you have a database with characters, items, guilds and parties, you must run </w:t>
+      </w:r>
+      <w:proofErr w:type="spellStart"/>
+      <w:r>
+        <w:t>hat_charmap.sql</w:t>
+      </w:r>
+      <w:proofErr w:type="spellEnd"/>
+      <w:r>
+        <w:t xml:space="preserve"> against that database.</w:t>
+      </w:r>
     </w:p>
     <w:p>
       <w:pPr>
         <w:pStyle w:val="Heading1"/>
       </w:pPr>
-      <w:bookmarkStart w:id="4" w:name="_Toc454453576"/>
-      <w:r>
+      <w:bookmarkStart w:id="6" w:name="_Toc461528571"/>
+      <w:r>
+        <w:t>Configuration</w:t>
+      </w:r>
+      <w:bookmarkEnd w:id="6"/>
+    </w:p>
+    <w:p>
+      <w:r>
+        <w:t>The configuration of HAT is all done in /application/</w:t>
+      </w:r>
+      <w:proofErr w:type="spellStart"/>
+      <w:r>
+        <w:t>config</w:t>
+      </w:r>
+      <w:proofErr w:type="spellEnd"/>
+      <w:r>
+        <w:t>.</w:t>
+      </w:r>
+    </w:p>
+    <w:p>
+      <w:pPr>
+        <w:pStyle w:val="Heading2"/>
+      </w:pPr>
+      <w:bookmarkStart w:id="7" w:name="_Toc461528572"/>
+      <w:proofErr w:type="spellStart"/>
+      <w:r>
+        <w:t>Config.php</w:t>
+      </w:r>
+      <w:bookmarkEnd w:id="7"/>
+      <w:proofErr w:type="spellEnd"/>
+    </w:p>
+    <w:p>
+      <w:r>
+        <w:t>This file contains most of the basic settings, including paths and cookie settings.</w:t>
+      </w:r>
+      <w:r>
+        <w:t xml:space="preserve"> Whatever isn’t listed you shouldn’t (have to) change.</w:t>
+      </w:r>
+    </w:p>
+    <w:p>
+      <w:r>
+        <w:rPr>
+          <w:b/>
+          <w:u w:val="single"/>
+        </w:rPr>
+        <w:t>$</w:t>
+      </w:r>
+      <w:proofErr w:type="spellStart"/>
+      <w:r>
+        <w:rPr>
+          <w:b/>
+          <w:u w:val="single"/>
+        </w:rPr>
+        <w:t>config</w:t>
+      </w:r>
+      <w:proofErr w:type="spellEnd"/>
+      <w:r>
+        <w:rPr>
+          <w:b/>
+          <w:u w:val="single"/>
+        </w:rPr>
+        <w:t>['</w:t>
+      </w:r>
+      <w:proofErr w:type="spellStart"/>
+      <w:r>
+        <w:rPr>
+          <w:b/>
+          <w:u w:val="single"/>
+        </w:rPr>
+        <w:t>base_url</w:t>
+      </w:r>
+      <w:proofErr w:type="spellEnd"/>
+      <w:r>
+        <w:rPr>
+          <w:b/>
+          <w:u w:val="single"/>
+        </w:rPr>
+        <w:t>']</w:t>
+      </w:r>
+      <w:r>
+        <w:rPr>
+          <w:b/>
+          <w:u w:val="single"/>
+        </w:rPr>
+        <w:t xml:space="preserve"> </w:t>
+      </w:r>
+      <w:r>
+        <w:t>Enter the full base URL (including the http://) of the panel. Make sure you include the trailing slash!</w:t>
+      </w:r>
+    </w:p>
+    <w:p>
+      <w:r>
+        <w:rPr>
+          <w:b/>
+          <w:u w:val="single"/>
+        </w:rPr>
+        <w:t>$</w:t>
+      </w:r>
+      <w:proofErr w:type="spellStart"/>
+      <w:r>
+        <w:rPr>
+          <w:b/>
+          <w:u w:val="single"/>
+        </w:rPr>
+        <w:t>config</w:t>
+      </w:r>
+      <w:proofErr w:type="spellEnd"/>
+      <w:r>
+        <w:rPr>
+          <w:b/>
+          <w:u w:val="single"/>
+        </w:rPr>
+        <w:t>['</w:t>
+      </w:r>
+      <w:proofErr w:type="spellStart"/>
+      <w:r>
+        <w:rPr>
+          <w:b/>
+          <w:u w:val="single"/>
+        </w:rPr>
+        <w:t>encryption_key</w:t>
+      </w:r>
+      <w:proofErr w:type="spellEnd"/>
+      <w:r>
+        <w:rPr>
+          <w:b/>
+          <w:u w:val="single"/>
+        </w:rPr>
+        <w:t>']</w:t>
+      </w:r>
+      <w:r>
+        <w:rPr>
+          <w:b/>
+          <w:u w:val="single"/>
+        </w:rPr>
+        <w:t xml:space="preserve"> </w:t>
+      </w:r>
+      <w:r>
+        <w:t>Enter in an encryption key, a random jumble of letters and numbers. You should never need it again, so just make something up</w:t>
+      </w:r>
+    </w:p>
+    <w:p>
+      <w:r>
+        <w:rPr>
+          <w:b/>
+          <w:u w:val="single"/>
+        </w:rPr>
+        <w:t>$</w:t>
+      </w:r>
+      <w:proofErr w:type="spellStart"/>
+      <w:r>
+        <w:rPr>
+          <w:b/>
+          <w:u w:val="single"/>
+        </w:rPr>
+        <w:t>config</w:t>
+      </w:r>
+      <w:proofErr w:type="spellEnd"/>
+      <w:r>
+        <w:rPr>
+          <w:b/>
+          <w:u w:val="single"/>
+        </w:rPr>
+        <w:t>['</w:t>
+      </w:r>
+      <w:proofErr w:type="spellStart"/>
+      <w:r>
+        <w:rPr>
+          <w:b/>
+          <w:u w:val="single"/>
+        </w:rPr>
+        <w:t>sess_cookie_name</w:t>
+      </w:r>
+      <w:proofErr w:type="spellEnd"/>
+      <w:r>
+        <w:rPr>
+          <w:b/>
+          <w:u w:val="single"/>
+        </w:rPr>
+        <w:t>']</w:t>
+      </w:r>
+      <w:r>
+        <w:rPr>
+          <w:b/>
+          <w:u w:val="single"/>
+        </w:rPr>
+        <w:t xml:space="preserve"> </w:t>
+      </w:r>
+      <w:r>
+        <w:t>This is usually set to something like `</w:t>
+      </w:r>
+      <w:proofErr w:type="spellStart"/>
+      <w:r>
+        <w:t>admin_yourro_session</w:t>
+      </w:r>
+      <w:proofErr w:type="spellEnd"/>
+      <w:r>
+        <w:t>` to identify it properly.</w:t>
+      </w:r>
+    </w:p>
+    <w:p>
+      <w:pPr>
+        <w:pStyle w:val="Heading2"/>
+      </w:pPr>
+      <w:bookmarkStart w:id="8" w:name="_Toc461528573"/>
+      <w:proofErr w:type="spellStart"/>
+      <w:r>
+        <w:t>Hat.php</w:t>
+      </w:r>
+      <w:bookmarkEnd w:id="8"/>
+      <w:proofErr w:type="spellEnd"/>
+    </w:p>
+    <w:p>
+      <w:r>
+        <w:t>This file contains a lot of the configuration options for HAT specifically. You will need to change most of the settings in here.</w:t>
+      </w:r>
+    </w:p>
+    <w:p>
+      <w:r>
+        <w:rPr>
+          <w:b/>
+          <w:u w:val="single"/>
+        </w:rPr>
         <w:lastRenderedPageBreak/>
-        <w:t>Configuration</w:t>
-      </w:r>
-      <w:bookmarkEnd w:id="4"/>
-    </w:p>
-    <w:p>
-      <w:r>
-        <w:t>The configuration of HAT is all done in /application/</w:t>
-      </w:r>
-      <w:proofErr w:type="spellStart"/>
-      <w:r>
-        <w:t>config</w:t>
-      </w:r>
-      <w:proofErr w:type="spellEnd"/>
-      <w:r>
-        <w:t>.</w:t>
-      </w:r>
-    </w:p>
-    <w:p>
-      <w:pPr>
-        <w:pStyle w:val="Heading2"/>
-      </w:pPr>
-      <w:bookmarkStart w:id="5" w:name="_Toc454453577"/>
-      <w:proofErr w:type="spellStart"/>
-      <w:r>
-        <w:t>Config.php</w:t>
-      </w:r>
-      <w:bookmarkEnd w:id="5"/>
-      <w:proofErr w:type="spellEnd"/>
-    </w:p>
-    <w:p>
-      <w:r>
-        <w:t>This file contains most of the basic settings, including paths and cookie settings.</w:t>
-      </w:r>
-      <w:r>
-        <w:t xml:space="preserve"> Whatever isn’t listed you shouldn’t (have to) change.</w:t>
-      </w:r>
-    </w:p>
-    <w:p>
-      <w:r>
-        <w:rPr>
-          <w:b/>
-          <w:u w:val="single"/>
-        </w:rPr>
-        <w:t>$</w:t>
-      </w:r>
-      <w:proofErr w:type="spellStart"/>
-      <w:r>
-        <w:rPr>
-          <w:b/>
-          <w:u w:val="single"/>
-        </w:rPr>
-        <w:t>config</w:t>
-      </w:r>
-      <w:proofErr w:type="spellEnd"/>
-      <w:r>
-        <w:rPr>
-          <w:b/>
-          <w:u w:val="single"/>
-        </w:rPr>
-        <w:t>['</w:t>
-      </w:r>
-      <w:proofErr w:type="spellStart"/>
-      <w:r>
-        <w:rPr>
-          <w:b/>
-          <w:u w:val="single"/>
-        </w:rPr>
-        <w:t>base_url</w:t>
-      </w:r>
-      <w:proofErr w:type="spellEnd"/>
-      <w:r>
-        <w:rPr>
-          <w:b/>
-          <w:u w:val="single"/>
-        </w:rPr>
-        <w:t>']</w:t>
-      </w:r>
-      <w:r>
-        <w:rPr>
-          <w:b/>
-          <w:u w:val="single"/>
-        </w:rPr>
-        <w:t xml:space="preserve"> </w:t>
-      </w:r>
-      <w:r>
-        <w:t>Enter the full base URL (including the http://) of the panel. Make sure you include the trailing slash!</w:t>
-      </w:r>
-    </w:p>
-    <w:p>
-      <w:r>
-        <w:rPr>
-          <w:b/>
-          <w:u w:val="single"/>
-        </w:rPr>
-        <w:t>$</w:t>
-      </w:r>
-      <w:proofErr w:type="spellStart"/>
-      <w:r>
-        <w:rPr>
-          <w:b/>
-          <w:u w:val="single"/>
-        </w:rPr>
-        <w:t>config</w:t>
-      </w:r>
-      <w:proofErr w:type="spellEnd"/>
-      <w:r>
-        <w:rPr>
-          <w:b/>
-          <w:u w:val="single"/>
-        </w:rPr>
-        <w:t>['</w:t>
-      </w:r>
-      <w:proofErr w:type="spellStart"/>
-      <w:r>
-        <w:rPr>
-          <w:b/>
-          <w:u w:val="single"/>
-        </w:rPr>
-        <w:t>encryption_key</w:t>
-      </w:r>
-      <w:proofErr w:type="spellEnd"/>
-      <w:r>
-        <w:rPr>
-          <w:b/>
-          <w:u w:val="single"/>
-        </w:rPr>
-        <w:t>']</w:t>
-      </w:r>
-      <w:r>
-        <w:rPr>
-          <w:b/>
-          <w:u w:val="single"/>
-        </w:rPr>
-        <w:t xml:space="preserve"> </w:t>
-      </w:r>
-      <w:r>
-        <w:t>Enter in an encryption key, a random jumble of letters and numbers. You should never need it again, so just make something up</w:t>
-      </w:r>
-    </w:p>
-    <w:p>
-      <w:r>
-        <w:rPr>
-          <w:b/>
-          <w:u w:val="single"/>
-        </w:rPr>
-        <w:t>$</w:t>
-      </w:r>
-      <w:proofErr w:type="spellStart"/>
-      <w:r>
-        <w:rPr>
-          <w:b/>
-          <w:u w:val="single"/>
-        </w:rPr>
-        <w:t>config</w:t>
-      </w:r>
-      <w:proofErr w:type="spellEnd"/>
-      <w:r>
-        <w:rPr>
-          <w:b/>
-          <w:u w:val="single"/>
-        </w:rPr>
-        <w:t>['</w:t>
-      </w:r>
-      <w:proofErr w:type="spellStart"/>
-      <w:r>
-        <w:rPr>
-          <w:b/>
-          <w:u w:val="single"/>
-        </w:rPr>
-        <w:t>sess_cookie_name</w:t>
-      </w:r>
-      <w:proofErr w:type="spellEnd"/>
-      <w:r>
-        <w:rPr>
-          <w:b/>
-          <w:u w:val="single"/>
-        </w:rPr>
-        <w:t>']</w:t>
-      </w:r>
-      <w:r>
-        <w:rPr>
-          <w:b/>
-          <w:u w:val="single"/>
-        </w:rPr>
-        <w:t xml:space="preserve"> </w:t>
-      </w:r>
-      <w:r>
-        <w:t>This is usually set to something like `</w:t>
-      </w:r>
-      <w:proofErr w:type="spellStart"/>
-      <w:r>
-        <w:t>admin_yourro_session</w:t>
-      </w:r>
-      <w:proofErr w:type="spellEnd"/>
-      <w:r>
-        <w:t>` to identify it properly.</w:t>
-      </w:r>
-    </w:p>
-    <w:p>
-      <w:pPr>
-        <w:pStyle w:val="Heading2"/>
-      </w:pPr>
-      <w:bookmarkStart w:id="6" w:name="_Toc454453578"/>
-      <w:proofErr w:type="spellStart"/>
-      <w:r>
-        <w:t>Hat.php</w:t>
-      </w:r>
-      <w:bookmarkEnd w:id="6"/>
-      <w:proofErr w:type="spellEnd"/>
-    </w:p>
-    <w:p>
-      <w:r>
-        <w:t>This file contains a lot of the configuration options for HAT specifically. You will need to change most of the settings in here.</w:t>
-      </w:r>
-    </w:p>
-    <w:p>
-      <w:r>
-        <w:rPr>
-          <w:b/>
-          <w:u w:val="single"/>
-        </w:rPr>
         <w:t>$</w:t>
       </w:r>
       <w:proofErr w:type="spellStart"/>
@@ -4879,11 +5214,11 @@
       <w:pPr>
         <w:pStyle w:val="Heading3"/>
       </w:pPr>
-      <w:bookmarkStart w:id="7" w:name="_Toc454453579"/>
+      <w:bookmarkStart w:id="9" w:name="_Toc461528574"/>
       <w:r>
         <w:t>HAT multi-server configurations</w:t>
       </w:r>
-      <w:bookmarkEnd w:id="7"/>
+      <w:bookmarkEnd w:id="9"/>
     </w:p>
     <w:p>
       <w:r>
@@ -4894,11 +5229,11 @@
       <w:pPr>
         <w:pStyle w:val="Heading3"/>
       </w:pPr>
-      <w:bookmarkStart w:id="8" w:name="_Toc454453580"/>
+      <w:bookmarkStart w:id="10" w:name="_Toc461528575"/>
       <w:r>
         <w:t>Login servers</w:t>
       </w:r>
-      <w:bookmarkEnd w:id="8"/>
+      <w:bookmarkEnd w:id="10"/>
     </w:p>
     <w:p>
       <w:r>
@@ -4985,154 +5320,154 @@
         <w:rPr>
           <w:b/>
         </w:rPr>
+        <w:t>login_port</w:t>
+      </w:r>
+      <w:proofErr w:type="spellEnd"/>
+      <w:r>
+        <w:t xml:space="preserve"> is the port number the login server listens for connections on form your players.</w:t>
+      </w:r>
+    </w:p>
+    <w:p>
+      <w:proofErr w:type="spellStart"/>
+      <w:r>
+        <w:rPr>
+          <w:b/>
+        </w:rPr>
+        <w:t>login_ssh_ip</w:t>
+      </w:r>
+      <w:proofErr w:type="spellEnd"/>
+      <w:r>
+        <w:t xml:space="preserve"> is the IP address of how you SSH into your server. Can be an IP address or hostname.</w:t>
+      </w:r>
+    </w:p>
+    <w:p>
+      <w:proofErr w:type="spellStart"/>
+      <w:r>
+        <w:rPr>
+          <w:b/>
+        </w:rPr>
+        <w:t>login_ssh_port</w:t>
+      </w:r>
+      <w:proofErr w:type="spellEnd"/>
+      <w:r>
+        <w:t xml:space="preserve"> is the port number of your SSH server at the above IP. Default is 22 but can be different, so change if necessary.</w:t>
+      </w:r>
+    </w:p>
+    <w:p>
+      <w:proofErr w:type="spellStart"/>
+      <w:r>
+        <w:rPr>
+          <w:b/>
+        </w:rPr>
+        <w:t>login_ssh_method</w:t>
+      </w:r>
+      <w:proofErr w:type="spellEnd"/>
+      <w:r>
+        <w:t xml:space="preserve"> is how </w:t>
+      </w:r>
+      <w:proofErr w:type="gramStart"/>
+      <w:r>
+        <w:t>you</w:t>
+      </w:r>
+      <w:proofErr w:type="gramEnd"/>
+      <w:r>
+        <w:t xml:space="preserve"> login to your SSH server. SSH servers can be configured to accept </w:t>
+      </w:r>
+      <w:proofErr w:type="spellStart"/>
+      <w:r>
+        <w:t>auth</w:t>
+      </w:r>
+      <w:proofErr w:type="spellEnd"/>
+      <w:r>
+        <w:t xml:space="preserve"> from a </w:t>
+      </w:r>
+      <w:r>
+        <w:rPr>
+          <w:b/>
+        </w:rPr>
+        <w:t>plain</w:t>
+      </w:r>
+      <w:r>
+        <w:t xml:space="preserve"> method (entering in a username and password) or a public/private </w:t>
+      </w:r>
+      <w:r>
+        <w:rPr>
+          <w:b/>
+        </w:rPr>
+        <w:t>key</w:t>
+      </w:r>
+      <w:r>
+        <w:t xml:space="preserve"> method. Either selections are valid here.</w:t>
+      </w:r>
+    </w:p>
+    <w:p>
+      <w:proofErr w:type="spellStart"/>
+      <w:r>
+        <w:rPr>
+          <w:b/>
+        </w:rPr>
+        <w:t>login_ssh_user</w:t>
+      </w:r>
+      <w:proofErr w:type="spellEnd"/>
+      <w:r>
+        <w:rPr>
+          <w:b/>
+        </w:rPr>
+        <w:t xml:space="preserve"> </w:t>
+      </w:r>
+      <w:r>
+        <w:t xml:space="preserve">is the username </w:t>
+      </w:r>
+      <w:proofErr w:type="gramStart"/>
+      <w:r>
+        <w:t>you</w:t>
+      </w:r>
+      <w:proofErr w:type="gramEnd"/>
+      <w:r>
+        <w:t xml:space="preserve"> login to the SSH server. This must always be given whether your method is plain or key.</w:t>
+      </w:r>
+    </w:p>
+    <w:p>
+      <w:proofErr w:type="spellStart"/>
+      <w:r>
+        <w:rPr>
+          <w:b/>
+        </w:rPr>
+        <w:t>login_ssh_pass</w:t>
+      </w:r>
+      <w:proofErr w:type="spellEnd"/>
+      <w:r>
+        <w:t xml:space="preserve"> is the password you use to login to the SSH server with the given username. Will be ignored if the method is set to `key`.</w:t>
+      </w:r>
+    </w:p>
+    <w:p>
+      <w:proofErr w:type="spellStart"/>
+      <w:r>
+        <w:rPr>
+          <w:b/>
+        </w:rPr>
+        <w:t>login_ssh_pubkeyfile</w:t>
+      </w:r>
+      <w:proofErr w:type="spellEnd"/>
+      <w:r>
+        <w:t xml:space="preserve"> is where on your webserver your public/private key is located. For security reasons, this should be anywhere on your server except where your </w:t>
+      </w:r>
+      <w:proofErr w:type="spellStart"/>
+      <w:r>
+        <w:t>webfiles</w:t>
+      </w:r>
+      <w:proofErr w:type="spellEnd"/>
+      <w:r>
+        <w:t xml:space="preserve"> are hosted from so that there’s no chance of it being compromised.</w:t>
+      </w:r>
+    </w:p>
+    <w:p>
+      <w:proofErr w:type="spellStart"/>
+      <w:r>
+        <w:rPr>
+          <w:b/>
+        </w:rPr>
         <w:lastRenderedPageBreak/>
-        <w:t>login_port</w:t>
-      </w:r>
-      <w:proofErr w:type="spellEnd"/>
-      <w:r>
-        <w:t xml:space="preserve"> is the port number the login server listens for connections on form your players.</w:t>
-      </w:r>
-    </w:p>
-    <w:p>
-      <w:proofErr w:type="spellStart"/>
-      <w:r>
-        <w:rPr>
-          <w:b/>
-        </w:rPr>
-        <w:t>login_ssh_ip</w:t>
-      </w:r>
-      <w:proofErr w:type="spellEnd"/>
-      <w:r>
-        <w:t xml:space="preserve"> is the IP address of how you SSH into your server. Can be an IP address or hostname.</w:t>
-      </w:r>
-    </w:p>
-    <w:p>
-      <w:proofErr w:type="spellStart"/>
-      <w:r>
-        <w:rPr>
-          <w:b/>
-        </w:rPr>
-        <w:t>login_ssh_port</w:t>
-      </w:r>
-      <w:proofErr w:type="spellEnd"/>
-      <w:r>
-        <w:t xml:space="preserve"> is the port number of your SSH server at the above IP. Default is 22 but can be different, so change if necessary.</w:t>
-      </w:r>
-    </w:p>
-    <w:p>
-      <w:proofErr w:type="spellStart"/>
-      <w:r>
-        <w:rPr>
-          <w:b/>
-        </w:rPr>
-        <w:t>login_ssh_method</w:t>
-      </w:r>
-      <w:proofErr w:type="spellEnd"/>
-      <w:r>
-        <w:t xml:space="preserve"> is how </w:t>
-      </w:r>
-      <w:proofErr w:type="gramStart"/>
-      <w:r>
-        <w:t>you</w:t>
-      </w:r>
-      <w:proofErr w:type="gramEnd"/>
-      <w:r>
-        <w:t xml:space="preserve"> login to your SSH server. SSH servers can be configured to accept </w:t>
-      </w:r>
-      <w:proofErr w:type="spellStart"/>
-      <w:r>
-        <w:t>auth</w:t>
-      </w:r>
-      <w:proofErr w:type="spellEnd"/>
-      <w:r>
-        <w:t xml:space="preserve"> from a </w:t>
-      </w:r>
-      <w:r>
-        <w:rPr>
-          <w:b/>
-        </w:rPr>
-        <w:t>plain</w:t>
-      </w:r>
-      <w:r>
-        <w:t xml:space="preserve"> method (entering in a username and password) or a public/private </w:t>
-      </w:r>
-      <w:r>
-        <w:rPr>
-          <w:b/>
-        </w:rPr>
-        <w:t>key</w:t>
-      </w:r>
-      <w:r>
-        <w:t xml:space="preserve"> method. Either selections are valid here.</w:t>
-      </w:r>
-    </w:p>
-    <w:p>
-      <w:proofErr w:type="spellStart"/>
-      <w:r>
-        <w:rPr>
-          <w:b/>
-        </w:rPr>
-        <w:t>login_ssh_user</w:t>
-      </w:r>
-      <w:proofErr w:type="spellEnd"/>
-      <w:r>
-        <w:rPr>
-          <w:b/>
-        </w:rPr>
-        <w:t xml:space="preserve"> </w:t>
-      </w:r>
-      <w:r>
-        <w:t xml:space="preserve">is the username </w:t>
-      </w:r>
-      <w:proofErr w:type="gramStart"/>
-      <w:r>
-        <w:t>you</w:t>
-      </w:r>
-      <w:proofErr w:type="gramEnd"/>
-      <w:r>
-        <w:t xml:space="preserve"> login to the SSH server. This must always be given whether your method is plain or key.</w:t>
-      </w:r>
-    </w:p>
-    <w:p>
-      <w:proofErr w:type="spellStart"/>
-      <w:r>
-        <w:rPr>
-          <w:b/>
-        </w:rPr>
-        <w:t>login_ssh_pass</w:t>
-      </w:r>
-      <w:proofErr w:type="spellEnd"/>
-      <w:r>
-        <w:t xml:space="preserve"> is the password you use to login to the SSH server with the given username. Will be ignored if the method is set to `key`.</w:t>
-      </w:r>
-    </w:p>
-    <w:p>
-      <w:proofErr w:type="spellStart"/>
-      <w:r>
-        <w:rPr>
-          <w:b/>
-        </w:rPr>
-        <w:t>login_ssh_pubkeyfile</w:t>
-      </w:r>
-      <w:proofErr w:type="spellEnd"/>
-      <w:r>
-        <w:t xml:space="preserve"> is where on your webserver your public/private key is located. For security reasons, this should be anywhere on your server except where your </w:t>
-      </w:r>
-      <w:proofErr w:type="spellStart"/>
-      <w:r>
-        <w:t>webfiles</w:t>
-      </w:r>
-      <w:proofErr w:type="spellEnd"/>
-      <w:r>
-        <w:t xml:space="preserve"> are hosted from so that there’s no chance of it being compromised.</w:t>
-      </w:r>
-    </w:p>
-    <w:p>
-      <w:proofErr w:type="spellStart"/>
-      <w:r>
-        <w:rPr>
-          <w:b/>
-        </w:rPr>
         <w:t>login_ssh_prikeyfile</w:t>
       </w:r>
       <w:proofErr w:type="spellEnd"/>
@@ -5302,7 +5637,6 @@
           <w:szCs w:val="26"/>
         </w:rPr>
       </w:pPr>
-      <w:bookmarkStart w:id="9" w:name="_Toc454453581"/>
       <w:r>
         <w:br w:type="page"/>
       </w:r>
@@ -5311,6 +5645,7 @@
       <w:pPr>
         <w:pStyle w:val="Heading3"/>
       </w:pPr>
+      <w:bookmarkStart w:id="11" w:name="_Toc461528576"/>
       <w:proofErr w:type="spellStart"/>
       <w:r>
         <w:lastRenderedPageBreak/>
@@ -5320,6 +5655,7 @@
       <w:r>
         <w:t xml:space="preserve"> Servers</w:t>
       </w:r>
+      <w:bookmarkEnd w:id="11"/>
     </w:p>
     <w:p>
       <w:r>
@@ -5849,10 +6185,12 @@
       <w:pPr>
         <w:pStyle w:val="Heading3"/>
       </w:pPr>
+      <w:bookmarkStart w:id="12" w:name="_Toc461528577"/>
       <w:proofErr w:type="spellStart"/>
       <w:r>
         <w:t>Database.php</w:t>
       </w:r>
+      <w:bookmarkEnd w:id="12"/>
       <w:proofErr w:type="spellEnd"/>
     </w:p>
     <w:p>
@@ -5912,17 +6250,16 @@
       <w:r>
         <w:t xml:space="preserve">[‘hat’] name, but edit the settings accordingly is OK. </w:t>
       </w:r>
-      <w:bookmarkStart w:id="10" w:name="_GoBack"/>
-      <w:bookmarkEnd w:id="10"/>
     </w:p>
     <w:p>
       <w:pPr>
         <w:pStyle w:val="Heading1"/>
       </w:pPr>
+      <w:bookmarkStart w:id="13" w:name="_Toc461528578"/>
       <w:r>
         <w:t>Additional Security Measures</w:t>
       </w:r>
-      <w:bookmarkEnd w:id="9"/>
+      <w:bookmarkEnd w:id="13"/>
     </w:p>
     <w:p/>
     <w:p>
@@ -6089,12 +6426,12 @@
       <w:pPr>
         <w:pStyle w:val="Heading1"/>
       </w:pPr>
-      <w:bookmarkStart w:id="11" w:name="_Toc454453582"/>
+      <w:bookmarkStart w:id="14" w:name="_Toc461528579"/>
       <w:r>
         <w:lastRenderedPageBreak/>
         <w:t>Modules and basic usage of the panel</w:t>
       </w:r>
-      <w:bookmarkEnd w:id="11"/>
+      <w:bookmarkEnd w:id="14"/>
     </w:p>
     <w:p>
       <w:pPr>
@@ -6468,11 +6805,11 @@
       <w:pPr>
         <w:pStyle w:val="Heading1"/>
       </w:pPr>
-      <w:bookmarkStart w:id="12" w:name="_Toc454453583"/>
+      <w:bookmarkStart w:id="15" w:name="_Toc461528580"/>
       <w:r>
         <w:t>Server Selection</w:t>
       </w:r>
-      <w:bookmarkEnd w:id="12"/>
+      <w:bookmarkEnd w:id="15"/>
     </w:p>
     <w:p>
       <w:r>
@@ -6486,11 +6823,11 @@
       <w:pPr>
         <w:pStyle w:val="Heading1"/>
       </w:pPr>
-      <w:bookmarkStart w:id="13" w:name="_Toc454453584"/>
+      <w:bookmarkStart w:id="16" w:name="_Toc461528581"/>
       <w:r>
         <w:t>Dashboard/Server Info Module</w:t>
       </w:r>
-      <w:bookmarkEnd w:id="13"/>
+      <w:bookmarkEnd w:id="16"/>
     </w:p>
     <w:p>
       <w:r>
@@ -6538,11 +6875,11 @@
       <w:pPr>
         <w:pStyle w:val="Heading1"/>
       </w:pPr>
-      <w:bookmarkStart w:id="14" w:name="_Toc454453585"/>
+      <w:bookmarkStart w:id="17" w:name="_Toc461528582"/>
       <w:r>
         <w:t>Account Module</w:t>
       </w:r>
-      <w:bookmarkEnd w:id="14"/>
+      <w:bookmarkEnd w:id="17"/>
     </w:p>
     <w:p>
       <w:r>
@@ -6556,11 +6893,11 @@
       <w:pPr>
         <w:pStyle w:val="Heading2"/>
       </w:pPr>
-      <w:bookmarkStart w:id="15" w:name="_Toc454453586"/>
+      <w:bookmarkStart w:id="18" w:name="_Toc461528583"/>
       <w:r>
         <w:t>Searching</w:t>
       </w:r>
-      <w:bookmarkEnd w:id="15"/>
+      <w:bookmarkEnd w:id="18"/>
     </w:p>
     <w:p>
       <w:r>
@@ -6602,11 +6939,11 @@
       <w:pPr>
         <w:pStyle w:val="Heading2"/>
       </w:pPr>
-      <w:bookmarkStart w:id="16" w:name="_Toc454453587"/>
+      <w:bookmarkStart w:id="19" w:name="_Toc461528584"/>
       <w:r>
         <w:t>Account List</w:t>
       </w:r>
-      <w:bookmarkEnd w:id="16"/>
+      <w:bookmarkEnd w:id="19"/>
     </w:p>
     <w:p>
       <w:r>
@@ -6617,11 +6954,11 @@
       <w:pPr>
         <w:pStyle w:val="Heading2"/>
       </w:pPr>
-      <w:bookmarkStart w:id="17" w:name="_Toc454453588"/>
+      <w:bookmarkStart w:id="20" w:name="_Toc461528585"/>
       <w:r>
         <w:t>Account Basic Info</w:t>
       </w:r>
-      <w:bookmarkEnd w:id="17"/>
+      <w:bookmarkEnd w:id="20"/>
     </w:p>
     <w:p>
       <w:r>
@@ -6651,11 +6988,11 @@
       <w:pPr>
         <w:pStyle w:val="Heading2"/>
       </w:pPr>
-      <w:bookmarkStart w:id="18" w:name="_Toc454453589"/>
+      <w:bookmarkStart w:id="21" w:name="_Toc461528586"/>
       <w:r>
         <w:t>Account Blocks</w:t>
       </w:r>
-      <w:bookmarkEnd w:id="18"/>
+      <w:bookmarkEnd w:id="21"/>
     </w:p>
     <w:p>
       <w:r>
@@ -6701,11 +7038,11 @@
       <w:pPr>
         <w:pStyle w:val="Heading2"/>
       </w:pPr>
-      <w:bookmarkStart w:id="19" w:name="_Toc454453590"/>
+      <w:bookmarkStart w:id="22" w:name="_Toc461528587"/>
       <w:r>
         <w:t>Notes</w:t>
       </w:r>
-      <w:bookmarkEnd w:id="19"/>
+      <w:bookmarkEnd w:id="22"/>
     </w:p>
     <w:p>
       <w:r>
@@ -6716,11 +7053,11 @@
       <w:pPr>
         <w:pStyle w:val="Heading2"/>
       </w:pPr>
-      <w:bookmarkStart w:id="20" w:name="_Toc454453591"/>
+      <w:bookmarkStart w:id="23" w:name="_Toc461528588"/>
       <w:r>
         <w:t>Register DB</w:t>
       </w:r>
-      <w:bookmarkEnd w:id="20"/>
+      <w:bookmarkEnd w:id="23"/>
     </w:p>
     <w:p>
       <w:r>
@@ -6747,11 +7084,11 @@
       <w:pPr>
         <w:pStyle w:val="Heading2"/>
       </w:pPr>
-      <w:bookmarkStart w:id="21" w:name="_Toc454453592"/>
+      <w:bookmarkStart w:id="24" w:name="_Toc461528589"/>
       <w:r>
         <w:t>Global Register DB</w:t>
       </w:r>
-      <w:bookmarkEnd w:id="21"/>
+      <w:bookmarkEnd w:id="24"/>
     </w:p>
     <w:p>
       <w:r>
@@ -6778,12 +7115,12 @@
       <w:pPr>
         <w:pStyle w:val="Heading2"/>
       </w:pPr>
-      <w:bookmarkStart w:id="22" w:name="_Toc454453593"/>
+      <w:bookmarkStart w:id="25" w:name="_Toc461528590"/>
       <w:r>
         <w:lastRenderedPageBreak/>
         <w:t>Storage</w:t>
       </w:r>
-      <w:bookmarkEnd w:id="22"/>
+      <w:bookmarkEnd w:id="25"/>
     </w:p>
     <w:p>
       <w:r>
@@ -6803,11 +7140,11 @@
       <w:pPr>
         <w:pStyle w:val="Heading2"/>
       </w:pPr>
-      <w:bookmarkStart w:id="23" w:name="_Toc454453594"/>
+      <w:bookmarkStart w:id="26" w:name="_Toc461528591"/>
       <w:r>
         <w:t>History</w:t>
       </w:r>
-      <w:bookmarkEnd w:id="23"/>
+      <w:bookmarkEnd w:id="26"/>
     </w:p>
     <w:p>
       <w:r>
@@ -6818,7 +7155,7 @@
       <w:pPr>
         <w:pStyle w:val="Heading2"/>
       </w:pPr>
-      <w:bookmarkStart w:id="24" w:name="_Toc454453595"/>
+      <w:bookmarkStart w:id="27" w:name="_Toc461528592"/>
       <w:r>
         <w:t>@</w:t>
       </w:r>
@@ -6830,7 +7167,7 @@
       <w:r>
         <w:t xml:space="preserve"> Log</w:t>
       </w:r>
-      <w:bookmarkEnd w:id="24"/>
+      <w:bookmarkEnd w:id="27"/>
     </w:p>
     <w:p>
       <w:r>
@@ -6841,11 +7178,11 @@
       <w:pPr>
         <w:pStyle w:val="Heading2"/>
       </w:pPr>
-      <w:bookmarkStart w:id="25" w:name="_Toc454453596"/>
+      <w:bookmarkStart w:id="28" w:name="_Toc461528593"/>
       <w:r>
         <w:t>Characters</w:t>
       </w:r>
-      <w:bookmarkEnd w:id="25"/>
+      <w:bookmarkEnd w:id="28"/>
     </w:p>
     <w:p>
       <w:r>
@@ -6856,11 +7193,11 @@
       <w:pPr>
         <w:pStyle w:val="Heading1"/>
       </w:pPr>
-      <w:bookmarkStart w:id="26" w:name="_Toc454453597"/>
+      <w:bookmarkStart w:id="29" w:name="_Toc461528594"/>
       <w:r>
         <w:t>Admin module</w:t>
       </w:r>
-      <w:bookmarkEnd w:id="26"/>
+      <w:bookmarkEnd w:id="29"/>
     </w:p>
     <w:p>
       <w:r>
@@ -6872,11 +7209,11 @@
       <w:pPr>
         <w:pStyle w:val="Heading2"/>
       </w:pPr>
-      <w:bookmarkStart w:id="27" w:name="_Toc454453598"/>
+      <w:bookmarkStart w:id="30" w:name="_Toc461528595"/>
       <w:r>
         <w:t>User Management</w:t>
       </w:r>
-      <w:bookmarkEnd w:id="27"/>
+      <w:bookmarkEnd w:id="30"/>
     </w:p>
     <w:p>
       <w:r>
@@ -6938,11 +7275,11 @@
       <w:pPr>
         <w:pStyle w:val="Heading2"/>
       </w:pPr>
-      <w:bookmarkStart w:id="28" w:name="_Toc454453599"/>
+      <w:bookmarkStart w:id="31" w:name="_Toc461528596"/>
       <w:r>
         <w:t>Group Management</w:t>
       </w:r>
-      <w:bookmarkEnd w:id="28"/>
+      <w:bookmarkEnd w:id="31"/>
     </w:p>
     <w:p>
       <w:pPr>
@@ -6977,7 +7314,13 @@
     </w:p>
     <w:p>
       <w:r>
-        <w:t>The Group Management interface allows you to group your admins so that similar level admins have the same permissions without needing to change permissions for multiple users. 99 group levels can be set, with 99 being reserved and not-editable you may setup 98 custom levels for your use. Each group can be setup with multiple permission settings affecting all aspects of HAT. See “Appendix A” for the full list.</w:t>
+        <w:t xml:space="preserve">The Group Management interface allows you to group your admins so that similar level admins have the same permissions without needing to change permissions for multiple users. 99 group levels can be set, with </w:t>
+      </w:r>
+      <w:r>
+        <w:t xml:space="preserve">id </w:t>
+      </w:r>
+      <w:r>
+        <w:t>99 being reserved and not-editable you may setup 98 custom levels for your use. Each group can be setup with multiple permission settings affecting all aspects of HAT. See “Appendix A” for the full list.</w:t>
       </w:r>
     </w:p>
     <w:p>
@@ -6990,11 +7333,11 @@
       <w:pPr>
         <w:pStyle w:val="Heading1"/>
       </w:pPr>
-      <w:bookmarkStart w:id="29" w:name="_Toc454453600"/>
+      <w:bookmarkStart w:id="32" w:name="_Toc461528597"/>
       <w:r>
         <w:t>Character Module</w:t>
       </w:r>
-      <w:bookmarkEnd w:id="29"/>
+      <w:bookmarkEnd w:id="32"/>
     </w:p>
     <w:p>
       <w:r>
@@ -7005,11 +7348,11 @@
       <w:pPr>
         <w:pStyle w:val="Heading2"/>
       </w:pPr>
-      <w:bookmarkStart w:id="30" w:name="_Toc454453601"/>
+      <w:bookmarkStart w:id="33" w:name="_Toc461528598"/>
       <w:r>
         <w:t>Searching</w:t>
       </w:r>
-      <w:bookmarkEnd w:id="30"/>
+      <w:bookmarkEnd w:id="33"/>
     </w:p>
     <w:p>
       <w:r>
@@ -7034,12 +7377,12 @@
       <w:pPr>
         <w:pStyle w:val="Heading2"/>
       </w:pPr>
-      <w:bookmarkStart w:id="31" w:name="_Toc454453602"/>
+      <w:bookmarkStart w:id="34" w:name="_Toc461528599"/>
       <w:r>
         <w:lastRenderedPageBreak/>
         <w:t>Character List</w:t>
       </w:r>
-      <w:bookmarkEnd w:id="31"/>
+      <w:bookmarkEnd w:id="34"/>
     </w:p>
     <w:p>
       <w:r>
@@ -7056,11 +7399,11 @@
       <w:pPr>
         <w:pStyle w:val="Heading2"/>
       </w:pPr>
-      <w:bookmarkStart w:id="32" w:name="_Toc454453603"/>
+      <w:bookmarkStart w:id="35" w:name="_Toc461528600"/>
       <w:r>
         <w:t>Character Details</w:t>
       </w:r>
-      <w:bookmarkEnd w:id="32"/>
+      <w:bookmarkEnd w:id="35"/>
     </w:p>
     <w:p>
       <w:r>
@@ -7079,11 +7422,11 @@
       <w:pPr>
         <w:pStyle w:val="Heading2"/>
       </w:pPr>
-      <w:bookmarkStart w:id="33" w:name="_Toc454453604"/>
+      <w:bookmarkStart w:id="36" w:name="_Toc461528601"/>
       <w:r>
         <w:t>Items</w:t>
       </w:r>
-      <w:bookmarkEnd w:id="33"/>
+      <w:bookmarkEnd w:id="36"/>
     </w:p>
     <w:p>
       <w:r>
@@ -7102,11 +7445,11 @@
       <w:pPr>
         <w:pStyle w:val="Heading2"/>
       </w:pPr>
-      <w:bookmarkStart w:id="34" w:name="_Toc454453605"/>
+      <w:bookmarkStart w:id="37" w:name="_Toc461528602"/>
       <w:r>
         <w:t>History</w:t>
       </w:r>
-      <w:bookmarkEnd w:id="34"/>
+      <w:bookmarkEnd w:id="37"/>
     </w:p>
     <w:p>
       <w:r>
@@ -7128,11 +7471,11 @@
       <w:pPr>
         <w:pStyle w:val="Heading2"/>
       </w:pPr>
-      <w:bookmarkStart w:id="35" w:name="_Toc454453606"/>
+      <w:bookmarkStart w:id="38" w:name="_Toc461528603"/>
       <w:r>
         <w:t>Friends</w:t>
       </w:r>
-      <w:bookmarkEnd w:id="35"/>
+      <w:bookmarkEnd w:id="38"/>
     </w:p>
     <w:p>
       <w:r>
@@ -7143,7 +7486,7 @@
       <w:pPr>
         <w:pStyle w:val="Heading2"/>
       </w:pPr>
-      <w:bookmarkStart w:id="36" w:name="_Toc454453607"/>
+      <w:bookmarkStart w:id="39" w:name="_Toc461528604"/>
       <w:r>
         <w:t>Pet/</w:t>
       </w:r>
@@ -7155,7 +7498,7 @@
       <w:r>
         <w:t xml:space="preserve"> Info</w:t>
       </w:r>
-      <w:bookmarkEnd w:id="36"/>
+      <w:bookmarkEnd w:id="39"/>
     </w:p>
     <w:p>
       <w:r>
@@ -7166,11 +7509,11 @@
       <w:pPr>
         <w:pStyle w:val="Heading2"/>
       </w:pPr>
-      <w:bookmarkStart w:id="37" w:name="_Toc454453608"/>
+      <w:bookmarkStart w:id="40" w:name="_Toc461528605"/>
       <w:r>
         <w:t>Skills</w:t>
       </w:r>
-      <w:bookmarkEnd w:id="37"/>
+      <w:bookmarkEnd w:id="40"/>
     </w:p>
     <w:p>
       <w:r>
@@ -7195,12 +7538,12 @@
       <w:pPr>
         <w:pStyle w:val="Heading1"/>
       </w:pPr>
-      <w:bookmarkStart w:id="38" w:name="_Toc454453609"/>
+      <w:bookmarkStart w:id="41" w:name="_Toc461528606"/>
       <w:r>
         <w:lastRenderedPageBreak/>
         <w:t>Database Module</w:t>
       </w:r>
-      <w:bookmarkEnd w:id="38"/>
+      <w:bookmarkEnd w:id="41"/>
     </w:p>
     <w:p>
       <w:r>
@@ -7246,11 +7589,11 @@
       <w:pPr>
         <w:pStyle w:val="Heading2"/>
       </w:pPr>
-      <w:bookmarkStart w:id="39" w:name="_Toc454453610"/>
+      <w:bookmarkStart w:id="42" w:name="_Toc461528607"/>
       <w:r>
         <w:t>Setup</w:t>
       </w:r>
-      <w:bookmarkEnd w:id="39"/>
+      <w:bookmarkEnd w:id="42"/>
     </w:p>
     <w:p>
       <w:r>
@@ -7354,11 +7697,11 @@
       <w:pPr>
         <w:pStyle w:val="Heading1"/>
       </w:pPr>
-      <w:bookmarkStart w:id="40" w:name="_Toc454453611"/>
+      <w:bookmarkStart w:id="43" w:name="_Toc461528608"/>
       <w:r>
         <w:t>Server Setup</w:t>
       </w:r>
-      <w:bookmarkEnd w:id="40"/>
+      <w:bookmarkEnd w:id="43"/>
     </w:p>
     <w:p>
       <w:r>
@@ -7369,11 +7712,11 @@
       <w:pPr>
         <w:pStyle w:val="Heading2"/>
       </w:pPr>
-      <w:bookmarkStart w:id="41" w:name="_Toc454453612"/>
+      <w:bookmarkStart w:id="44" w:name="_Toc461528609"/>
       <w:r>
         <w:t>Hercules Info/Maintenance</w:t>
       </w:r>
-      <w:bookmarkEnd w:id="41"/>
+      <w:bookmarkEnd w:id="44"/>
     </w:p>
     <w:p>
       <w:r>
@@ -7415,12 +7758,12 @@
       <w:pPr>
         <w:pStyle w:val="Heading1"/>
       </w:pPr>
-      <w:bookmarkStart w:id="42" w:name="_Toc454453613"/>
+      <w:bookmarkStart w:id="45" w:name="_Toc461528610"/>
       <w:r>
         <w:lastRenderedPageBreak/>
         <w:t>Appendix A – Group Permissions</w:t>
       </w:r>
-      <w:bookmarkEnd w:id="42"/>
+      <w:bookmarkEnd w:id="45"/>
     </w:p>
     <w:p>
       <w:r>
@@ -7431,11 +7774,11 @@
       <w:pPr>
         <w:pStyle w:val="Heading2"/>
       </w:pPr>
-      <w:bookmarkStart w:id="43" w:name="_Toc454453614"/>
+      <w:bookmarkStart w:id="46" w:name="_Toc461528611"/>
       <w:r>
         <w:t>Account Module Permissions</w:t>
       </w:r>
-      <w:bookmarkEnd w:id="43"/>
+      <w:bookmarkEnd w:id="46"/>
     </w:p>
     <w:p>
       <w:pPr>
@@ -8081,11 +8424,11 @@
       <w:pPr>
         <w:pStyle w:val="Heading2"/>
       </w:pPr>
-      <w:bookmarkStart w:id="44" w:name="_Toc454453615"/>
+      <w:bookmarkStart w:id="47" w:name="_Toc461528612"/>
       <w:r>
         <w:t>Character Module Permissions</w:t>
       </w:r>
-      <w:bookmarkEnd w:id="44"/>
+      <w:bookmarkEnd w:id="47"/>
     </w:p>
     <w:p>
       <w:pPr>
@@ -8484,11 +8827,11 @@
       <w:pPr>
         <w:pStyle w:val="Heading2"/>
       </w:pPr>
-      <w:bookmarkStart w:id="45" w:name="_Toc454453616"/>
+      <w:bookmarkStart w:id="48" w:name="_Toc461528613"/>
       <w:r>
         <w:t>Admin Panel Module Permissions</w:t>
       </w:r>
-      <w:bookmarkEnd w:id="45"/>
+      <w:bookmarkEnd w:id="48"/>
     </w:p>
     <w:p/>
     <w:p/>
@@ -8554,7 +8897,7 @@
       <w:rPr>
         <w:noProof/>
       </w:rPr>
-      <w:t>10</w:t>
+      <w:t>21</w:t>
     </w:r>
     <w:r>
       <w:fldChar w:fldCharType="end"/>
@@ -9480,6 +9823,7 @@
     <w:lsdException w:name="HTML Sample" w:semiHidden="1" w:unhideWhenUsed="1"/>
     <w:lsdException w:name="HTML Typewriter" w:semiHidden="1" w:unhideWhenUsed="1"/>
     <w:lsdException w:name="HTML Variable" w:semiHidden="1" w:unhideWhenUsed="1"/>
+    <w:lsdException w:name="Normal Table" w:semiHidden="1" w:unhideWhenUsed="1"/>
     <w:lsdException w:name="annotation subject" w:semiHidden="1" w:unhideWhenUsed="1"/>
     <w:lsdException w:name="No List" w:semiHidden="1" w:unhideWhenUsed="1"/>
     <w:lsdException w:name="Outline List 1" w:semiHidden="1" w:unhideWhenUsed="1"/>
@@ -9526,8 +9870,10 @@
     <w:lsdException w:name="Table Subtle 2" w:semiHidden="1" w:unhideWhenUsed="1"/>
     <w:lsdException w:name="Table Web 1" w:semiHidden="1" w:unhideWhenUsed="1"/>
     <w:lsdException w:name="Table Web 2" w:semiHidden="1" w:unhideWhenUsed="1"/>
+    <w:lsdException w:name="Table Web 3" w:semiHidden="1" w:unhideWhenUsed="1"/>
     <w:lsdException w:name="Balloon Text" w:semiHidden="1" w:unhideWhenUsed="1"/>
     <w:lsdException w:name="Table Grid" w:uiPriority="39"/>
+    <w:lsdException w:name="Table Theme" w:semiHidden="1" w:unhideWhenUsed="1"/>
     <w:lsdException w:name="Placeholder Text" w:semiHidden="1"/>
     <w:lsdException w:name="No Spacing" w:uiPriority="1" w:qFormat="1"/>
     <w:lsdException w:name="Light Shading" w:uiPriority="60"/>
@@ -10891,7 +11237,7 @@
 </file>
 
 <file path=customXml/itemProps1.xml><?xml version="1.0" encoding="utf-8"?>
-<ds:datastoreItem xmlns:ds="http://schemas.openxmlformats.org/officeDocument/2006/customXml" ds:itemID="{8237CF8D-A3B4-4B68-8B42-1FA23F6C9A56}">
+<ds:datastoreItem xmlns:ds="http://schemas.openxmlformats.org/officeDocument/2006/customXml" ds:itemID="{8EFEDC6A-2FD1-4196-80CB-4F402AFE98CF}">
   <ds:schemaRefs>
     <ds:schemaRef ds:uri="http://schemas.openxmlformats.org/officeDocument/2006/bibliography"/>
   </ds:schemaRefs>

</xml_diff>

<commit_message>
Fixed up the system information display on the dashboard. * Now, the server performance is actually linked to the Hercules server. * HAT uses a python script to get server performance. It then converts it into XML for use by HAT. * Once the XML is built, HAT copies the XML file over to itself and parses the file for display. * Note: Must read the docs - Your Hercules server will need a couple of modules for python to display server performance metrics
* Also, removed some leftover lines in Servermodel.php that had been left from many many months of testing.
* Also changed the MySQL Server performance stats to reference the database connection of the char/map server, instead of the login server.
</commit_message>
<xml_diff>
--- a/docs/HAT User Guide.docx
+++ b/docs/HAT User Guide.docx
@@ -217,8 +217,6 @@
         </w:rPr>
       </w:sdtEndPr>
       <w:sdtContent>
-        <w:bookmarkStart w:id="0" w:name="_GoBack" w:displacedByCustomXml="prev"/>
-        <w:bookmarkEnd w:id="0" w:displacedByCustomXml="prev"/>
         <w:p>
           <w:pPr>
             <w:pStyle w:val="TOCHeading"/>
@@ -250,7 +248,7 @@
           <w:r>
             <w:fldChar w:fldCharType="separate"/>
           </w:r>
-          <w:hyperlink w:anchor="_Toc461528566" w:history="1">
+          <w:hyperlink w:anchor="_Toc461721230" w:history="1">
             <w:r>
               <w:rPr>
                 <w:rStyle w:val="Hyperlink"/>
@@ -277,7 +275,7 @@
                 <w:noProof/>
                 <w:webHidden/>
               </w:rPr>
-              <w:instrText xml:space="preserve"> PAGEREF _Toc461528566 \h </w:instrText>
+              <w:instrText xml:space="preserve"> PAGEREF _Toc461721230 \h </w:instrText>
             </w:r>
             <w:r>
               <w:rPr>
@@ -322,7 +320,7 @@
               <w:lang w:eastAsia="en-US" w:bidi="ar-SA"/>
             </w:rPr>
           </w:pPr>
-          <w:hyperlink w:anchor="_Toc461528567" w:history="1">
+          <w:hyperlink w:anchor="_Toc461721231" w:history="1">
             <w:r>
               <w:rPr>
                 <w:rStyle w:val="Hyperlink"/>
@@ -349,7 +347,7 @@
                 <w:noProof/>
                 <w:webHidden/>
               </w:rPr>
-              <w:instrText xml:space="preserve"> PAGEREF _Toc461528567 \h </w:instrText>
+              <w:instrText xml:space="preserve"> PAGEREF _Toc461721231 \h </w:instrText>
             </w:r>
             <w:r>
               <w:rPr>
@@ -394,7 +392,7 @@
               <w:lang w:eastAsia="en-US" w:bidi="ar-SA"/>
             </w:rPr>
           </w:pPr>
-          <w:hyperlink w:anchor="_Toc461528568" w:history="1">
+          <w:hyperlink w:anchor="_Toc461721232" w:history="1">
             <w:r>
               <w:rPr>
                 <w:rStyle w:val="Hyperlink"/>
@@ -421,7 +419,7 @@
                 <w:noProof/>
                 <w:webHidden/>
               </w:rPr>
-              <w:instrText xml:space="preserve"> PAGEREF _Toc461528568 \h </w:instrText>
+              <w:instrText xml:space="preserve"> PAGEREF _Toc461721232 \h </w:instrText>
             </w:r>
             <w:r>
               <w:rPr>
@@ -466,7 +464,7 @@
               <w:lang w:eastAsia="en-US" w:bidi="ar-SA"/>
             </w:rPr>
           </w:pPr>
-          <w:hyperlink w:anchor="_Toc461528569" w:history="1">
+          <w:hyperlink w:anchor="_Toc461721233" w:history="1">
             <w:r>
               <w:rPr>
                 <w:rStyle w:val="Hyperlink"/>
@@ -493,7 +491,7 @@
                 <w:noProof/>
                 <w:webHidden/>
               </w:rPr>
-              <w:instrText xml:space="preserve"> PAGEREF _Toc461528569 \h </w:instrText>
+              <w:instrText xml:space="preserve"> PAGEREF _Toc461721233 \h </w:instrText>
             </w:r>
             <w:r>
               <w:rPr>
@@ -538,7 +536,7 @@
               <w:lang w:eastAsia="en-US" w:bidi="ar-SA"/>
             </w:rPr>
           </w:pPr>
-          <w:hyperlink w:anchor="_Toc461528570" w:history="1">
+          <w:hyperlink w:anchor="_Toc461721234" w:history="1">
             <w:r>
               <w:rPr>
                 <w:rStyle w:val="Hyperlink"/>
@@ -565,7 +563,7 @@
                 <w:noProof/>
                 <w:webHidden/>
               </w:rPr>
-              <w:instrText xml:space="preserve"> PAGEREF _Toc461528570 \h </w:instrText>
+              <w:instrText xml:space="preserve"> PAGEREF _Toc461721234 \h </w:instrText>
             </w:r>
             <w:r>
               <w:rPr>
@@ -610,7 +608,7 @@
               <w:lang w:eastAsia="en-US" w:bidi="ar-SA"/>
             </w:rPr>
           </w:pPr>
-          <w:hyperlink w:anchor="_Toc461528571" w:history="1">
+          <w:hyperlink w:anchor="_Toc461721235" w:history="1">
             <w:r>
               <w:rPr>
                 <w:rStyle w:val="Hyperlink"/>
@@ -637,7 +635,7 @@
                 <w:noProof/>
                 <w:webHidden/>
               </w:rPr>
-              <w:instrText xml:space="preserve"> PAGEREF _Toc461528571 \h </w:instrText>
+              <w:instrText xml:space="preserve"> PAGEREF _Toc461721235 \h </w:instrText>
             </w:r>
             <w:r>
               <w:rPr>
@@ -682,7 +680,7 @@
               <w:lang w:eastAsia="en-US" w:bidi="ar-SA"/>
             </w:rPr>
           </w:pPr>
-          <w:hyperlink w:anchor="_Toc461528572" w:history="1">
+          <w:hyperlink w:anchor="_Toc461721236" w:history="1">
             <w:r>
               <w:rPr>
                 <w:rStyle w:val="Hyperlink"/>
@@ -709,7 +707,7 @@
                 <w:noProof/>
                 <w:webHidden/>
               </w:rPr>
-              <w:instrText xml:space="preserve"> PAGEREF _Toc461528572 \h </w:instrText>
+              <w:instrText xml:space="preserve"> PAGEREF _Toc461721236 \h </w:instrText>
             </w:r>
             <w:r>
               <w:rPr>
@@ -754,7 +752,7 @@
               <w:lang w:eastAsia="en-US" w:bidi="ar-SA"/>
             </w:rPr>
           </w:pPr>
-          <w:hyperlink w:anchor="_Toc461528573" w:history="1">
+          <w:hyperlink w:anchor="_Toc461721237" w:history="1">
             <w:r>
               <w:rPr>
                 <w:rStyle w:val="Hyperlink"/>
@@ -781,7 +779,7 @@
                 <w:noProof/>
                 <w:webHidden/>
               </w:rPr>
-              <w:instrText xml:space="preserve"> PAGEREF _Toc461528573 \h </w:instrText>
+              <w:instrText xml:space="preserve"> PAGEREF _Toc461721237 \h </w:instrText>
             </w:r>
             <w:r>
               <w:rPr>
@@ -826,7 +824,7 @@
               <w:lang w:eastAsia="en-US" w:bidi="ar-SA"/>
             </w:rPr>
           </w:pPr>
-          <w:hyperlink w:anchor="_Toc461528574" w:history="1">
+          <w:hyperlink w:anchor="_Toc461721238" w:history="1">
             <w:r>
               <w:rPr>
                 <w:rStyle w:val="Hyperlink"/>
@@ -853,7 +851,7 @@
                 <w:noProof/>
                 <w:webHidden/>
               </w:rPr>
-              <w:instrText xml:space="preserve"> PAGEREF _Toc461528574 \h </w:instrText>
+              <w:instrText xml:space="preserve"> PAGEREF _Toc461721238 \h </w:instrText>
             </w:r>
             <w:r>
               <w:rPr>
@@ -898,7 +896,7 @@
               <w:lang w:eastAsia="en-US" w:bidi="ar-SA"/>
             </w:rPr>
           </w:pPr>
-          <w:hyperlink w:anchor="_Toc461528575" w:history="1">
+          <w:hyperlink w:anchor="_Toc461721239" w:history="1">
             <w:r>
               <w:rPr>
                 <w:rStyle w:val="Hyperlink"/>
@@ -925,7 +923,7 @@
                 <w:noProof/>
                 <w:webHidden/>
               </w:rPr>
-              <w:instrText xml:space="preserve"> PAGEREF _Toc461528575 \h </w:instrText>
+              <w:instrText xml:space="preserve"> PAGEREF _Toc461721239 \h </w:instrText>
             </w:r>
             <w:r>
               <w:rPr>
@@ -970,7 +968,7 @@
               <w:lang w:eastAsia="en-US" w:bidi="ar-SA"/>
             </w:rPr>
           </w:pPr>
-          <w:hyperlink w:anchor="_Toc461528576" w:history="1">
+          <w:hyperlink w:anchor="_Toc461721240" w:history="1">
             <w:r>
               <w:rPr>
                 <w:rStyle w:val="Hyperlink"/>
@@ -997,7 +995,7 @@
                 <w:noProof/>
                 <w:webHidden/>
               </w:rPr>
-              <w:instrText xml:space="preserve"> PAGEREF _Toc461528576 \h </w:instrText>
+              <w:instrText xml:space="preserve"> PAGEREF _Toc461721240 \h </w:instrText>
             </w:r>
             <w:r>
               <w:rPr>
@@ -1042,7 +1040,7 @@
               <w:lang w:eastAsia="en-US" w:bidi="ar-SA"/>
             </w:rPr>
           </w:pPr>
-          <w:hyperlink w:anchor="_Toc461528577" w:history="1">
+          <w:hyperlink w:anchor="_Toc461721241" w:history="1">
             <w:r>
               <w:rPr>
                 <w:rStyle w:val="Hyperlink"/>
@@ -1069,7 +1067,151 @@
                 <w:noProof/>
                 <w:webHidden/>
               </w:rPr>
-              <w:instrText xml:space="preserve"> PAGEREF _Toc461528577 \h </w:instrText>
+              <w:instrText xml:space="preserve"> PAGEREF _Toc461721241 \h </w:instrText>
+            </w:r>
+            <w:r>
+              <w:rPr>
+                <w:noProof/>
+                <w:webHidden/>
+              </w:rPr>
+            </w:r>
+            <w:r>
+              <w:rPr>
+                <w:noProof/>
+                <w:webHidden/>
+              </w:rPr>
+              <w:fldChar w:fldCharType="separate"/>
+            </w:r>
+            <w:r>
+              <w:rPr>
+                <w:noProof/>
+                <w:webHidden/>
+              </w:rPr>
+              <w:t>11</w:t>
+            </w:r>
+            <w:r>
+              <w:rPr>
+                <w:noProof/>
+                <w:webHidden/>
+              </w:rPr>
+              <w:fldChar w:fldCharType="end"/>
+            </w:r>
+          </w:hyperlink>
+        </w:p>
+        <w:p>
+          <w:pPr>
+            <w:pStyle w:val="TOC2"/>
+            <w:tabs>
+              <w:tab w:val="right" w:leader="dot" w:pos="9962"/>
+            </w:tabs>
+            <w:rPr>
+              <w:rFonts w:cstheme="minorBidi"/>
+              <w:noProof/>
+              <w:sz w:val="22"/>
+              <w:szCs w:val="22"/>
+              <w:lang w:eastAsia="en-US" w:bidi="ar-SA"/>
+            </w:rPr>
+          </w:pPr>
+          <w:hyperlink w:anchor="_Toc461721242" w:history="1">
+            <w:r>
+              <w:rPr>
+                <w:rStyle w:val="Hyperlink"/>
+                <w:noProof/>
+              </w:rPr>
+              <w:t>Setting up first user</w:t>
+            </w:r>
+            <w:r>
+              <w:rPr>
+                <w:noProof/>
+                <w:webHidden/>
+              </w:rPr>
+              <w:tab/>
+            </w:r>
+            <w:r>
+              <w:rPr>
+                <w:noProof/>
+                <w:webHidden/>
+              </w:rPr>
+              <w:fldChar w:fldCharType="begin"/>
+            </w:r>
+            <w:r>
+              <w:rPr>
+                <w:noProof/>
+                <w:webHidden/>
+              </w:rPr>
+              <w:instrText xml:space="preserve"> PAGEREF _Toc461721242 \h </w:instrText>
+            </w:r>
+            <w:r>
+              <w:rPr>
+                <w:noProof/>
+                <w:webHidden/>
+              </w:rPr>
+            </w:r>
+            <w:r>
+              <w:rPr>
+                <w:noProof/>
+                <w:webHidden/>
+              </w:rPr>
+              <w:fldChar w:fldCharType="separate"/>
+            </w:r>
+            <w:r>
+              <w:rPr>
+                <w:noProof/>
+                <w:webHidden/>
+              </w:rPr>
+              <w:t>11</w:t>
+            </w:r>
+            <w:r>
+              <w:rPr>
+                <w:noProof/>
+                <w:webHidden/>
+              </w:rPr>
+              <w:fldChar w:fldCharType="end"/>
+            </w:r>
+          </w:hyperlink>
+        </w:p>
+        <w:p>
+          <w:pPr>
+            <w:pStyle w:val="TOC2"/>
+            <w:tabs>
+              <w:tab w:val="right" w:leader="dot" w:pos="9962"/>
+            </w:tabs>
+            <w:rPr>
+              <w:rFonts w:cstheme="minorBidi"/>
+              <w:noProof/>
+              <w:sz w:val="22"/>
+              <w:szCs w:val="22"/>
+              <w:lang w:eastAsia="en-US" w:bidi="ar-SA"/>
+            </w:rPr>
+          </w:pPr>
+          <w:hyperlink w:anchor="_Toc461721243" w:history="1">
+            <w:r>
+              <w:rPr>
+                <w:rStyle w:val="Hyperlink"/>
+                <w:noProof/>
+              </w:rPr>
+              <w:t>System Performance Monitoring</w:t>
+            </w:r>
+            <w:r>
+              <w:rPr>
+                <w:noProof/>
+                <w:webHidden/>
+              </w:rPr>
+              <w:tab/>
+            </w:r>
+            <w:r>
+              <w:rPr>
+                <w:noProof/>
+                <w:webHidden/>
+              </w:rPr>
+              <w:fldChar w:fldCharType="begin"/>
+            </w:r>
+            <w:r>
+              <w:rPr>
+                <w:noProof/>
+                <w:webHidden/>
+              </w:rPr>
+              <w:instrText xml:space="preserve"> PAGEREF _Toc461721243 \h </w:instrText>
             </w:r>
             <w:r>
               <w:rPr>
@@ -1114,7 +1256,7 @@
               <w:lang w:eastAsia="en-US" w:bidi="ar-SA"/>
             </w:rPr>
           </w:pPr>
-          <w:hyperlink w:anchor="_Toc461528578" w:history="1">
+          <w:hyperlink w:anchor="_Toc461721244" w:history="1">
             <w:r>
               <w:rPr>
                 <w:rStyle w:val="Hyperlink"/>
@@ -1141,7 +1283,7 @@
                 <w:noProof/>
                 <w:webHidden/>
               </w:rPr>
-              <w:instrText xml:space="preserve"> PAGEREF _Toc461528578 \h </w:instrText>
+              <w:instrText xml:space="preserve"> PAGEREF _Toc461721244 \h </w:instrText>
             </w:r>
             <w:r>
               <w:rPr>
@@ -1161,7 +1303,7 @@
                 <w:noProof/>
                 <w:webHidden/>
               </w:rPr>
-              <w:t>11</w:t>
+              <w:t>12</w:t>
             </w:r>
             <w:r>
               <w:rPr>
@@ -1186,7 +1328,7 @@
               <w:lang w:eastAsia="en-US" w:bidi="ar-SA"/>
             </w:rPr>
           </w:pPr>
-          <w:hyperlink w:anchor="_Toc461528579" w:history="1">
+          <w:hyperlink w:anchor="_Toc461721245" w:history="1">
             <w:r>
               <w:rPr>
                 <w:rStyle w:val="Hyperlink"/>
@@ -1213,7 +1355,7 @@
                 <w:noProof/>
                 <w:webHidden/>
               </w:rPr>
-              <w:instrText xml:space="preserve"> PAGEREF _Toc461528579 \h </w:instrText>
+              <w:instrText xml:space="preserve"> PAGEREF _Toc461721245 \h </w:instrText>
             </w:r>
             <w:r>
               <w:rPr>
@@ -1258,7 +1400,7 @@
               <w:lang w:eastAsia="en-US" w:bidi="ar-SA"/>
             </w:rPr>
           </w:pPr>
-          <w:hyperlink w:anchor="_Toc461528580" w:history="1">
+          <w:hyperlink w:anchor="_Toc461721246" w:history="1">
             <w:r>
               <w:rPr>
                 <w:rStyle w:val="Hyperlink"/>
@@ -1285,7 +1427,7 @@
                 <w:noProof/>
                 <w:webHidden/>
               </w:rPr>
-              <w:instrText xml:space="preserve"> PAGEREF _Toc461528580 \h </w:instrText>
+              <w:instrText xml:space="preserve"> PAGEREF _Toc461721246 \h </w:instrText>
             </w:r>
             <w:r>
               <w:rPr>
@@ -1330,7 +1472,7 @@
               <w:lang w:eastAsia="en-US" w:bidi="ar-SA"/>
             </w:rPr>
           </w:pPr>
-          <w:hyperlink w:anchor="_Toc461528581" w:history="1">
+          <w:hyperlink w:anchor="_Toc461721247" w:history="1">
             <w:r>
               <w:rPr>
                 <w:rStyle w:val="Hyperlink"/>
@@ -1357,7 +1499,7 @@
                 <w:noProof/>
                 <w:webHidden/>
               </w:rPr>
-              <w:instrText xml:space="preserve"> PAGEREF _Toc461528581 \h </w:instrText>
+              <w:instrText xml:space="preserve"> PAGEREF _Toc461721247 \h </w:instrText>
             </w:r>
             <w:r>
               <w:rPr>
@@ -1402,7 +1544,7 @@
               <w:lang w:eastAsia="en-US" w:bidi="ar-SA"/>
             </w:rPr>
           </w:pPr>
-          <w:hyperlink w:anchor="_Toc461528582" w:history="1">
+          <w:hyperlink w:anchor="_Toc461721248" w:history="1">
             <w:r>
               <w:rPr>
                 <w:rStyle w:val="Hyperlink"/>
@@ -1429,7 +1571,7 @@
                 <w:noProof/>
                 <w:webHidden/>
               </w:rPr>
-              <w:instrText xml:space="preserve"> PAGEREF _Toc461528582 \h </w:instrText>
+              <w:instrText xml:space="preserve"> PAGEREF _Toc461721248 \h </w:instrText>
             </w:r>
             <w:r>
               <w:rPr>
@@ -1474,7 +1616,7 @@
               <w:lang w:eastAsia="en-US" w:bidi="ar-SA"/>
             </w:rPr>
           </w:pPr>
-          <w:hyperlink w:anchor="_Toc461528583" w:history="1">
+          <w:hyperlink w:anchor="_Toc461721249" w:history="1">
             <w:r>
               <w:rPr>
                 <w:rStyle w:val="Hyperlink"/>
@@ -1501,7 +1643,7 @@
                 <w:noProof/>
                 <w:webHidden/>
               </w:rPr>
-              <w:instrText xml:space="preserve"> PAGEREF _Toc461528583 \h </w:instrText>
+              <w:instrText xml:space="preserve"> PAGEREF _Toc461721249 \h </w:instrText>
             </w:r>
             <w:r>
               <w:rPr>
@@ -1546,7 +1688,7 @@
               <w:lang w:eastAsia="en-US" w:bidi="ar-SA"/>
             </w:rPr>
           </w:pPr>
-          <w:hyperlink w:anchor="_Toc461528584" w:history="1">
+          <w:hyperlink w:anchor="_Toc461721250" w:history="1">
             <w:r>
               <w:rPr>
                 <w:rStyle w:val="Hyperlink"/>
@@ -1573,7 +1715,7 @@
                 <w:noProof/>
                 <w:webHidden/>
               </w:rPr>
-              <w:instrText xml:space="preserve"> PAGEREF _Toc461528584 \h </w:instrText>
+              <w:instrText xml:space="preserve"> PAGEREF _Toc461721250 \h </w:instrText>
             </w:r>
             <w:r>
               <w:rPr>
@@ -1618,7 +1760,7 @@
               <w:lang w:eastAsia="en-US" w:bidi="ar-SA"/>
             </w:rPr>
           </w:pPr>
-          <w:hyperlink w:anchor="_Toc461528585" w:history="1">
+          <w:hyperlink w:anchor="_Toc461721251" w:history="1">
             <w:r>
               <w:rPr>
                 <w:rStyle w:val="Hyperlink"/>
@@ -1645,7 +1787,7 @@
                 <w:noProof/>
                 <w:webHidden/>
               </w:rPr>
-              <w:instrText xml:space="preserve"> PAGEREF _Toc461528585 \h </w:instrText>
+              <w:instrText xml:space="preserve"> PAGEREF _Toc461721251 \h </w:instrText>
             </w:r>
             <w:r>
               <w:rPr>
@@ -1690,7 +1832,7 @@
               <w:lang w:eastAsia="en-US" w:bidi="ar-SA"/>
             </w:rPr>
           </w:pPr>
-          <w:hyperlink w:anchor="_Toc461528586" w:history="1">
+          <w:hyperlink w:anchor="_Toc461721252" w:history="1">
             <w:r>
               <w:rPr>
                 <w:rStyle w:val="Hyperlink"/>
@@ -1717,7 +1859,7 @@
                 <w:noProof/>
                 <w:webHidden/>
               </w:rPr>
-              <w:instrText xml:space="preserve"> PAGEREF _Toc461528586 \h </w:instrText>
+              <w:instrText xml:space="preserve"> PAGEREF _Toc461721252 \h </w:instrText>
             </w:r>
             <w:r>
               <w:rPr>
@@ -1762,7 +1904,7 @@
               <w:lang w:eastAsia="en-US" w:bidi="ar-SA"/>
             </w:rPr>
           </w:pPr>
-          <w:hyperlink w:anchor="_Toc461528587" w:history="1">
+          <w:hyperlink w:anchor="_Toc461721253" w:history="1">
             <w:r>
               <w:rPr>
                 <w:rStyle w:val="Hyperlink"/>
@@ -1789,7 +1931,7 @@
                 <w:noProof/>
                 <w:webHidden/>
               </w:rPr>
-              <w:instrText xml:space="preserve"> PAGEREF _Toc461528587 \h </w:instrText>
+              <w:instrText xml:space="preserve"> PAGEREF _Toc461721253 \h </w:instrText>
             </w:r>
             <w:r>
               <w:rPr>
@@ -1834,7 +1976,7 @@
               <w:lang w:eastAsia="en-US" w:bidi="ar-SA"/>
             </w:rPr>
           </w:pPr>
-          <w:hyperlink w:anchor="_Toc461528588" w:history="1">
+          <w:hyperlink w:anchor="_Toc461721254" w:history="1">
             <w:r>
               <w:rPr>
                 <w:rStyle w:val="Hyperlink"/>
@@ -1861,7 +2003,7 @@
                 <w:noProof/>
                 <w:webHidden/>
               </w:rPr>
-              <w:instrText xml:space="preserve"> PAGEREF _Toc461528588 \h </w:instrText>
+              <w:instrText xml:space="preserve"> PAGEREF _Toc461721254 \h </w:instrText>
             </w:r>
             <w:r>
               <w:rPr>
@@ -1906,7 +2048,7 @@
               <w:lang w:eastAsia="en-US" w:bidi="ar-SA"/>
             </w:rPr>
           </w:pPr>
-          <w:hyperlink w:anchor="_Toc461528589" w:history="1">
+          <w:hyperlink w:anchor="_Toc461721255" w:history="1">
             <w:r>
               <w:rPr>
                 <w:rStyle w:val="Hyperlink"/>
@@ -1933,7 +2075,7 @@
                 <w:noProof/>
                 <w:webHidden/>
               </w:rPr>
-              <w:instrText xml:space="preserve"> PAGEREF _Toc461528589 \h </w:instrText>
+              <w:instrText xml:space="preserve"> PAGEREF _Toc461721255 \h </w:instrText>
             </w:r>
             <w:r>
               <w:rPr>
@@ -1978,7 +2120,7 @@
               <w:lang w:eastAsia="en-US" w:bidi="ar-SA"/>
             </w:rPr>
           </w:pPr>
-          <w:hyperlink w:anchor="_Toc461528590" w:history="1">
+          <w:hyperlink w:anchor="_Toc461721256" w:history="1">
             <w:r>
               <w:rPr>
                 <w:rStyle w:val="Hyperlink"/>
@@ -2005,7 +2147,7 @@
                 <w:noProof/>
                 <w:webHidden/>
               </w:rPr>
-              <w:instrText xml:space="preserve"> PAGEREF _Toc461528590 \h </w:instrText>
+              <w:instrText xml:space="preserve"> PAGEREF _Toc461721256 \h </w:instrText>
             </w:r>
             <w:r>
               <w:rPr>
@@ -2050,7 +2192,7 @@
               <w:lang w:eastAsia="en-US" w:bidi="ar-SA"/>
             </w:rPr>
           </w:pPr>
-          <w:hyperlink w:anchor="_Toc461528591" w:history="1">
+          <w:hyperlink w:anchor="_Toc461721257" w:history="1">
             <w:r>
               <w:rPr>
                 <w:rStyle w:val="Hyperlink"/>
@@ -2077,7 +2219,7 @@
                 <w:noProof/>
                 <w:webHidden/>
               </w:rPr>
-              <w:instrText xml:space="preserve"> PAGEREF _Toc461528591 \h </w:instrText>
+              <w:instrText xml:space="preserve"> PAGEREF _Toc461721257 \h </w:instrText>
             </w:r>
             <w:r>
               <w:rPr>
@@ -2122,7 +2264,7 @@
               <w:lang w:eastAsia="en-US" w:bidi="ar-SA"/>
             </w:rPr>
           </w:pPr>
-          <w:hyperlink w:anchor="_Toc461528592" w:history="1">
+          <w:hyperlink w:anchor="_Toc461721258" w:history="1">
             <w:r>
               <w:rPr>
                 <w:rStyle w:val="Hyperlink"/>
@@ -2149,7 +2291,7 @@
                 <w:noProof/>
                 <w:webHidden/>
               </w:rPr>
-              <w:instrText xml:space="preserve"> PAGEREF _Toc461528592 \h </w:instrText>
+              <w:instrText xml:space="preserve"> PAGEREF _Toc461721258 \h </w:instrText>
             </w:r>
             <w:r>
               <w:rPr>
@@ -2194,7 +2336,7 @@
               <w:lang w:eastAsia="en-US" w:bidi="ar-SA"/>
             </w:rPr>
           </w:pPr>
-          <w:hyperlink w:anchor="_Toc461528593" w:history="1">
+          <w:hyperlink w:anchor="_Toc461721259" w:history="1">
             <w:r>
               <w:rPr>
                 <w:rStyle w:val="Hyperlink"/>
@@ -2221,7 +2363,7 @@
                 <w:noProof/>
                 <w:webHidden/>
               </w:rPr>
-              <w:instrText xml:space="preserve"> PAGEREF _Toc461528593 \h </w:instrText>
+              <w:instrText xml:space="preserve"> PAGEREF _Toc461721259 \h </w:instrText>
             </w:r>
             <w:r>
               <w:rPr>
@@ -2266,7 +2408,7 @@
               <w:lang w:eastAsia="en-US" w:bidi="ar-SA"/>
             </w:rPr>
           </w:pPr>
-          <w:hyperlink w:anchor="_Toc461528594" w:history="1">
+          <w:hyperlink w:anchor="_Toc461721260" w:history="1">
             <w:r>
               <w:rPr>
                 <w:rStyle w:val="Hyperlink"/>
@@ -2293,7 +2435,7 @@
                 <w:noProof/>
                 <w:webHidden/>
               </w:rPr>
-              <w:instrText xml:space="preserve"> PAGEREF _Toc461528594 \h </w:instrText>
+              <w:instrText xml:space="preserve"> PAGEREF _Toc461721260 \h </w:instrText>
             </w:r>
             <w:r>
               <w:rPr>
@@ -2338,7 +2480,7 @@
               <w:lang w:eastAsia="en-US" w:bidi="ar-SA"/>
             </w:rPr>
           </w:pPr>
-          <w:hyperlink w:anchor="_Toc461528595" w:history="1">
+          <w:hyperlink w:anchor="_Toc461721261" w:history="1">
             <w:r>
               <w:rPr>
                 <w:rStyle w:val="Hyperlink"/>
@@ -2365,7 +2507,7 @@
                 <w:noProof/>
                 <w:webHidden/>
               </w:rPr>
-              <w:instrText xml:space="preserve"> PAGEREF _Toc461528595 \h </w:instrText>
+              <w:instrText xml:space="preserve"> PAGEREF _Toc461721261 \h </w:instrText>
             </w:r>
             <w:r>
               <w:rPr>
@@ -2410,7 +2552,7 @@
               <w:lang w:eastAsia="en-US" w:bidi="ar-SA"/>
             </w:rPr>
           </w:pPr>
-          <w:hyperlink w:anchor="_Toc461528596" w:history="1">
+          <w:hyperlink w:anchor="_Toc461721262" w:history="1">
             <w:r>
               <w:rPr>
                 <w:rStyle w:val="Hyperlink"/>
@@ -2437,7 +2579,7 @@
                 <w:noProof/>
                 <w:webHidden/>
               </w:rPr>
-              <w:instrText xml:space="preserve"> PAGEREF _Toc461528596 \h </w:instrText>
+              <w:instrText xml:space="preserve"> PAGEREF _Toc461721262 \h </w:instrText>
             </w:r>
             <w:r>
               <w:rPr>
@@ -2482,7 +2624,7 @@
               <w:lang w:eastAsia="en-US" w:bidi="ar-SA"/>
             </w:rPr>
           </w:pPr>
-          <w:hyperlink w:anchor="_Toc461528597" w:history="1">
+          <w:hyperlink w:anchor="_Toc461721263" w:history="1">
             <w:r>
               <w:rPr>
                 <w:rStyle w:val="Hyperlink"/>
@@ -2509,7 +2651,7 @@
                 <w:noProof/>
                 <w:webHidden/>
               </w:rPr>
-              <w:instrText xml:space="preserve"> PAGEREF _Toc461528597 \h </w:instrText>
+              <w:instrText xml:space="preserve"> PAGEREF _Toc461721263 \h </w:instrText>
             </w:r>
             <w:r>
               <w:rPr>
@@ -2554,7 +2696,7 @@
               <w:lang w:eastAsia="en-US" w:bidi="ar-SA"/>
             </w:rPr>
           </w:pPr>
-          <w:hyperlink w:anchor="_Toc461528598" w:history="1">
+          <w:hyperlink w:anchor="_Toc461721264" w:history="1">
             <w:r>
               <w:rPr>
                 <w:rStyle w:val="Hyperlink"/>
@@ -2581,7 +2723,7 @@
                 <w:noProof/>
                 <w:webHidden/>
               </w:rPr>
-              <w:instrText xml:space="preserve"> PAGEREF _Toc461528598 \h </w:instrText>
+              <w:instrText xml:space="preserve"> PAGEREF _Toc461721264 \h </w:instrText>
             </w:r>
             <w:r>
               <w:rPr>
@@ -2626,7 +2768,7 @@
               <w:lang w:eastAsia="en-US" w:bidi="ar-SA"/>
             </w:rPr>
           </w:pPr>
-          <w:hyperlink w:anchor="_Toc461528599" w:history="1">
+          <w:hyperlink w:anchor="_Toc461721265" w:history="1">
             <w:r>
               <w:rPr>
                 <w:rStyle w:val="Hyperlink"/>
@@ -2653,7 +2795,7 @@
                 <w:noProof/>
                 <w:webHidden/>
               </w:rPr>
-              <w:instrText xml:space="preserve"> PAGEREF _Toc461528599 \h </w:instrText>
+              <w:instrText xml:space="preserve"> PAGEREF _Toc461721265 \h </w:instrText>
             </w:r>
             <w:r>
               <w:rPr>
@@ -2698,7 +2840,7 @@
               <w:lang w:eastAsia="en-US" w:bidi="ar-SA"/>
             </w:rPr>
           </w:pPr>
-          <w:hyperlink w:anchor="_Toc461528600" w:history="1">
+          <w:hyperlink w:anchor="_Toc461721266" w:history="1">
             <w:r>
               <w:rPr>
                 <w:rStyle w:val="Hyperlink"/>
@@ -2725,7 +2867,7 @@
                 <w:noProof/>
                 <w:webHidden/>
               </w:rPr>
-              <w:instrText xml:space="preserve"> PAGEREF _Toc461528600 \h </w:instrText>
+              <w:instrText xml:space="preserve"> PAGEREF _Toc461721266 \h </w:instrText>
             </w:r>
             <w:r>
               <w:rPr>
@@ -2770,7 +2912,7 @@
               <w:lang w:eastAsia="en-US" w:bidi="ar-SA"/>
             </w:rPr>
           </w:pPr>
-          <w:hyperlink w:anchor="_Toc461528601" w:history="1">
+          <w:hyperlink w:anchor="_Toc461721267" w:history="1">
             <w:r>
               <w:rPr>
                 <w:rStyle w:val="Hyperlink"/>
@@ -2797,7 +2939,7 @@
                 <w:noProof/>
                 <w:webHidden/>
               </w:rPr>
-              <w:instrText xml:space="preserve"> PAGEREF _Toc461528601 \h </w:instrText>
+              <w:instrText xml:space="preserve"> PAGEREF _Toc461721267 \h </w:instrText>
             </w:r>
             <w:r>
               <w:rPr>
@@ -2842,7 +2984,7 @@
               <w:lang w:eastAsia="en-US" w:bidi="ar-SA"/>
             </w:rPr>
           </w:pPr>
-          <w:hyperlink w:anchor="_Toc461528602" w:history="1">
+          <w:hyperlink w:anchor="_Toc461721268" w:history="1">
             <w:r>
               <w:rPr>
                 <w:rStyle w:val="Hyperlink"/>
@@ -2869,7 +3011,7 @@
                 <w:noProof/>
                 <w:webHidden/>
               </w:rPr>
-              <w:instrText xml:space="preserve"> PAGEREF _Toc461528602 \h </w:instrText>
+              <w:instrText xml:space="preserve"> PAGEREF _Toc461721268 \h </w:instrText>
             </w:r>
             <w:r>
               <w:rPr>
@@ -2914,7 +3056,7 @@
               <w:lang w:eastAsia="en-US" w:bidi="ar-SA"/>
             </w:rPr>
           </w:pPr>
-          <w:hyperlink w:anchor="_Toc461528603" w:history="1">
+          <w:hyperlink w:anchor="_Toc461721269" w:history="1">
             <w:r>
               <w:rPr>
                 <w:rStyle w:val="Hyperlink"/>
@@ -2941,7 +3083,7 @@
                 <w:noProof/>
                 <w:webHidden/>
               </w:rPr>
-              <w:instrText xml:space="preserve"> PAGEREF _Toc461528603 \h </w:instrText>
+              <w:instrText xml:space="preserve"> PAGEREF _Toc461721269 \h </w:instrText>
             </w:r>
             <w:r>
               <w:rPr>
@@ -2986,7 +3128,7 @@
               <w:lang w:eastAsia="en-US" w:bidi="ar-SA"/>
             </w:rPr>
           </w:pPr>
-          <w:hyperlink w:anchor="_Toc461528604" w:history="1">
+          <w:hyperlink w:anchor="_Toc461721270" w:history="1">
             <w:r>
               <w:rPr>
                 <w:rStyle w:val="Hyperlink"/>
@@ -3013,7 +3155,7 @@
                 <w:noProof/>
                 <w:webHidden/>
               </w:rPr>
-              <w:instrText xml:space="preserve"> PAGEREF _Toc461528604 \h </w:instrText>
+              <w:instrText xml:space="preserve"> PAGEREF _Toc461721270 \h </w:instrText>
             </w:r>
             <w:r>
               <w:rPr>
@@ -3058,7 +3200,7 @@
               <w:lang w:eastAsia="en-US" w:bidi="ar-SA"/>
             </w:rPr>
           </w:pPr>
-          <w:hyperlink w:anchor="_Toc461528605" w:history="1">
+          <w:hyperlink w:anchor="_Toc461721271" w:history="1">
             <w:r>
               <w:rPr>
                 <w:rStyle w:val="Hyperlink"/>
@@ -3085,7 +3227,7 @@
                 <w:noProof/>
                 <w:webHidden/>
               </w:rPr>
-              <w:instrText xml:space="preserve"> PAGEREF _Toc461528605 \h </w:instrText>
+              <w:instrText xml:space="preserve"> PAGEREF _Toc461721271 \h </w:instrText>
             </w:r>
             <w:r>
               <w:rPr>
@@ -3130,7 +3272,7 @@
               <w:lang w:eastAsia="en-US" w:bidi="ar-SA"/>
             </w:rPr>
           </w:pPr>
-          <w:hyperlink w:anchor="_Toc461528606" w:history="1">
+          <w:hyperlink w:anchor="_Toc461721272" w:history="1">
             <w:r>
               <w:rPr>
                 <w:rStyle w:val="Hyperlink"/>
@@ -3157,7 +3299,7 @@
                 <w:noProof/>
                 <w:webHidden/>
               </w:rPr>
-              <w:instrText xml:space="preserve"> PAGEREF _Toc461528606 \h </w:instrText>
+              <w:instrText xml:space="preserve"> PAGEREF _Toc461721272 \h </w:instrText>
             </w:r>
             <w:r>
               <w:rPr>
@@ -3202,7 +3344,7 @@
               <w:lang w:eastAsia="en-US" w:bidi="ar-SA"/>
             </w:rPr>
           </w:pPr>
-          <w:hyperlink w:anchor="_Toc461528607" w:history="1">
+          <w:hyperlink w:anchor="_Toc461721273" w:history="1">
             <w:r>
               <w:rPr>
                 <w:rStyle w:val="Hyperlink"/>
@@ -3229,7 +3371,7 @@
                 <w:noProof/>
                 <w:webHidden/>
               </w:rPr>
-              <w:instrText xml:space="preserve"> PAGEREF _Toc461528607 \h </w:instrText>
+              <w:instrText xml:space="preserve"> PAGEREF _Toc461721273 \h </w:instrText>
             </w:r>
             <w:r>
               <w:rPr>
@@ -3274,7 +3416,7 @@
               <w:lang w:eastAsia="en-US" w:bidi="ar-SA"/>
             </w:rPr>
           </w:pPr>
-          <w:hyperlink w:anchor="_Toc461528608" w:history="1">
+          <w:hyperlink w:anchor="_Toc461721274" w:history="1">
             <w:r>
               <w:rPr>
                 <w:rStyle w:val="Hyperlink"/>
@@ -3301,7 +3443,7 @@
                 <w:noProof/>
                 <w:webHidden/>
               </w:rPr>
-              <w:instrText xml:space="preserve"> PAGEREF _Toc461528608 \h </w:instrText>
+              <w:instrText xml:space="preserve"> PAGEREF _Toc461721274 \h </w:instrText>
             </w:r>
             <w:r>
               <w:rPr>
@@ -3346,7 +3488,7 @@
               <w:lang w:eastAsia="en-US" w:bidi="ar-SA"/>
             </w:rPr>
           </w:pPr>
-          <w:hyperlink w:anchor="_Toc461528609" w:history="1">
+          <w:hyperlink w:anchor="_Toc461721275" w:history="1">
             <w:r>
               <w:rPr>
                 <w:rStyle w:val="Hyperlink"/>
@@ -3373,7 +3515,7 @@
                 <w:noProof/>
                 <w:webHidden/>
               </w:rPr>
-              <w:instrText xml:space="preserve"> PAGEREF _Toc461528609 \h </w:instrText>
+              <w:instrText xml:space="preserve"> PAGEREF _Toc461721275 \h </w:instrText>
             </w:r>
             <w:r>
               <w:rPr>
@@ -3418,7 +3560,7 @@
               <w:lang w:eastAsia="en-US" w:bidi="ar-SA"/>
             </w:rPr>
           </w:pPr>
-          <w:hyperlink w:anchor="_Toc461528610" w:history="1">
+          <w:hyperlink w:anchor="_Toc461721276" w:history="1">
             <w:r>
               <w:rPr>
                 <w:rStyle w:val="Hyperlink"/>
@@ -3445,7 +3587,7 @@
                 <w:noProof/>
                 <w:webHidden/>
               </w:rPr>
-              <w:instrText xml:space="preserve"> PAGEREF _Toc461528610 \h </w:instrText>
+              <w:instrText xml:space="preserve"> PAGEREF _Toc461721276 \h </w:instrText>
             </w:r>
             <w:r>
               <w:rPr>
@@ -3490,7 +3632,7 @@
               <w:lang w:eastAsia="en-US" w:bidi="ar-SA"/>
             </w:rPr>
           </w:pPr>
-          <w:hyperlink w:anchor="_Toc461528611" w:history="1">
+          <w:hyperlink w:anchor="_Toc461721277" w:history="1">
             <w:r>
               <w:rPr>
                 <w:rStyle w:val="Hyperlink"/>
@@ -3517,7 +3659,7 @@
                 <w:noProof/>
                 <w:webHidden/>
               </w:rPr>
-              <w:instrText xml:space="preserve"> PAGEREF _Toc461528611 \h </w:instrText>
+              <w:instrText xml:space="preserve"> PAGEREF _Toc461721277 \h </w:instrText>
             </w:r>
             <w:r>
               <w:rPr>
@@ -3562,7 +3704,7 @@
               <w:lang w:eastAsia="en-US" w:bidi="ar-SA"/>
             </w:rPr>
           </w:pPr>
-          <w:hyperlink w:anchor="_Toc461528612" w:history="1">
+          <w:hyperlink w:anchor="_Toc461721278" w:history="1">
             <w:r>
               <w:rPr>
                 <w:rStyle w:val="Hyperlink"/>
@@ -3589,7 +3731,7 @@
                 <w:noProof/>
                 <w:webHidden/>
               </w:rPr>
-              <w:instrText xml:space="preserve"> PAGEREF _Toc461528612 \h </w:instrText>
+              <w:instrText xml:space="preserve"> PAGEREF _Toc461721278 \h </w:instrText>
             </w:r>
             <w:r>
               <w:rPr>
@@ -3634,7 +3776,7 @@
               <w:lang w:eastAsia="en-US" w:bidi="ar-SA"/>
             </w:rPr>
           </w:pPr>
-          <w:hyperlink w:anchor="_Toc461528613" w:history="1">
+          <w:hyperlink w:anchor="_Toc461721279" w:history="1">
             <w:r>
               <w:rPr>
                 <w:rStyle w:val="Hyperlink"/>
@@ -3661,7 +3803,7 @@
                 <w:noProof/>
                 <w:webHidden/>
               </w:rPr>
-              <w:instrText xml:space="preserve"> PAGEREF _Toc461528613 \h </w:instrText>
+              <w:instrText xml:space="preserve"> PAGEREF _Toc461721279 \h </w:instrText>
             </w:r>
             <w:r>
               <w:rPr>
@@ -3727,12 +3869,12 @@
           <w:szCs w:val="40"/>
         </w:rPr>
       </w:pPr>
-      <w:bookmarkStart w:id="1" w:name="_Toc461528566"/>
+      <w:bookmarkStart w:id="0" w:name="_Toc461721230"/>
       <w:r>
         <w:lastRenderedPageBreak/>
         <w:t>About this guide</w:t>
       </w:r>
-      <w:bookmarkEnd w:id="1"/>
+      <w:bookmarkEnd w:id="0"/>
     </w:p>
     <w:p>
       <w:pPr>
@@ -3963,8 +4105,13 @@
               <w:pStyle w:val="TechComment"/>
             </w:pPr>
             <w:r>
-              <w:t>?? This is regarding information about backend coding. ??</w:t>
-            </w:r>
+              <w:t>?? This is regarding information about backend coding</w:t>
+            </w:r>
+            <w:proofErr w:type="gramStart"/>
+            <w:r>
+              <w:t>. ??</w:t>
+            </w:r>
+            <w:proofErr w:type="gramEnd"/>
           </w:p>
           <w:p>
             <w:pPr>
@@ -4005,7 +4152,7 @@
       <w:pPr>
         <w:pStyle w:val="Heading1"/>
       </w:pPr>
-      <w:bookmarkStart w:id="2" w:name="_Toc461528567"/>
+      <w:bookmarkStart w:id="1" w:name="_Toc461721231"/>
       <w:r>
         <w:lastRenderedPageBreak/>
         <w:t xml:space="preserve">About the </w:t>
@@ -4014,7 +4161,7 @@
       <w:r>
         <w:t>HercAdminTool</w:t>
       </w:r>
-      <w:bookmarkEnd w:id="2"/>
+      <w:bookmarkEnd w:id="1"/>
       <w:proofErr w:type="spellEnd"/>
     </w:p>
     <w:p>
@@ -4093,11 +4240,11 @@
       <w:pPr>
         <w:pStyle w:val="Heading1"/>
       </w:pPr>
-      <w:bookmarkStart w:id="3" w:name="_Toc461528568"/>
+      <w:bookmarkStart w:id="2" w:name="_Toc461721232"/>
       <w:r>
         <w:t>Required/Optional Dependencies</w:t>
       </w:r>
-      <w:bookmarkEnd w:id="3"/>
+      <w:bookmarkEnd w:id="2"/>
     </w:p>
     <w:p>
       <w:pPr>
@@ -4186,12 +4333,12 @@
       <w:pPr>
         <w:pStyle w:val="Heading1"/>
       </w:pPr>
-      <w:bookmarkStart w:id="4" w:name="_Toc461528569"/>
+      <w:bookmarkStart w:id="3" w:name="_Toc461721233"/>
       <w:r>
         <w:lastRenderedPageBreak/>
         <w:t>Installation</w:t>
       </w:r>
-      <w:bookmarkEnd w:id="4"/>
+      <w:bookmarkEnd w:id="3"/>
     </w:p>
     <w:p>
       <w:pPr>
@@ -4641,109 +4788,321 @@
       <w:pPr>
         <w:pStyle w:val="Heading2"/>
       </w:pPr>
-      <w:bookmarkStart w:id="5" w:name="_Toc461528570"/>
+      <w:bookmarkStart w:id="4" w:name="_Toc461721234"/>
       <w:r>
         <w:lastRenderedPageBreak/>
         <w:t>Databases</w:t>
       </w:r>
+      <w:bookmarkEnd w:id="4"/>
+    </w:p>
+    <w:p>
+      <w:r>
+        <w:t>In the /doc/</w:t>
+      </w:r>
+      <w:proofErr w:type="spellStart"/>
+      <w:r>
+        <w:t>sql</w:t>
+      </w:r>
+      <w:proofErr w:type="spellEnd"/>
+      <w:r>
+        <w:t xml:space="preserve"> folder you will find three database files. Depending on your setup you will need to run them against different databases.</w:t>
+      </w:r>
+    </w:p>
+    <w:p>
+      <w:proofErr w:type="spellStart"/>
+      <w:r>
+        <w:rPr>
+          <w:b/>
+        </w:rPr>
+        <w:t>hat.sql</w:t>
+      </w:r>
+      <w:proofErr w:type="spellEnd"/>
+      <w:r>
+        <w:t xml:space="preserve"> This file contains the tables for you to be able to login to HAT and use it. Without this table, HAT just won’t work. This file can live in its own database or a separate one, if you so desire. You can configure this later.</w:t>
+      </w:r>
+    </w:p>
+    <w:p>
+      <w:proofErr w:type="spellStart"/>
+      <w:r>
+        <w:rPr>
+          <w:b/>
+        </w:rPr>
+        <w:t>hat_charmap.sql</w:t>
+      </w:r>
+      <w:proofErr w:type="spellEnd"/>
+      <w:r>
+        <w:t xml:space="preserve"> This file contains the tables for logging character and guild edits for the individual char/map server combinations, explained below. This file must be run against your Hercules database on every database that has a character/map server.</w:t>
+      </w:r>
+    </w:p>
+    <w:p>
+      <w:proofErr w:type="spellStart"/>
+      <w:r>
+        <w:rPr>
+          <w:b/>
+        </w:rPr>
+        <w:t>Hat_login.sql</w:t>
+      </w:r>
+      <w:proofErr w:type="spellEnd"/>
+      <w:r>
+        <w:t xml:space="preserve"> This file contains the tables for logging accounts for your login server(s). This must be run against every Hercules database you have that has a login server attached. </w:t>
+      </w:r>
+    </w:p>
+    <w:p/>
+    <w:p>
+      <w:r>
+        <w:t xml:space="preserve">If you only have one server you’re using HAT for, you can simply run all tables through your Hercules database, or split out the </w:t>
+      </w:r>
+      <w:proofErr w:type="spellStart"/>
+      <w:r>
+        <w:t>hat.sql</w:t>
+      </w:r>
+      <w:proofErr w:type="spellEnd"/>
+      <w:r>
+        <w:t xml:space="preserve"> file into its own database, whichever you prefer. If you foresee server expansion, keeping your HAT tables away from your Hercules database would be advantageous.</w:t>
+      </w:r>
+    </w:p>
+    <w:p>
+      <w:r>
+        <w:t xml:space="preserve">If you have more than one RO server, you need to figure out how they are laid out. As a rule of thumb, if you have a database that the login table is filled on, you must run </w:t>
+      </w:r>
+      <w:proofErr w:type="spellStart"/>
+      <w:r>
+        <w:t>hat_login.sql</w:t>
+      </w:r>
+      <w:proofErr w:type="spellEnd"/>
+      <w:r>
+        <w:t xml:space="preserve"> against that database. If you have a database with characters, items, guilds and parties, you must run </w:t>
+      </w:r>
+      <w:proofErr w:type="spellStart"/>
+      <w:r>
+        <w:t>hat_charmap.sql</w:t>
+      </w:r>
+      <w:proofErr w:type="spellEnd"/>
+      <w:r>
+        <w:t xml:space="preserve"> against that database.</w:t>
+      </w:r>
+    </w:p>
+    <w:p/>
+    <w:p>
+      <w:pPr>
+        <w:pStyle w:val="Heading2"/>
+      </w:pPr>
+      <w:bookmarkStart w:id="5" w:name="_Toc461721243"/>
+      <w:r>
+        <w:t>System Performance Monitoring</w:t>
+      </w:r>
       <w:bookmarkEnd w:id="5"/>
     </w:p>
     <w:p>
       <w:r>
-        <w:t>In the /doc/</w:t>
-      </w:r>
-      <w:proofErr w:type="spellStart"/>
-      <w:r>
-        <w:t>sql</w:t>
-      </w:r>
-      <w:proofErr w:type="spellEnd"/>
-      <w:r>
-        <w:t xml:space="preserve"> folder you will find three database files. Depending on your setup you will need to run them against different databases.</w:t>
-      </w:r>
-    </w:p>
-    <w:p>
-      <w:proofErr w:type="spellStart"/>
-      <w:r>
-        <w:rPr>
-          <w:b/>
-        </w:rPr>
-        <w:t>hat.sql</w:t>
-      </w:r>
-      <w:proofErr w:type="spellEnd"/>
-      <w:r>
-        <w:t xml:space="preserve"> This file contains the tables for you to be able to login to HAT and use it. Without this table, HAT just won’t work. This file can live in its own database or a separate one, if you so desire. You can configure this later.</w:t>
-      </w:r>
-    </w:p>
-    <w:p>
-      <w:proofErr w:type="spellStart"/>
-      <w:r>
-        <w:rPr>
-          <w:b/>
-        </w:rPr>
-        <w:t>hat_charmap.sql</w:t>
-      </w:r>
-      <w:proofErr w:type="spellEnd"/>
-      <w:r>
-        <w:t xml:space="preserve"> This file contains the tables for logging character and guild edits for the individual char/map server combinations, explained below. This file must be run against your Hercules database on every database that has a character/map server.</w:t>
-      </w:r>
-    </w:p>
-    <w:p>
-      <w:proofErr w:type="spellStart"/>
-      <w:r>
-        <w:rPr>
-          <w:b/>
-        </w:rPr>
-        <w:t>Hat_login.sql</w:t>
-      </w:r>
-      <w:proofErr w:type="spellEnd"/>
-      <w:r>
-        <w:t xml:space="preserve"> This file contains the tables for logging accounts for your login server(s). This must be run against every Hercules database you have that has a login server attached. </w:t>
-      </w:r>
+        <w:t xml:space="preserve">HAT has the ability to monitor the performance of the server running Hercules. It does this via a python script with the </w:t>
+      </w:r>
+      <w:proofErr w:type="spellStart"/>
+      <w:r>
+        <w:t>psutils</w:t>
+      </w:r>
+      <w:proofErr w:type="spellEnd"/>
+      <w:r>
+        <w:t xml:space="preserve"> package. </w:t>
+      </w:r>
+    </w:p>
+    <w:p>
+      <w:r>
+        <w:t>The python script in ~/assets/</w:t>
+      </w:r>
+      <w:proofErr w:type="spellStart"/>
+      <w:r>
+        <w:t>psutil</w:t>
+      </w:r>
+      <w:proofErr w:type="spellEnd"/>
+      <w:r>
+        <w:t xml:space="preserve"> is run on the remote server and the results of the script are put into an XML file. The XML file is</w:t>
+      </w:r>
+      <w:r>
+        <w:t xml:space="preserve"> copied back to the HAT server, then parsed by HAT for display.</w:t>
+      </w:r>
+      <w:bookmarkStart w:id="6" w:name="_GoBack"/>
+      <w:bookmarkEnd w:id="6"/>
+    </w:p>
+    <w:p>
+      <w:r>
+        <w:t>To make use of this feature, you must have python</w:t>
+      </w:r>
+      <w:r>
+        <w:t xml:space="preserve"> and python-dev/python-</w:t>
+      </w:r>
+      <w:proofErr w:type="spellStart"/>
+      <w:r>
+        <w:t>devel</w:t>
+      </w:r>
+      <w:proofErr w:type="spellEnd"/>
+      <w:r>
+        <w:t xml:space="preserve"> installed on the remote server, at a version 2.7 or greater (most major Linux distributions come with python 2.6+ now-a-days)</w:t>
+      </w:r>
+      <w:r>
+        <w:t xml:space="preserve"> but you must install python-dev (</w:t>
+      </w:r>
+      <w:proofErr w:type="spellStart"/>
+      <w:r>
+        <w:t>debian</w:t>
+      </w:r>
+      <w:proofErr w:type="spellEnd"/>
+      <w:r>
+        <w:t xml:space="preserve"> like) or python-</w:t>
+      </w:r>
+      <w:proofErr w:type="spellStart"/>
+      <w:r>
+        <w:t>devel</w:t>
+      </w:r>
+      <w:proofErr w:type="spellEnd"/>
+      <w:r>
+        <w:t xml:space="preserve"> (RHEL like)</w:t>
+      </w:r>
+      <w:r>
+        <w:t xml:space="preserve"> separately</w:t>
+      </w:r>
+      <w:r>
+        <w:t xml:space="preserve">. Additionally, you must </w:t>
+      </w:r>
+      <w:r>
+        <w:t>have python-</w:t>
+      </w:r>
+      <w:proofErr w:type="spellStart"/>
+      <w:r>
+        <w:t>lxml</w:t>
+      </w:r>
+      <w:proofErr w:type="spellEnd"/>
+      <w:r>
+        <w:t xml:space="preserve"> installed using the package manager of your choice. You will have to </w:t>
+      </w:r>
+      <w:r>
+        <w:t xml:space="preserve">use pip to install the </w:t>
+      </w:r>
+      <w:proofErr w:type="spellStart"/>
+      <w:r>
+        <w:t>psutils</w:t>
+      </w:r>
+      <w:proofErr w:type="spellEnd"/>
+      <w:r>
+        <w:t xml:space="preserve"> and </w:t>
+      </w:r>
+      <w:proofErr w:type="spellStart"/>
+      <w:r>
+        <w:t>lxml</w:t>
+      </w:r>
+      <w:proofErr w:type="spellEnd"/>
+      <w:r>
+        <w:t xml:space="preserve"> package. Pip is shipped with python 2.7.9+ and 3.4+. If you do not have these versions or find that pip is not installed, follow the instructions here: </w:t>
+      </w:r>
+      <w:hyperlink r:id="rId10" w:history="1">
+        <w:r>
+          <w:rPr>
+            <w:rStyle w:val="Hyperlink"/>
+          </w:rPr>
+          <w:t>https://pip.pypa.io/en/latest/installing/</w:t>
+        </w:r>
+      </w:hyperlink>
+      <w:r>
+        <w:t xml:space="preserve"> </w:t>
+      </w:r>
+    </w:p>
+    <w:p>
+      <w:r>
+        <w:t xml:space="preserve">After pip has been installed, you should be able to execute the following command on the Hercules server. You must either be root (or use </w:t>
+      </w:r>
+      <w:proofErr w:type="spellStart"/>
+      <w:r>
+        <w:t>sudo</w:t>
+      </w:r>
+      <w:proofErr w:type="spellEnd"/>
+      <w:r>
+        <w:t xml:space="preserve">), or if this is not possible, you can install for your user only. Which means you </w:t>
+      </w:r>
+      <w:r>
+        <w:rPr>
+          <w:b/>
+        </w:rPr>
+        <w:t>must</w:t>
+      </w:r>
+      <w:r>
+        <w:t xml:space="preserve"> install </w:t>
+      </w:r>
+      <w:proofErr w:type="spellStart"/>
+      <w:r>
+        <w:t>psutils</w:t>
+      </w:r>
+      <w:proofErr w:type="spellEnd"/>
+      <w:r>
+        <w:t xml:space="preserve"> with the user account you use to start the Hercules server.</w:t>
+      </w:r>
+    </w:p>
+    <w:p>
+      <w:pPr>
+        <w:pStyle w:val="CmdLineEntry"/>
+      </w:pPr>
+      <w:r>
+        <w:t xml:space="preserve">pip install </w:t>
+      </w:r>
+      <w:proofErr w:type="spellStart"/>
+      <w:r>
+        <w:t>psutil</w:t>
+      </w:r>
+      <w:proofErr w:type="spellEnd"/>
+    </w:p>
+    <w:p>
+      <w:r>
+        <w:lastRenderedPageBreak/>
+        <w:t>(or if root is not available):</w:t>
+      </w:r>
+    </w:p>
+    <w:p>
+      <w:pPr>
+        <w:pStyle w:val="CmdLineEntry"/>
+      </w:pPr>
+      <w:r>
+        <w:t xml:space="preserve">pip install -–user </w:t>
+      </w:r>
+      <w:proofErr w:type="spellStart"/>
+      <w:r>
+        <w:t>psutil</w:t>
+      </w:r>
+      <w:proofErr w:type="spellEnd"/>
     </w:p>
     <w:p/>
     <w:p>
       <w:r>
-        <w:t xml:space="preserve">If you only have one server you’re using HAT for, you can simply run all tables through your Hercules database, or split out the </w:t>
-      </w:r>
-      <w:proofErr w:type="spellStart"/>
-      <w:r>
-        <w:t>hat.sql</w:t>
-      </w:r>
-      <w:proofErr w:type="spellEnd"/>
-      <w:r>
-        <w:t xml:space="preserve"> file into its own database, whichever you prefer. If you foresee server expansion, keeping your HAT tables away from your Hercules database would be advantageous.</w:t>
-      </w:r>
-    </w:p>
-    <w:p>
-      <w:r>
-        <w:t xml:space="preserve">If you have more than one RO server, you need to figure out how they are laid out. As a rule of thumb, if you have a database that the login table is filled on, you must run </w:t>
-      </w:r>
-      <w:proofErr w:type="spellStart"/>
-      <w:r>
-        <w:t>hat_login.sql</w:t>
-      </w:r>
-      <w:proofErr w:type="spellEnd"/>
-      <w:r>
-        <w:t xml:space="preserve"> against that database. If you have a database with characters, items, guilds and parties, you must run </w:t>
-      </w:r>
-      <w:proofErr w:type="spellStart"/>
-      <w:r>
-        <w:t>hat_charmap.sql</w:t>
-      </w:r>
-      <w:proofErr w:type="spellEnd"/>
-      <w:r>
-        <w:t xml:space="preserve"> against that database.</w:t>
-      </w:r>
-    </w:p>
+        <w:t>Once pip</w:t>
+      </w:r>
+      <w:r>
+        <w:t>, python-</w:t>
+      </w:r>
+      <w:proofErr w:type="spellStart"/>
+      <w:r>
+        <w:t>lxml</w:t>
+      </w:r>
+      <w:proofErr w:type="spellEnd"/>
+      <w:r>
+        <w:t xml:space="preserve"> and </w:t>
+      </w:r>
+      <w:proofErr w:type="spellStart"/>
+      <w:r>
+        <w:t>psutil</w:t>
+      </w:r>
+      <w:proofErr w:type="spellEnd"/>
+      <w:r>
+        <w:t xml:space="preserve"> is installed, you are good.</w:t>
+      </w:r>
+    </w:p>
+    <w:p/>
     <w:p>
       <w:pPr>
         <w:pStyle w:val="Heading1"/>
       </w:pPr>
-      <w:bookmarkStart w:id="6" w:name="_Toc461528571"/>
+      <w:bookmarkStart w:id="7" w:name="_Toc461721235"/>
       <w:r>
         <w:t>Configuration</w:t>
       </w:r>
-      <w:bookmarkEnd w:id="6"/>
+      <w:bookmarkEnd w:id="7"/>
     </w:p>
     <w:p>
       <w:r>
@@ -4762,12 +5121,12 @@
       <w:pPr>
         <w:pStyle w:val="Heading2"/>
       </w:pPr>
-      <w:bookmarkStart w:id="7" w:name="_Toc461528572"/>
+      <w:bookmarkStart w:id="8" w:name="_Toc461721236"/>
       <w:proofErr w:type="spellStart"/>
       <w:r>
         <w:t>Config.php</w:t>
       </w:r>
-      <w:bookmarkEnd w:id="7"/>
+      <w:bookmarkEnd w:id="8"/>
       <w:proofErr w:type="spellEnd"/>
     </w:p>
     <w:p>
@@ -4943,12 +5302,12 @@
       <w:pPr>
         <w:pStyle w:val="Heading2"/>
       </w:pPr>
-      <w:bookmarkStart w:id="8" w:name="_Toc461528573"/>
+      <w:bookmarkStart w:id="9" w:name="_Toc461721237"/>
       <w:proofErr w:type="spellStart"/>
       <w:r>
         <w:t>Hat.php</w:t>
       </w:r>
-      <w:bookmarkEnd w:id="8"/>
+      <w:bookmarkEnd w:id="9"/>
       <w:proofErr w:type="spellEnd"/>
     </w:p>
     <w:p>
@@ -4962,7 +5321,6 @@
           <w:b/>
           <w:u w:val="single"/>
         </w:rPr>
-        <w:lastRenderedPageBreak/>
         <w:t>$</w:t>
       </w:r>
       <w:proofErr w:type="spellStart"/>
@@ -5110,7 +5468,7 @@
       <w:r>
         <w:t xml:space="preserve">the “from” field of email addresses sent by HAT. This doesn’t need to be a “real” email address but you should have permission to send through the domain you use (so don’t use </w:t>
       </w:r>
-      <w:hyperlink r:id="rId10" w:history="1">
+      <w:hyperlink r:id="rId11" w:history="1">
         <w:r>
           <w:rPr>
             <w:rStyle w:val="Hyperlink"/>
@@ -5214,11 +5572,11 @@
       <w:pPr>
         <w:pStyle w:val="Heading3"/>
       </w:pPr>
-      <w:bookmarkStart w:id="9" w:name="_Toc461528574"/>
+      <w:bookmarkStart w:id="10" w:name="_Toc461721238"/>
       <w:r>
         <w:t>HAT multi-server configurations</w:t>
       </w:r>
-      <w:bookmarkEnd w:id="9"/>
+      <w:bookmarkEnd w:id="10"/>
     </w:p>
     <w:p>
       <w:r>
@@ -5229,11 +5587,12 @@
       <w:pPr>
         <w:pStyle w:val="Heading3"/>
       </w:pPr>
-      <w:bookmarkStart w:id="10" w:name="_Toc461528575"/>
-      <w:r>
+      <w:bookmarkStart w:id="11" w:name="_Toc461721239"/>
+      <w:r>
+        <w:lastRenderedPageBreak/>
         <w:t>Login servers</w:t>
       </w:r>
-      <w:bookmarkEnd w:id="10"/>
+      <w:bookmarkEnd w:id="11"/>
     </w:p>
     <w:p>
       <w:r>
@@ -5467,7 +5826,6 @@
         <w:rPr>
           <w:b/>
         </w:rPr>
-        <w:lastRenderedPageBreak/>
         <w:t>login_ssh_prikeyfile</w:t>
       </w:r>
       <w:proofErr w:type="spellEnd"/>
@@ -5617,7 +5975,11 @@
         </w:pBdr>
       </w:pPr>
       <w:r>
-        <w:t>In the panel you can grant or revoke access to certain servers for your GM’s. So for example, you can have a developer group able to access server ID 10, which is your test/development server. ID 1 is your production server. If you set `</w:t>
+        <w:t xml:space="preserve">In the panel you can grant or revoke access to certain servers for your GM’s. So for example, you can have a developer group able to access server ID 10, which is your test/development server. ID 1 </w:t>
+      </w:r>
+      <w:r>
+        <w:lastRenderedPageBreak/>
+        <w:t>is your production server. If you set `</w:t>
       </w:r>
       <w:proofErr w:type="spellStart"/>
       <w:r>
@@ -5645,7 +6007,7 @@
       <w:pPr>
         <w:pStyle w:val="Heading3"/>
       </w:pPr>
-      <w:bookmarkStart w:id="11" w:name="_Toc461528576"/>
+      <w:bookmarkStart w:id="12" w:name="_Toc461721240"/>
       <w:proofErr w:type="spellStart"/>
       <w:r>
         <w:lastRenderedPageBreak/>
@@ -5655,7 +6017,7 @@
       <w:r>
         <w:t xml:space="preserve"> Servers</w:t>
       </w:r>
-      <w:bookmarkEnd w:id="11"/>
+      <w:bookmarkEnd w:id="12"/>
     </w:p>
     <w:p>
       <w:r>
@@ -6136,6 +6498,25 @@
         <w:t xml:space="preserve"> is the Y coordinate to reset character positions to.</w:t>
       </w:r>
     </w:p>
+    <w:p>
+      <w:proofErr w:type="spellStart"/>
+      <w:r>
+        <w:rPr>
+          <w:b/>
+        </w:rPr>
+        <w:t>showsysinfo</w:t>
+      </w:r>
+      <w:proofErr w:type="spellEnd"/>
+      <w:r>
+        <w:rPr>
+          <w:b/>
+        </w:rPr>
+        <w:t xml:space="preserve"> </w:t>
+      </w:r>
+      <w:r>
+        <w:t>shows the system performance data using third party scripts ran remotely on the Hercules server. See the section `System Performance Monitoring` below.</w:t>
+      </w:r>
+    </w:p>
     <w:p/>
     <w:p>
       <w:r>
@@ -6185,12 +6566,12 @@
       <w:pPr>
         <w:pStyle w:val="Heading3"/>
       </w:pPr>
-      <w:bookmarkStart w:id="12" w:name="_Toc461528577"/>
+      <w:bookmarkStart w:id="13" w:name="_Toc461721241"/>
       <w:proofErr w:type="spellStart"/>
       <w:r>
         <w:t>Database.php</w:t>
       </w:r>
-      <w:bookmarkEnd w:id="12"/>
+      <w:bookmarkEnd w:id="13"/>
       <w:proofErr w:type="spellEnd"/>
     </w:p>
     <w:p>
@@ -6253,13 +6634,113 @@
     </w:p>
     <w:p>
       <w:pPr>
+        <w:pStyle w:val="Heading2"/>
+      </w:pPr>
+      <w:bookmarkStart w:id="14" w:name="_Toc461721242"/>
+      <w:r>
+        <w:t>Setting up first user</w:t>
+      </w:r>
+      <w:bookmarkEnd w:id="14"/>
+    </w:p>
+    <w:p>
+      <w:r>
+        <w:t>Once your configuration is done, you will need to manually establish your first user to login to the panel. This user will be the “Admin” user and will have full control over the panel.</w:t>
+      </w:r>
+    </w:p>
+    <w:p>
+      <w:r>
+        <w:t>Execute this query against your HAT database, replacing the data with your own relevant details for user, password and email.</w:t>
+      </w:r>
+    </w:p>
+    <w:p>
+      <w:pPr>
+        <w:pStyle w:val="CmdLineEntry"/>
+        <w:keepLines/>
+        <w:suppressAutoHyphens/>
+      </w:pPr>
+      <w:r>
+        <w:t>INSERT INTO `</w:t>
+      </w:r>
+      <w:r>
+        <w:t>YOUR_HAT_TABLE</w:t>
+      </w:r>
+      <w:proofErr w:type="gramStart"/>
+      <w:r>
+        <w:t>`.`</w:t>
+      </w:r>
+      <w:proofErr w:type="spellStart"/>
+      <w:proofErr w:type="gramEnd"/>
+      <w:r>
+        <w:t>hat_users</w:t>
+      </w:r>
+      <w:proofErr w:type="spellEnd"/>
+      <w:r>
+        <w:t>` (`use</w:t>
+      </w:r>
+      <w:r>
+        <w:t>rname`, `</w:t>
+      </w:r>
+      <w:proofErr w:type="spellStart"/>
+      <w:r>
+        <w:t>passwd</w:t>
+      </w:r>
+      <w:proofErr w:type="spellEnd"/>
+      <w:r>
+        <w:t>`, `</w:t>
+      </w:r>
+      <w:proofErr w:type="spellStart"/>
+      <w:r>
+        <w:t>pemail</w:t>
+      </w:r>
+      <w:proofErr w:type="spellEnd"/>
+      <w:r>
+        <w:t>`, `</w:t>
+      </w:r>
+      <w:proofErr w:type="spellStart"/>
+      <w:r>
+        <w:t>cre</w:t>
+      </w:r>
+      <w:r>
+        <w:t>atedate</w:t>
+      </w:r>
+      <w:proofErr w:type="spellEnd"/>
+      <w:r>
+        <w:t>`, `</w:t>
+      </w:r>
+      <w:proofErr w:type="spellStart"/>
+      <w:r>
+        <w:t>lastactive</w:t>
+      </w:r>
+      <w:proofErr w:type="spellEnd"/>
+      <w:r>
+        <w:t>`, `</w:t>
+      </w:r>
+      <w:proofErr w:type="spellStart"/>
+      <w:r>
+        <w:t>groupid</w:t>
+      </w:r>
+      <w:proofErr w:type="spellEnd"/>
+      <w:r>
+        <w:t>`, `</w:t>
+      </w:r>
+      <w:proofErr w:type="spellStart"/>
+      <w:r>
+        <w:t>disablelogin</w:t>
+      </w:r>
+      <w:proofErr w:type="spellEnd"/>
+      <w:r>
+        <w:t>`) VALUES ('YOUR_LOGIN_NAME', MD5('YOUR_PASSWORD'), 'YOUR_EMAIL', NOW(), '', '99', '0');</w:t>
+      </w:r>
+    </w:p>
+    <w:p>
+      <w:pPr>
         <w:pStyle w:val="Heading1"/>
       </w:pPr>
-      <w:bookmarkStart w:id="13" w:name="_Toc461528578"/>
+      <w:bookmarkStart w:id="15" w:name="_Toc461721244"/>
       <w:r>
         <w:t>Additional Security Measures</w:t>
       </w:r>
-      <w:bookmarkEnd w:id="13"/>
+      <w:bookmarkEnd w:id="15"/>
     </w:p>
     <w:p/>
     <w:p>
@@ -6397,7 +6878,6 @@
     </w:p>
     <w:p>
       <w:r>
-        <w:lastRenderedPageBreak/>
         <w:t xml:space="preserve">This is almost a must. Use an </w:t>
       </w:r>
       <w:proofErr w:type="spellStart"/>
@@ -6426,12 +6906,12 @@
       <w:pPr>
         <w:pStyle w:val="Heading1"/>
       </w:pPr>
-      <w:bookmarkStart w:id="14" w:name="_Toc461528579"/>
+      <w:bookmarkStart w:id="16" w:name="_Toc461721245"/>
       <w:r>
         <w:lastRenderedPageBreak/>
         <w:t>Modules and basic usage of the panel</w:t>
       </w:r>
-      <w:bookmarkEnd w:id="14"/>
+      <w:bookmarkEnd w:id="16"/>
     </w:p>
     <w:p>
       <w:pPr>
@@ -6546,7 +7026,7 @@
           <w:u w:val="single"/>
         </w:rPr>
       </w:pPr>
-      <w:hyperlink r:id="rId11" w:history="1">
+      <w:hyperlink r:id="rId12" w:history="1">
         <w:r>
           <w:rPr>
             <w:b/>
@@ -6555,7 +7035,7 @@
           <w:t>http://yourdomain.com/</w:t>
         </w:r>
       </w:hyperlink>
-      <w:hyperlink r:id="rId12" w:history="1">
+      <w:hyperlink r:id="rId13" w:history="1">
         <w:r>
           <w:rPr>
             <w:b/>
@@ -6566,7 +7046,7 @@
           <w:t>MODULE</w:t>
         </w:r>
       </w:hyperlink>
-      <w:hyperlink r:id="rId13" w:history="1">
+      <w:hyperlink r:id="rId14" w:history="1">
         <w:r>
           <w:rPr>
             <w:b/>
@@ -6575,7 +7055,7 @@
           <w:t>/</w:t>
         </w:r>
       </w:hyperlink>
-      <w:hyperlink r:id="rId14" w:history="1">
+      <w:hyperlink r:id="rId15" w:history="1">
         <w:r>
           <w:rPr>
             <w:b/>
@@ -6761,7 +7241,7 @@
       <w:r>
         <w:t xml:space="preserve">search for accounts, navigate to </w:t>
       </w:r>
-      <w:hyperlink r:id="rId15" w:history="1">
+      <w:hyperlink r:id="rId16" w:history="1">
         <w:r>
           <w:t>http://yourdomain.com/account/search</w:t>
         </w:r>
@@ -6805,11 +7285,11 @@
       <w:pPr>
         <w:pStyle w:val="Heading1"/>
       </w:pPr>
-      <w:bookmarkStart w:id="15" w:name="_Toc461528580"/>
+      <w:bookmarkStart w:id="17" w:name="_Toc461721246"/>
       <w:r>
         <w:t>Server Selection</w:t>
       </w:r>
-      <w:bookmarkEnd w:id="15"/>
+      <w:bookmarkEnd w:id="17"/>
     </w:p>
     <w:p>
       <w:r>
@@ -6823,11 +7303,11 @@
       <w:pPr>
         <w:pStyle w:val="Heading1"/>
       </w:pPr>
-      <w:bookmarkStart w:id="16" w:name="_Toc461528581"/>
+      <w:bookmarkStart w:id="18" w:name="_Toc461721247"/>
       <w:r>
         <w:t>Dashboard/Server Info Module</w:t>
       </w:r>
-      <w:bookmarkEnd w:id="16"/>
+      <w:bookmarkEnd w:id="18"/>
     </w:p>
     <w:p>
       <w:r>
@@ -6836,7 +7316,15 @@
     </w:p>
     <w:p>
       <w:r>
-        <w:t>The server performance page take a bit to load but gives you a glance at how the server is performing. It includes RAM usage, swap Usage, network stats, and MySQL performance metrics. It uses an app called “</w:t>
+        <w:t xml:space="preserve">The server performance page </w:t>
+      </w:r>
+      <w:proofErr w:type="gramStart"/>
+      <w:r>
+        <w:t>take</w:t>
+      </w:r>
+      <w:proofErr w:type="gramEnd"/>
+      <w:r>
+        <w:t xml:space="preserve"> a bit to load but gives you a glance at how the server is performing. It includes RAM usage, swap Usage, network stats, and MySQL performance metrics. It uses an app called “</w:t>
       </w:r>
       <w:proofErr w:type="spellStart"/>
       <w:r>
@@ -6875,11 +7363,11 @@
       <w:pPr>
         <w:pStyle w:val="Heading1"/>
       </w:pPr>
-      <w:bookmarkStart w:id="17" w:name="_Toc461528582"/>
+      <w:bookmarkStart w:id="19" w:name="_Toc461721248"/>
       <w:r>
         <w:t>Account Module</w:t>
       </w:r>
-      <w:bookmarkEnd w:id="17"/>
+      <w:bookmarkEnd w:id="19"/>
     </w:p>
     <w:p>
       <w:r>
@@ -6893,11 +7381,11 @@
       <w:pPr>
         <w:pStyle w:val="Heading2"/>
       </w:pPr>
-      <w:bookmarkStart w:id="18" w:name="_Toc461528583"/>
+      <w:bookmarkStart w:id="20" w:name="_Toc461721249"/>
       <w:r>
         <w:t>Searching</w:t>
       </w:r>
-      <w:bookmarkEnd w:id="18"/>
+      <w:bookmarkEnd w:id="20"/>
     </w:p>
     <w:p>
       <w:r>
@@ -6939,11 +7427,11 @@
       <w:pPr>
         <w:pStyle w:val="Heading2"/>
       </w:pPr>
-      <w:bookmarkStart w:id="19" w:name="_Toc461528584"/>
+      <w:bookmarkStart w:id="21" w:name="_Toc461721250"/>
       <w:r>
         <w:t>Account List</w:t>
       </w:r>
-      <w:bookmarkEnd w:id="19"/>
+      <w:bookmarkEnd w:id="21"/>
     </w:p>
     <w:p>
       <w:r>
@@ -6954,11 +7442,11 @@
       <w:pPr>
         <w:pStyle w:val="Heading2"/>
       </w:pPr>
-      <w:bookmarkStart w:id="20" w:name="_Toc461528585"/>
+      <w:bookmarkStart w:id="22" w:name="_Toc461721251"/>
       <w:r>
         <w:t>Account Basic Info</w:t>
       </w:r>
-      <w:bookmarkEnd w:id="20"/>
+      <w:bookmarkEnd w:id="22"/>
     </w:p>
     <w:p>
       <w:r>
@@ -6988,11 +7476,11 @@
       <w:pPr>
         <w:pStyle w:val="Heading2"/>
       </w:pPr>
-      <w:bookmarkStart w:id="21" w:name="_Toc461528586"/>
+      <w:bookmarkStart w:id="23" w:name="_Toc461721252"/>
       <w:r>
         <w:t>Account Blocks</w:t>
       </w:r>
-      <w:bookmarkEnd w:id="21"/>
+      <w:bookmarkEnd w:id="23"/>
     </w:p>
     <w:p>
       <w:r>
@@ -7031,33 +7519,49 @@
     </w:p>
     <w:p>
       <w:r>
-        <w:t>Bans which are still active or have past will show in a list here, sorted by block date, newest to oldest. You may also remove a ban which has not expired by using the Unban button under “Options” if you have the permissions. Clicking the button under “Block Comment” or “Unblock Comment” will fold down a text explaining the GM’s comments as to why the ban/unban was done.</w:t>
+        <w:t xml:space="preserve">Bans which are still active or have past will show in a list here, sorted by block date, newest </w:t>
+      </w:r>
+      <w:proofErr w:type="gramStart"/>
+      <w:r>
+        <w:t>to</w:t>
+      </w:r>
+      <w:proofErr w:type="gramEnd"/>
+      <w:r>
+        <w:t xml:space="preserve"> oldest. You may also remove a ban which has not expired by using the Unban button under “Options” if you have the permissions. Clicking the button under “Block Comment” or “Unblock Comment” will fold down a text explaining the GM’s comments as to why the ban/unban was done.</w:t>
       </w:r>
     </w:p>
     <w:p>
       <w:pPr>
         <w:pStyle w:val="Heading2"/>
       </w:pPr>
-      <w:bookmarkStart w:id="22" w:name="_Toc461528587"/>
+      <w:bookmarkStart w:id="24" w:name="_Toc461721253"/>
       <w:r>
         <w:t>Notes</w:t>
       </w:r>
-      <w:bookmarkEnd w:id="22"/>
-    </w:p>
-    <w:p>
-      <w:r>
-        <w:t>The Notes page simply allows your GM’s to keep notes about an account. This can be used to log reimbursements, ticket issues, account issues, really anything your heart desires. Notes are sorted by date, newest to oldest. Shown is the GM who left the note and a timestamp when the note was left. Notes can never be deleted.</w:t>
+      <w:bookmarkEnd w:id="24"/>
+    </w:p>
+    <w:p>
+      <w:r>
+        <w:t xml:space="preserve">The Notes page simply allows your GM’s to keep notes about an account. This can be used to log reimbursements, ticket issues, account issues, really anything your heart desires. Notes are sorted by date, newest </w:t>
+      </w:r>
+      <w:proofErr w:type="gramStart"/>
+      <w:r>
+        <w:t>to</w:t>
+      </w:r>
+      <w:proofErr w:type="gramEnd"/>
+      <w:r>
+        <w:t xml:space="preserve"> oldest. Shown is the GM who left the note and a timestamp when the note was left. Notes can never be deleted.</w:t>
       </w:r>
     </w:p>
     <w:p>
       <w:pPr>
         <w:pStyle w:val="Heading2"/>
       </w:pPr>
-      <w:bookmarkStart w:id="23" w:name="_Toc461528588"/>
+      <w:bookmarkStart w:id="25" w:name="_Toc461721254"/>
       <w:r>
         <w:t>Register DB</w:t>
       </w:r>
-      <w:bookmarkEnd w:id="23"/>
+      <w:bookmarkEnd w:id="25"/>
     </w:p>
     <w:p>
       <w:r>
@@ -7084,11 +7588,11 @@
       <w:pPr>
         <w:pStyle w:val="Heading2"/>
       </w:pPr>
-      <w:bookmarkStart w:id="24" w:name="_Toc461528589"/>
+      <w:bookmarkStart w:id="26" w:name="_Toc461721255"/>
       <w:r>
         <w:t>Global Register DB</w:t>
       </w:r>
-      <w:bookmarkEnd w:id="24"/>
+      <w:bookmarkEnd w:id="26"/>
     </w:p>
     <w:p>
       <w:r>
@@ -7115,12 +7619,12 @@
       <w:pPr>
         <w:pStyle w:val="Heading2"/>
       </w:pPr>
-      <w:bookmarkStart w:id="25" w:name="_Toc461528590"/>
+      <w:bookmarkStart w:id="27" w:name="_Toc461721256"/>
       <w:r>
         <w:lastRenderedPageBreak/>
         <w:t>Storage</w:t>
       </w:r>
-      <w:bookmarkEnd w:id="25"/>
+      <w:bookmarkEnd w:id="27"/>
     </w:p>
     <w:p>
       <w:r>
@@ -7140,22 +7644,30 @@
       <w:pPr>
         <w:pStyle w:val="Heading2"/>
       </w:pPr>
-      <w:bookmarkStart w:id="26" w:name="_Toc461528591"/>
+      <w:bookmarkStart w:id="28" w:name="_Toc461721257"/>
       <w:r>
         <w:t>History</w:t>
       </w:r>
-      <w:bookmarkEnd w:id="26"/>
-    </w:p>
-    <w:p>
-      <w:r>
-        <w:t xml:space="preserve">The History tab shows an edit history for the account. This like group, email, password, and birthdate changes are shown here. The table is sorted by Date, newest to oldest. Since it is history, for obvious reasons it cannot be changed. </w:t>
+      <w:bookmarkEnd w:id="28"/>
+    </w:p>
+    <w:p>
+      <w:r>
+        <w:t xml:space="preserve">The History tab shows an edit history for the account. This like group, email, password, and birthdate changes are shown here. The table is sorted by Date, newest </w:t>
+      </w:r>
+      <w:proofErr w:type="gramStart"/>
+      <w:r>
+        <w:t>to</w:t>
+      </w:r>
+      <w:proofErr w:type="gramEnd"/>
+      <w:r>
+        <w:t xml:space="preserve"> oldest. Since it is history, for obvious reasons it cannot be changed. </w:t>
       </w:r>
     </w:p>
     <w:p>
       <w:pPr>
         <w:pStyle w:val="Heading2"/>
       </w:pPr>
-      <w:bookmarkStart w:id="27" w:name="_Toc461528592"/>
+      <w:bookmarkStart w:id="29" w:name="_Toc461721258"/>
       <w:r>
         <w:t>@</w:t>
       </w:r>
@@ -7167,7 +7679,7 @@
       <w:r>
         <w:t xml:space="preserve"> Log</w:t>
       </w:r>
-      <w:bookmarkEnd w:id="27"/>
+      <w:bookmarkEnd w:id="29"/>
     </w:p>
     <w:p>
       <w:r>
@@ -7178,11 +7690,11 @@
       <w:pPr>
         <w:pStyle w:val="Heading2"/>
       </w:pPr>
-      <w:bookmarkStart w:id="28" w:name="_Toc461528593"/>
+      <w:bookmarkStart w:id="30" w:name="_Toc461721259"/>
       <w:r>
         <w:t>Characters</w:t>
       </w:r>
-      <w:bookmarkEnd w:id="28"/>
+      <w:bookmarkEnd w:id="30"/>
     </w:p>
     <w:p>
       <w:r>
@@ -7193,11 +7705,11 @@
       <w:pPr>
         <w:pStyle w:val="Heading1"/>
       </w:pPr>
-      <w:bookmarkStart w:id="29" w:name="_Toc461528594"/>
+      <w:bookmarkStart w:id="31" w:name="_Toc461721260"/>
       <w:r>
         <w:t>Admin module</w:t>
       </w:r>
-      <w:bookmarkEnd w:id="29"/>
+      <w:bookmarkEnd w:id="31"/>
     </w:p>
     <w:p>
       <w:r>
@@ -7209,11 +7721,11 @@
       <w:pPr>
         <w:pStyle w:val="Heading2"/>
       </w:pPr>
-      <w:bookmarkStart w:id="30" w:name="_Toc461528595"/>
+      <w:bookmarkStart w:id="32" w:name="_Toc461721261"/>
       <w:r>
         <w:t>User Management</w:t>
       </w:r>
-      <w:bookmarkEnd w:id="30"/>
+      <w:bookmarkEnd w:id="32"/>
     </w:p>
     <w:p>
       <w:r>
@@ -7263,7 +7775,15 @@
     </w:p>
     <w:p>
       <w:r>
-        <w:t>“Generate New Password?” checkbox, when checked, will generate a new 15 character random password and immediately email it to the admin’s private email after clicking the “Process &amp; Save Changes” button. You can also do such to all admins by clicking the “Reset All Passwords” button on the User Management list. You may also Disable/Enable All Users except your own (if you have the permissions) by clicking the appropriate button.</w:t>
+        <w:t xml:space="preserve">“Generate New Password?” checkbox, when checked, will generate a new </w:t>
+      </w:r>
+      <w:proofErr w:type="gramStart"/>
+      <w:r>
+        <w:t>15 character</w:t>
+      </w:r>
+      <w:proofErr w:type="gramEnd"/>
+      <w:r>
+        <w:t xml:space="preserve"> random password and immediately email it to the admin’s private email after clicking the “Process &amp; Save Changes” button. You can also do such to all admins by clicking the “Reset All Passwords” button on the User Management list. You may also Disable/Enable All Users except your own (if you have the permissions) by clicking the appropriate button.</w:t>
       </w:r>
     </w:p>
     <w:p>
@@ -7275,11 +7795,11 @@
       <w:pPr>
         <w:pStyle w:val="Heading2"/>
       </w:pPr>
-      <w:bookmarkStart w:id="31" w:name="_Toc461528596"/>
+      <w:bookmarkStart w:id="33" w:name="_Toc461721262"/>
       <w:r>
         <w:t>Group Management</w:t>
       </w:r>
-      <w:bookmarkEnd w:id="31"/>
+      <w:bookmarkEnd w:id="33"/>
     </w:p>
     <w:p>
       <w:pPr>
@@ -7333,11 +7853,11 @@
       <w:pPr>
         <w:pStyle w:val="Heading1"/>
       </w:pPr>
-      <w:bookmarkStart w:id="32" w:name="_Toc461528597"/>
+      <w:bookmarkStart w:id="34" w:name="_Toc461721263"/>
       <w:r>
         <w:t>Character Module</w:t>
       </w:r>
-      <w:bookmarkEnd w:id="32"/>
+      <w:bookmarkEnd w:id="34"/>
     </w:p>
     <w:p>
       <w:r>
@@ -7348,11 +7868,11 @@
       <w:pPr>
         <w:pStyle w:val="Heading2"/>
       </w:pPr>
-      <w:bookmarkStart w:id="33" w:name="_Toc461528598"/>
+      <w:bookmarkStart w:id="35" w:name="_Toc461721264"/>
       <w:r>
         <w:t>Searching</w:t>
       </w:r>
-      <w:bookmarkEnd w:id="33"/>
+      <w:bookmarkEnd w:id="35"/>
     </w:p>
     <w:p>
       <w:r>
@@ -7377,12 +7897,12 @@
       <w:pPr>
         <w:pStyle w:val="Heading2"/>
       </w:pPr>
-      <w:bookmarkStart w:id="34" w:name="_Toc461528599"/>
+      <w:bookmarkStart w:id="36" w:name="_Toc461721265"/>
       <w:r>
         <w:lastRenderedPageBreak/>
         <w:t>Character List</w:t>
       </w:r>
-      <w:bookmarkEnd w:id="34"/>
+      <w:bookmarkEnd w:id="36"/>
     </w:p>
     <w:p>
       <w:r>
@@ -7399,11 +7919,11 @@
       <w:pPr>
         <w:pStyle w:val="Heading2"/>
       </w:pPr>
-      <w:bookmarkStart w:id="35" w:name="_Toc461528600"/>
+      <w:bookmarkStart w:id="37" w:name="_Toc461721266"/>
       <w:r>
         <w:t>Character Details</w:t>
       </w:r>
-      <w:bookmarkEnd w:id="35"/>
+      <w:bookmarkEnd w:id="37"/>
     </w:p>
     <w:p>
       <w:r>
@@ -7422,15 +7942,23 @@
       <w:pPr>
         <w:pStyle w:val="Heading2"/>
       </w:pPr>
-      <w:bookmarkStart w:id="36" w:name="_Toc461528601"/>
+      <w:bookmarkStart w:id="38" w:name="_Toc461721267"/>
       <w:r>
         <w:t>Items</w:t>
       </w:r>
-      <w:bookmarkEnd w:id="36"/>
-    </w:p>
-    <w:p>
-      <w:r>
-        <w:t>The items tab allows you to edit or delete any item in the character’s possession (not in storage). There are three sections from top to bottom: Equipped, In Inventory and In Cart. The Equipped section lists all of the character’s equipment, sorted by “Equipped to” in top to bottom, left to right order as it would appear in game. You may click the “+” button next to any item to expand details, such as the refine level, bound status and cards embedded, if an armor or weapon. These may also be changed if you have the proper permissions. Items can be edited by changing the appropriate fields on that item and clicking the “Edit” button on that item’s row under “Options”. Any equipment can also be forcefully unequipped and thrown back into the inventory by clicking the “</w:t>
+      <w:bookmarkEnd w:id="38"/>
+    </w:p>
+    <w:p>
+      <w:r>
+        <w:t xml:space="preserve">The items tab allows you to edit or delete any item in the character’s possession (not in storage). There are three sections from top to bottom: Equipped, In Inventory and </w:t>
+      </w:r>
+      <w:proofErr w:type="gramStart"/>
+      <w:r>
+        <w:t>In</w:t>
+      </w:r>
+      <w:proofErr w:type="gramEnd"/>
+      <w:r>
+        <w:t xml:space="preserve"> Cart. The Equipped section lists all of the character’s equipment, sorted by “Equipped to” in top to bottom, left to right order as it would appear in game. You may click the “+” button next to any item to expand details, such as the refine level, bound status and cards embedded, if an armor or weapon. These may also be changed if you have the proper permissions. Items can be edited by changing the appropriate fields on that item and clicking the “Edit” button on that item’s row under “Options”. Any equipment can also be forcefully unequipped and thrown back into the inventory by clicking the “</w:t>
       </w:r>
       <w:proofErr w:type="spellStart"/>
       <w:r>
@@ -7445,11 +7973,11 @@
       <w:pPr>
         <w:pStyle w:val="Heading2"/>
       </w:pPr>
-      <w:bookmarkStart w:id="37" w:name="_Toc461528602"/>
+      <w:bookmarkStart w:id="39" w:name="_Toc461721268"/>
       <w:r>
         <w:t>History</w:t>
       </w:r>
-      <w:bookmarkEnd w:id="37"/>
+      <w:bookmarkEnd w:id="39"/>
     </w:p>
     <w:p>
       <w:r>
@@ -7471,11 +7999,11 @@
       <w:pPr>
         <w:pStyle w:val="Heading2"/>
       </w:pPr>
-      <w:bookmarkStart w:id="38" w:name="_Toc461528603"/>
+      <w:bookmarkStart w:id="40" w:name="_Toc461721269"/>
       <w:r>
         <w:t>Friends</w:t>
       </w:r>
-      <w:bookmarkEnd w:id="38"/>
+      <w:bookmarkEnd w:id="40"/>
     </w:p>
     <w:p>
       <w:r>
@@ -7486,7 +8014,7 @@
       <w:pPr>
         <w:pStyle w:val="Heading2"/>
       </w:pPr>
-      <w:bookmarkStart w:id="39" w:name="_Toc461528604"/>
+      <w:bookmarkStart w:id="41" w:name="_Toc461721270"/>
       <w:r>
         <w:t>Pet/</w:t>
       </w:r>
@@ -7498,7 +8026,7 @@
       <w:r>
         <w:t xml:space="preserve"> Info</w:t>
       </w:r>
-      <w:bookmarkEnd w:id="39"/>
+      <w:bookmarkEnd w:id="41"/>
     </w:p>
     <w:p>
       <w:r>
@@ -7509,11 +8037,11 @@
       <w:pPr>
         <w:pStyle w:val="Heading2"/>
       </w:pPr>
-      <w:bookmarkStart w:id="40" w:name="_Toc461528605"/>
+      <w:bookmarkStart w:id="42" w:name="_Toc461721271"/>
       <w:r>
         <w:t>Skills</w:t>
       </w:r>
-      <w:bookmarkEnd w:id="40"/>
+      <w:bookmarkEnd w:id="42"/>
     </w:p>
     <w:p>
       <w:r>
@@ -7538,12 +8066,12 @@
       <w:pPr>
         <w:pStyle w:val="Heading1"/>
       </w:pPr>
-      <w:bookmarkStart w:id="41" w:name="_Toc461528606"/>
+      <w:bookmarkStart w:id="43" w:name="_Toc461721272"/>
       <w:r>
         <w:lastRenderedPageBreak/>
         <w:t>Database Module</w:t>
       </w:r>
-      <w:bookmarkEnd w:id="41"/>
+      <w:bookmarkEnd w:id="43"/>
     </w:p>
     <w:p>
       <w:r>
@@ -7589,11 +8117,11 @@
       <w:pPr>
         <w:pStyle w:val="Heading2"/>
       </w:pPr>
-      <w:bookmarkStart w:id="42" w:name="_Toc461528607"/>
+      <w:bookmarkStart w:id="44" w:name="_Toc461721273"/>
       <w:r>
         <w:t>Setup</w:t>
       </w:r>
-      <w:bookmarkEnd w:id="42"/>
+      <w:bookmarkEnd w:id="44"/>
     </w:p>
     <w:p>
       <w:r>
@@ -7616,13 +8144,18 @@
       </w:r>
       <w:proofErr w:type="spellEnd"/>
       <w:r>
-        <w:t>. When a .</w:t>
+        <w:t xml:space="preserve">. When </w:t>
+      </w:r>
+      <w:proofErr w:type="gramStart"/>
+      <w:r>
+        <w:t>a .</w:t>
       </w:r>
       <w:proofErr w:type="spellStart"/>
       <w:r>
         <w:t>conf</w:t>
       </w:r>
       <w:proofErr w:type="spellEnd"/>
+      <w:proofErr w:type="gramEnd"/>
       <w:r>
         <w:t xml:space="preserve"> file is changed, it will db2sql that file back to the SQL databases for speed in just viewing items on a character/account instead of querying the </w:t>
       </w:r>
@@ -7650,13 +8183,18 @@
         <w:t>never</w:t>
       </w:r>
       <w:r>
-        <w:t xml:space="preserve"> edit directly the .</w:t>
+        <w:t xml:space="preserve"> edit directly </w:t>
+      </w:r>
+      <w:proofErr w:type="gramStart"/>
+      <w:r>
+        <w:t>the .</w:t>
       </w:r>
       <w:proofErr w:type="spellStart"/>
       <w:r>
         <w:t>conf</w:t>
       </w:r>
       <w:proofErr w:type="spellEnd"/>
+      <w:proofErr w:type="gramEnd"/>
       <w:r>
         <w:t xml:space="preserve"> files </w:t>
       </w:r>
@@ -7697,11 +8235,11 @@
       <w:pPr>
         <w:pStyle w:val="Heading1"/>
       </w:pPr>
-      <w:bookmarkStart w:id="43" w:name="_Toc461528608"/>
+      <w:bookmarkStart w:id="45" w:name="_Toc461721274"/>
       <w:r>
         <w:t>Server Setup</w:t>
       </w:r>
-      <w:bookmarkEnd w:id="43"/>
+      <w:bookmarkEnd w:id="45"/>
     </w:p>
     <w:p>
       <w:r>
@@ -7712,15 +8250,23 @@
       <w:pPr>
         <w:pStyle w:val="Heading2"/>
       </w:pPr>
-      <w:bookmarkStart w:id="44" w:name="_Toc461528609"/>
+      <w:bookmarkStart w:id="46" w:name="_Toc461721275"/>
       <w:r>
         <w:t>Hercules Info/Maintenance</w:t>
       </w:r>
-      <w:bookmarkEnd w:id="44"/>
-    </w:p>
-    <w:p>
-      <w:r>
-        <w:t>This page combined the server maintenance controls as well as some statistics and server console access. In the top left box the buttons “Login”, “char” and “Map” will show you the server status, whether the server is listening on this port or not. Red means offline and green means online. You can push each button to toggle that status. If the server is down, it will attempt to be started. If it’s up, it will attempt to be stopped. HAT will check up to 5 times, 2 seconds apart for the server status to change.</w:t>
+      <w:bookmarkEnd w:id="46"/>
+    </w:p>
+    <w:p>
+      <w:r>
+        <w:t xml:space="preserve">This page combined the server maintenance controls as well as some statistics and server console access. In the top left </w:t>
+      </w:r>
+      <w:proofErr w:type="gramStart"/>
+      <w:r>
+        <w:t>box</w:t>
+      </w:r>
+      <w:proofErr w:type="gramEnd"/>
+      <w:r>
+        <w:t xml:space="preserve"> the buttons “Login”, “char” and “Map” will show you the server status, whether the server is listening on this port or not. Red means offline and green means online. You can push each button to toggle that status. If the server is down, it will attempt to be started. If it’s up, it will attempt to be stopped. HAT will check up to 5 times, 2 seconds apart for the server status to change.</w:t>
       </w:r>
       <w:r>
         <w:t xml:space="preserve"> If no change is detected, the panel will alert you that the server failed to start/stop.</w:t>
@@ -7758,12 +8304,12 @@
       <w:pPr>
         <w:pStyle w:val="Heading1"/>
       </w:pPr>
-      <w:bookmarkStart w:id="45" w:name="_Toc461528610"/>
+      <w:bookmarkStart w:id="47" w:name="_Toc461721276"/>
       <w:r>
         <w:lastRenderedPageBreak/>
         <w:t>Appendix A – Group Permissions</w:t>
       </w:r>
-      <w:bookmarkEnd w:id="45"/>
+      <w:bookmarkEnd w:id="47"/>
     </w:p>
     <w:p>
       <w:r>
@@ -7774,11 +8320,11 @@
       <w:pPr>
         <w:pStyle w:val="Heading2"/>
       </w:pPr>
-      <w:bookmarkStart w:id="46" w:name="_Toc461528611"/>
+      <w:bookmarkStart w:id="48" w:name="_Toc461721277"/>
       <w:r>
         <w:t>Account Module Permissions</w:t>
       </w:r>
-      <w:bookmarkEnd w:id="46"/>
+      <w:bookmarkEnd w:id="48"/>
     </w:p>
     <w:p>
       <w:pPr>
@@ -8173,7 +8719,15 @@
         </w:numPr>
       </w:pPr>
       <w:r>
-        <w:t>Edit Item In Account Storage</w:t>
+        <w:t xml:space="preserve">Edit Item </w:t>
+      </w:r>
+      <w:proofErr w:type="gramStart"/>
+      <w:r>
+        <w:t>In</w:t>
+      </w:r>
+      <w:proofErr w:type="gramEnd"/>
+      <w:r>
+        <w:t xml:space="preserve"> Account Storage</w:t>
       </w:r>
     </w:p>
     <w:p>
@@ -8424,11 +8978,11 @@
       <w:pPr>
         <w:pStyle w:val="Heading2"/>
       </w:pPr>
-      <w:bookmarkStart w:id="47" w:name="_Toc461528612"/>
+      <w:bookmarkStart w:id="49" w:name="_Toc461721278"/>
       <w:r>
         <w:t>Character Module Permissions</w:t>
       </w:r>
-      <w:bookmarkEnd w:id="47"/>
+      <w:bookmarkEnd w:id="49"/>
     </w:p>
     <w:p>
       <w:pPr>
@@ -8827,11 +9381,11 @@
       <w:pPr>
         <w:pStyle w:val="Heading2"/>
       </w:pPr>
-      <w:bookmarkStart w:id="48" w:name="_Toc461528613"/>
+      <w:bookmarkStart w:id="50" w:name="_Toc461721279"/>
       <w:r>
         <w:t>Admin Panel Module Permissions</w:t>
       </w:r>
-      <w:bookmarkEnd w:id="48"/>
+      <w:bookmarkEnd w:id="50"/>
     </w:p>
     <w:p/>
     <w:p/>
@@ -11237,7 +11791,7 @@
 </file>
 
 <file path=customXml/itemProps1.xml><?xml version="1.0" encoding="utf-8"?>
-<ds:datastoreItem xmlns:ds="http://schemas.openxmlformats.org/officeDocument/2006/customXml" ds:itemID="{8EFEDC6A-2FD1-4196-80CB-4F402AFE98CF}">
+<ds:datastoreItem xmlns:ds="http://schemas.openxmlformats.org/officeDocument/2006/customXml" ds:itemID="{0EE5C9AD-F5B5-43DA-A67A-12854270E4A0}">
   <ds:schemaRefs>
     <ds:schemaRef ds:uri="http://schemas.openxmlformats.org/officeDocument/2006/bibliography"/>
   </ds:schemaRefs>

</xml_diff>

<commit_message>
Various bug fixes: * Fixed an issue with initial hat.sql script upload. The initial HAT login was trying to insert information into a "password" column, when no such column existed. * Fixed an issue in the hat admin module that seeked for the hat_loginlog table in the login database, not the hat database. * Fixed an issue with most tables throwing in space between the header row and the data row. * Updated documentation.
</commit_message>
<xml_diff>
--- a/docs/HAT User Guide.docx
+++ b/docs/HAT User Guide.docx
@@ -1,6 +1,6 @@
 
 <file path=word/document.xml><?xml version="1.0" encoding="utf-8"?>
-<w:document xmlns:wpc="http://schemas.microsoft.com/office/word/2010/wordprocessingCanvas" xmlns:cx="http://schemas.microsoft.com/office/drawing/2014/chartex" xmlns:cx1="http://schemas.microsoft.com/office/drawing/2015/9/8/chartex" xmlns:cx2="http://schemas.microsoft.com/office/drawing/2015/10/21/chartex" xmlns:mc="http://schemas.openxmlformats.org/markup-compatibility/2006" xmlns:o="urn:schemas-microsoft-com:office:office" xmlns:r="http://schemas.openxmlformats.org/officeDocument/2006/relationships" xmlns:m="http://schemas.openxmlformats.org/officeDocument/2006/math" xmlns:v="urn:schemas-microsoft-com:vml" xmlns:wp14="http://schemas.microsoft.com/office/word/2010/wordprocessingDrawing" xmlns:wp="http://schemas.openxmlformats.org/drawingml/2006/wordprocessingDrawing" xmlns:w10="urn:schemas-microsoft-com:office:word" xmlns:w="http://schemas.openxmlformats.org/wordprocessingml/2006/main" xmlns:w14="http://schemas.microsoft.com/office/word/2010/wordml" xmlns:w15="http://schemas.microsoft.com/office/word/2012/wordml" xmlns:w16se="http://schemas.microsoft.com/office/word/2015/wordml/symex" xmlns:wpg="http://schemas.microsoft.com/office/word/2010/wordprocessingGroup" xmlns:wpi="http://schemas.microsoft.com/office/word/2010/wordprocessingInk" xmlns:wne="http://schemas.microsoft.com/office/word/2006/wordml" xmlns:wps="http://schemas.microsoft.com/office/word/2010/wordprocessingShape" mc:Ignorable="w14 w15 w16se wp14">
+<w:document xmlns:wpc="http://schemas.microsoft.com/office/word/2010/wordprocessingCanvas" xmlns:cx="http://schemas.microsoft.com/office/drawing/2014/chartex" xmlns:cx1="http://schemas.microsoft.com/office/drawing/2015/9/8/chartex" xmlns:cx2="http://schemas.microsoft.com/office/drawing/2015/10/21/chartex" xmlns:cx3="http://schemas.microsoft.com/office/drawing/2016/5/9/chartex" xmlns:cx4="http://schemas.microsoft.com/office/drawing/2016/5/10/chartex" xmlns:cx5="http://schemas.microsoft.com/office/drawing/2016/5/11/chartex" xmlns:cx6="http://schemas.microsoft.com/office/drawing/2016/5/12/chartex" xmlns:cx7="http://schemas.microsoft.com/office/drawing/2016/5/13/chartex" xmlns:cx8="http://schemas.microsoft.com/office/drawing/2016/5/14/chartex" xmlns:mc="http://schemas.openxmlformats.org/markup-compatibility/2006" xmlns:aink="http://schemas.microsoft.com/office/drawing/2016/ink" xmlns:am3d="http://schemas.microsoft.com/office/drawing/2017/model3d" xmlns:o="urn:schemas-microsoft-com:office:office" xmlns:r="http://schemas.openxmlformats.org/officeDocument/2006/relationships" xmlns:m="http://schemas.openxmlformats.org/officeDocument/2006/math" xmlns:v="urn:schemas-microsoft-com:vml" xmlns:wp14="http://schemas.microsoft.com/office/word/2010/wordprocessingDrawing" xmlns:wp="http://schemas.openxmlformats.org/drawingml/2006/wordprocessingDrawing" xmlns:w10="urn:schemas-microsoft-com:office:word" xmlns:w="http://schemas.openxmlformats.org/wordprocessingml/2006/main" xmlns:w14="http://schemas.microsoft.com/office/word/2010/wordml" xmlns:w15="http://schemas.microsoft.com/office/word/2012/wordml" xmlns:w16cid="http://schemas.microsoft.com/office/word/2016/wordml/cid" xmlns:w16se="http://schemas.microsoft.com/office/word/2015/wordml/symex" xmlns:wpg="http://schemas.microsoft.com/office/word/2010/wordprocessingGroup" xmlns:wpi="http://schemas.microsoft.com/office/word/2010/wordprocessingInk" xmlns:wne="http://schemas.microsoft.com/office/word/2006/wordml" xmlns:wps="http://schemas.microsoft.com/office/word/2010/wordprocessingShape" mc:Ignorable="w14 w15 w16se w16cid wp14">
   <w:body>
     <w:p>
       <w:pPr>
@@ -4302,15 +4302,7 @@
       </w:r>
       <w:proofErr w:type="spellEnd"/>
       <w:r>
-        <w:t xml:space="preserve"> enabled, and </w:t>
-      </w:r>
-      <w:proofErr w:type="gramStart"/>
-      <w:r>
-        <w:t>your</w:t>
-      </w:r>
-      <w:proofErr w:type="gramEnd"/>
-      <w:r>
-        <w:t xml:space="preserve"> per directory settings enabled to </w:t>
+        <w:t xml:space="preserve"> enabled, and your per directory settings enabled to </w:t>
       </w:r>
       <w:proofErr w:type="spellStart"/>
       <w:r>
@@ -5104,15 +5096,7 @@
     </w:p>
     <w:p>
       <w:r>
-        <w:t>The configuration of HAT is all done in /application/</w:t>
-      </w:r>
-      <w:proofErr w:type="spellStart"/>
-      <w:r>
-        <w:t>config</w:t>
-      </w:r>
-      <w:proofErr w:type="spellEnd"/>
-      <w:r>
-        <w:t>.</w:t>
+        <w:t>The configuration of HAT is all done in /application/config.</w:t>
       </w:r>
     </w:p>
     <w:p>
@@ -5141,7 +5125,7 @@
           <w:b/>
           <w:u w:val="single"/>
         </w:rPr>
-        <w:t>$</w:t>
+        <w:t>$config['</w:t>
       </w:r>
       <w:proofErr w:type="spellStart"/>
       <w:r>
@@ -5149,7 +5133,7 @@
           <w:b/>
           <w:u w:val="single"/>
         </w:rPr>
-        <w:t>config</w:t>
+        <w:t>base_url</w:t>
       </w:r>
       <w:proofErr w:type="spellEnd"/>
       <w:r>
@@ -5157,22 +5141,41 @@
           <w:b/>
           <w:u w:val="single"/>
         </w:rPr>
-        <w:t>['</w:t>
-      </w:r>
-      <w:proofErr w:type="spellStart"/>
+        <w:t>']</w:t>
+      </w:r>
       <w:r>
         <w:rPr>
           <w:b/>
           <w:u w:val="single"/>
         </w:rPr>
-        <w:t>base_url</w:t>
-      </w:r>
-      <w:proofErr w:type="spellEnd"/>
+        <w:t xml:space="preserve"> </w:t>
+      </w:r>
+      <w:r>
+        <w:t>Enter the full base URL (including the http://) of the panel. Make sure you include the trailing slash!</w:t>
+      </w:r>
+    </w:p>
+    <w:p>
       <w:r>
         <w:rPr>
           <w:b/>
           <w:u w:val="single"/>
         </w:rPr>
+        <w:t>$config['</w:t>
+      </w:r>
+      <w:proofErr w:type="spellStart"/>
+      <w:r>
+        <w:rPr>
+          <w:b/>
+          <w:u w:val="single"/>
+        </w:rPr>
+        <w:t>encryption_key</w:t>
+      </w:r>
+      <w:proofErr w:type="spellEnd"/>
+      <w:r>
+        <w:rPr>
+          <w:b/>
+          <w:u w:val="single"/>
+        </w:rPr>
         <w:t>']</w:t>
       </w:r>
       <w:r>
@@ -5183,7 +5186,7 @@
         <w:t xml:space="preserve"> </w:t>
       </w:r>
       <w:r>
-        <w:t>Enter the full base URL (including the http://) of the panel. Make sure you include the trailing slash!</w:t>
+        <w:t>Enter in an encryption key, a random jumble of letters and numbers. You should never need it again, so just make something up</w:t>
       </w:r>
     </w:p>
     <w:p>
@@ -5192,7 +5195,7 @@
           <w:b/>
           <w:u w:val="single"/>
         </w:rPr>
-        <w:t>$</w:t>
+        <w:t>$config['</w:t>
       </w:r>
       <w:proofErr w:type="spellStart"/>
       <w:r>
@@ -5200,7 +5203,7 @@
           <w:b/>
           <w:u w:val="single"/>
         </w:rPr>
-        <w:t>config</w:t>
+        <w:t>sess_cookie_name</w:t>
       </w:r>
       <w:proofErr w:type="spellEnd"/>
       <w:r>
@@ -5208,22 +5211,66 @@
           <w:b/>
           <w:u w:val="single"/>
         </w:rPr>
-        <w:t>['</w:t>
-      </w:r>
-      <w:proofErr w:type="spellStart"/>
+        <w:t>']</w:t>
+      </w:r>
       <w:r>
         <w:rPr>
           <w:b/>
           <w:u w:val="single"/>
         </w:rPr>
-        <w:t>encryption_key</w:t>
-      </w:r>
-      <w:proofErr w:type="spellEnd"/>
+        <w:t xml:space="preserve"> </w:t>
+      </w:r>
+      <w:r>
+        <w:t>This is usually set to something like `</w:t>
+      </w:r>
+      <w:proofErr w:type="spellStart"/>
+      <w:r>
+        <w:t>admin_yourro_session</w:t>
+      </w:r>
+      <w:proofErr w:type="spellEnd"/>
+      <w:r>
+        <w:t>` to identify it properly.</w:t>
+      </w:r>
+    </w:p>
+    <w:p>
+      <w:pPr>
+        <w:pStyle w:val="Heading2"/>
+      </w:pPr>
+      <w:bookmarkStart w:id="8" w:name="_Toc461721237"/>
+      <w:proofErr w:type="spellStart"/>
+      <w:r>
+        <w:t>Hat.php</w:t>
+      </w:r>
+      <w:bookmarkEnd w:id="8"/>
+      <w:proofErr w:type="spellEnd"/>
+    </w:p>
+    <w:p>
+      <w:r>
+        <w:t>This file contains a lot of the configuration options for HAT specifically. You will need to change most of the settings in here.</w:t>
+      </w:r>
+    </w:p>
+    <w:p>
       <w:r>
         <w:rPr>
           <w:b/>
           <w:u w:val="single"/>
         </w:rPr>
+        <w:t>$config['</w:t>
+      </w:r>
+      <w:proofErr w:type="spellStart"/>
+      <w:r>
+        <w:rPr>
+          <w:b/>
+          <w:u w:val="single"/>
+        </w:rPr>
+        <w:t>panelname</w:t>
+      </w:r>
+      <w:proofErr w:type="spellEnd"/>
+      <w:r>
+        <w:rPr>
+          <w:b/>
+          <w:u w:val="single"/>
+        </w:rPr>
         <w:t>']</w:t>
       </w:r>
       <w:r>
@@ -5234,7 +5281,15 @@
         <w:t xml:space="preserve"> </w:t>
       </w:r>
       <w:r>
-        <w:t>Enter in an encryption key, a random jumble of letters and numbers. You should never need it again, so just make something up</w:t>
+        <w:t>If you want to change the name of the panel, you can do so here. Default is `</w:t>
+      </w:r>
+      <w:proofErr w:type="spellStart"/>
+      <w:r>
+        <w:t>HercAdminTool</w:t>
+      </w:r>
+      <w:proofErr w:type="spellEnd"/>
+      <w:r>
+        <w:t xml:space="preserve">`. </w:t>
       </w:r>
     </w:p>
     <w:p>
@@ -5243,7 +5298,7 @@
           <w:b/>
           <w:u w:val="single"/>
         </w:rPr>
-        <w:t>$</w:t>
+        <w:t>$config['</w:t>
       </w:r>
       <w:proofErr w:type="spellStart"/>
       <w:r>
@@ -5251,7 +5306,7 @@
           <w:b/>
           <w:u w:val="single"/>
         </w:rPr>
-        <w:t>config</w:t>
+        <w:t>servername</w:t>
       </w:r>
       <w:proofErr w:type="spellEnd"/>
       <w:r>
@@ -5259,186 +5314,19 @@
           <w:b/>
           <w:u w:val="single"/>
         </w:rPr>
-        <w:t>['</w:t>
-      </w:r>
-      <w:proofErr w:type="spellStart"/>
+        <w:t>']</w:t>
+      </w:r>
+      <w:r>
+        <w:t xml:space="preserve"> Definitely configure this to your server name, so that your admins can identify your panel comes from your server.</w:t>
+      </w:r>
+    </w:p>
+    <w:p>
       <w:r>
         <w:rPr>
           <w:b/>
           <w:u w:val="single"/>
         </w:rPr>
-        <w:t>sess_cookie_name</w:t>
-      </w:r>
-      <w:proofErr w:type="spellEnd"/>
-      <w:r>
-        <w:rPr>
-          <w:b/>
-          <w:u w:val="single"/>
-        </w:rPr>
-        <w:t>']</w:t>
-      </w:r>
-      <w:r>
-        <w:rPr>
-          <w:b/>
-          <w:u w:val="single"/>
-        </w:rPr>
-        <w:t xml:space="preserve"> </w:t>
-      </w:r>
-      <w:r>
-        <w:t>This is usually set to something like `</w:t>
-      </w:r>
-      <w:proofErr w:type="spellStart"/>
-      <w:r>
-        <w:t>admin_yourro_session</w:t>
-      </w:r>
-      <w:proofErr w:type="spellEnd"/>
-      <w:r>
-        <w:t>` to identify it properly.</w:t>
-      </w:r>
-    </w:p>
-    <w:p>
-      <w:pPr>
-        <w:pStyle w:val="Heading2"/>
-      </w:pPr>
-      <w:bookmarkStart w:id="8" w:name="_Toc461721237"/>
-      <w:proofErr w:type="spellStart"/>
-      <w:r>
-        <w:t>Hat.php</w:t>
-      </w:r>
-      <w:bookmarkEnd w:id="8"/>
-      <w:proofErr w:type="spellEnd"/>
-    </w:p>
-    <w:p>
-      <w:r>
-        <w:t>This file contains a lot of the configuration options for HAT specifically. You will need to change most of the settings in here.</w:t>
-      </w:r>
-    </w:p>
-    <w:p>
-      <w:r>
-        <w:rPr>
-          <w:b/>
-          <w:u w:val="single"/>
-        </w:rPr>
-        <w:t>$</w:t>
-      </w:r>
-      <w:proofErr w:type="spellStart"/>
-      <w:r>
-        <w:rPr>
-          <w:b/>
-          <w:u w:val="single"/>
-        </w:rPr>
-        <w:t>config</w:t>
-      </w:r>
-      <w:proofErr w:type="spellEnd"/>
-      <w:r>
-        <w:rPr>
-          <w:b/>
-          <w:u w:val="single"/>
-        </w:rPr>
-        <w:t>['</w:t>
-      </w:r>
-      <w:proofErr w:type="spellStart"/>
-      <w:r>
-        <w:rPr>
-          <w:b/>
-          <w:u w:val="single"/>
-        </w:rPr>
-        <w:t>panelname</w:t>
-      </w:r>
-      <w:proofErr w:type="spellEnd"/>
-      <w:r>
-        <w:rPr>
-          <w:b/>
-          <w:u w:val="single"/>
-        </w:rPr>
-        <w:t>']</w:t>
-      </w:r>
-      <w:r>
-        <w:rPr>
-          <w:b/>
-          <w:u w:val="single"/>
-        </w:rPr>
-        <w:t xml:space="preserve"> </w:t>
-      </w:r>
-      <w:r>
-        <w:t>If you want to change the name of the panel, you can do so here. Default is `</w:t>
-      </w:r>
-      <w:proofErr w:type="spellStart"/>
-      <w:r>
-        <w:t>HercAdminTool</w:t>
-      </w:r>
-      <w:proofErr w:type="spellEnd"/>
-      <w:r>
-        <w:t xml:space="preserve">`. </w:t>
-      </w:r>
-    </w:p>
-    <w:p>
-      <w:r>
-        <w:rPr>
-          <w:b/>
-          <w:u w:val="single"/>
-        </w:rPr>
-        <w:t>$</w:t>
-      </w:r>
-      <w:proofErr w:type="spellStart"/>
-      <w:r>
-        <w:rPr>
-          <w:b/>
-          <w:u w:val="single"/>
-        </w:rPr>
-        <w:t>config</w:t>
-      </w:r>
-      <w:proofErr w:type="spellEnd"/>
-      <w:r>
-        <w:rPr>
-          <w:b/>
-          <w:u w:val="single"/>
-        </w:rPr>
-        <w:t>['</w:t>
-      </w:r>
-      <w:proofErr w:type="spellStart"/>
-      <w:r>
-        <w:rPr>
-          <w:b/>
-          <w:u w:val="single"/>
-        </w:rPr>
-        <w:t>servername</w:t>
-      </w:r>
-      <w:proofErr w:type="spellEnd"/>
-      <w:r>
-        <w:rPr>
-          <w:b/>
-          <w:u w:val="single"/>
-        </w:rPr>
-        <w:t>']</w:t>
-      </w:r>
-      <w:r>
-        <w:t xml:space="preserve"> Definitely configure this to your server name, so that your admins can identify your panel comes from your server.</w:t>
-      </w:r>
-    </w:p>
-    <w:p>
-      <w:r>
-        <w:rPr>
-          <w:b/>
-          <w:u w:val="single"/>
-        </w:rPr>
-        <w:t>$</w:t>
-      </w:r>
-      <w:proofErr w:type="spellStart"/>
-      <w:r>
-        <w:rPr>
-          <w:b/>
-          <w:u w:val="single"/>
-        </w:rPr>
-        <w:t>config</w:t>
-      </w:r>
-      <w:proofErr w:type="spellEnd"/>
-      <w:r>
-        <w:rPr>
-          <w:b/>
-          <w:u w:val="single"/>
-        </w:rPr>
-        <w:t>['</w:t>
+        <w:t>$config['</w:t>
       </w:r>
       <w:proofErr w:type="spellStart"/>
       <w:r>
@@ -5484,7 +5372,7 @@
           <w:b/>
           <w:u w:val="single"/>
         </w:rPr>
-        <w:t>$</w:t>
+        <w:t>$config['</w:t>
       </w:r>
       <w:proofErr w:type="spellStart"/>
       <w:r>
@@ -5492,7 +5380,7 @@
           <w:b/>
           <w:u w:val="single"/>
         </w:rPr>
-        <w:t>config</w:t>
+        <w:t>inactive_time</w:t>
       </w:r>
       <w:proofErr w:type="spellEnd"/>
       <w:r>
@@ -5500,51 +5388,19 @@
           <w:b/>
           <w:u w:val="single"/>
         </w:rPr>
-        <w:t>['</w:t>
-      </w:r>
-      <w:proofErr w:type="spellStart"/>
+        <w:t>']</w:t>
+      </w:r>
+      <w:r>
+        <w:t xml:space="preserve"> The amount of time in minutes we render an admin user inactive and remove them from the “who’s online” list, if they don’t log out manually.</w:t>
+      </w:r>
+    </w:p>
+    <w:p>
       <w:r>
         <w:rPr>
           <w:b/>
           <w:u w:val="single"/>
         </w:rPr>
-        <w:t>inactive_time</w:t>
-      </w:r>
-      <w:proofErr w:type="spellEnd"/>
-      <w:r>
-        <w:rPr>
-          <w:b/>
-          <w:u w:val="single"/>
-        </w:rPr>
-        <w:t>']</w:t>
-      </w:r>
-      <w:r>
-        <w:t xml:space="preserve"> The amount of time in minutes we render an admin user inactive and remove them from the “who’s online” list, if they don’t log out manually.</w:t>
-      </w:r>
-    </w:p>
-    <w:p>
-      <w:r>
-        <w:rPr>
-          <w:b/>
-          <w:u w:val="single"/>
-        </w:rPr>
-        <w:t>$</w:t>
-      </w:r>
-      <w:proofErr w:type="spellStart"/>
-      <w:r>
-        <w:rPr>
-          <w:b/>
-          <w:u w:val="single"/>
-        </w:rPr>
-        <w:t>config</w:t>
-      </w:r>
-      <w:proofErr w:type="spellEnd"/>
-      <w:r>
-        <w:rPr>
-          <w:b/>
-          <w:u w:val="single"/>
-        </w:rPr>
-        <w:t>['</w:t>
+        <w:t>$config['</w:t>
       </w:r>
       <w:proofErr w:type="spellStart"/>
       <w:r>
@@ -5600,21 +5456,7 @@
         <w:rPr>
           <w:b/>
         </w:rPr>
-        <w:t>$</w:t>
-      </w:r>
-      <w:proofErr w:type="spellStart"/>
-      <w:r>
-        <w:rPr>
-          <w:b/>
-        </w:rPr>
-        <w:t>config</w:t>
-      </w:r>
-      <w:proofErr w:type="spellEnd"/>
-      <w:r>
-        <w:rPr>
-          <w:b/>
-        </w:rPr>
-        <w:t>['</w:t>
+        <w:t>$config['</w:t>
       </w:r>
       <w:proofErr w:type="spellStart"/>
       <w:r>
@@ -5867,15 +5709,7 @@
       </w:r>
       <w:proofErr w:type="spellEnd"/>
       <w:r>
-        <w:t xml:space="preserve"> if your server uses the Last MAC </w:t>
-      </w:r>
-      <w:proofErr w:type="spellStart"/>
-      <w:r>
-        <w:t>Addon</w:t>
-      </w:r>
-      <w:proofErr w:type="spellEnd"/>
-      <w:r>
-        <w:t>, you can turn this on or off here.</w:t>
+        <w:t xml:space="preserve"> if your server uses the Last MAC Addon, you can turn this on or off here.</w:t>
       </w:r>
     </w:p>
     <w:p>
@@ -5909,21 +5743,7 @@
         <w:rPr>
           <w:b/>
         </w:rPr>
-        <w:t>$</w:t>
-      </w:r>
-      <w:proofErr w:type="spellStart"/>
-      <w:r>
-        <w:rPr>
-          <w:b/>
-        </w:rPr>
-        <w:t>config</w:t>
-      </w:r>
-      <w:proofErr w:type="spellEnd"/>
-      <w:r>
-        <w:rPr>
-          <w:b/>
-        </w:rPr>
-        <w:t>['</w:t>
+        <w:t>$config['</w:t>
       </w:r>
       <w:proofErr w:type="spellStart"/>
       <w:r>
@@ -6025,21 +5845,7 @@
         <w:rPr>
           <w:b/>
         </w:rPr>
-        <w:t>$</w:t>
-      </w:r>
-      <w:proofErr w:type="spellStart"/>
-      <w:r>
-        <w:rPr>
-          <w:b/>
-        </w:rPr>
-        <w:t>config</w:t>
-      </w:r>
-      <w:proofErr w:type="spellEnd"/>
-      <w:r>
-        <w:rPr>
-          <w:b/>
-        </w:rPr>
-        <w:t>['</w:t>
+        <w:t>$config['</w:t>
       </w:r>
       <w:proofErr w:type="spellStart"/>
       <w:r>
@@ -6521,21 +6327,7 @@
         <w:rPr>
           <w:b/>
         </w:rPr>
-        <w:t>$</w:t>
-      </w:r>
-      <w:proofErr w:type="spellStart"/>
-      <w:r>
-        <w:rPr>
-          <w:b/>
-        </w:rPr>
-        <w:t>config</w:t>
-      </w:r>
-      <w:proofErr w:type="spellEnd"/>
-      <w:r>
-        <w:rPr>
-          <w:b/>
-        </w:rPr>
-        <w:t>["</w:t>
+        <w:t>$config["</w:t>
       </w:r>
       <w:proofErr w:type="spellStart"/>
       <w:r>
@@ -7214,7 +7006,13 @@
     </w:p>
     <w:p>
       <w:r>
-        <w:t>It is recommended you change the password, for obvious reasons. See your Settings to get your email and password changed. You can change your username with the Admin module.</w:t>
+        <w:t>It is recommended you change the password</w:t>
+      </w:r>
+      <w:r>
+        <w:t xml:space="preserve"> and the username</w:t>
+      </w:r>
+      <w:r>
+        <w:t>, for obvious reasons. See your Settings to get your email and password changed. You can change your username with the Admin module.</w:t>
       </w:r>
       <w:bookmarkStart w:id="15" w:name="_GoBack"/>
       <w:bookmarkEnd w:id="15"/>
@@ -7359,15 +7157,7 @@
     </w:p>
     <w:p>
       <w:r>
-        <w:t xml:space="preserve">The search page allows you to search by Account ID, Account name, Email address, Account Gender, Ban State, or GM permissions. Each field is </w:t>
-      </w:r>
-      <w:proofErr w:type="spellStart"/>
-      <w:r>
-        <w:t>wildcarded</w:t>
-      </w:r>
-      <w:proofErr w:type="spellEnd"/>
-      <w:r>
-        <w:t>, meaning if you search for “y” in the Account Name field, it will show you any account name with the letter “y” anywhere in the name. You may bypass this by including a “=” character BEFORE the account name you wish to search. This will perform a search specific to what you entered, me</w:t>
+        <w:t>The search page allows you to search by Account ID, Account name, Email address, Account Gender, Ban State, or GM permissions. Each field is wildcarded, meaning if you search for “y” in the Account Name field, it will show you any account name with the letter “y” anywhere in the name. You may bypass this by including a “=” character BEFORE the account name you wish to search. This will perform a search specific to what you entered, me</w:t>
       </w:r>
       <w:r>
         <w:t>aning that if you search for “=hello</w:t>
@@ -7488,15 +7278,7 @@
     </w:p>
     <w:p>
       <w:r>
-        <w:t xml:space="preserve">Bans which are still active or have past will show in a list here, sorted by block date, newest </w:t>
-      </w:r>
-      <w:proofErr w:type="gramStart"/>
-      <w:r>
-        <w:t>to</w:t>
-      </w:r>
-      <w:proofErr w:type="gramEnd"/>
-      <w:r>
-        <w:t xml:space="preserve"> oldest. You may also remove a ban which has not expired by using the Unban button under “Options” if you have the permissions. Clicking the button under “Block Comment” or “Unblock Comment” will fold down a text explaining the GM’s comments as to why the ban/unban was done.</w:t>
+        <w:t>Bans which are still active or have past will show in a list here, sorted by block date, newest to oldest. You may also remove a ban which has not expired by using the Unban button under “Options” if you have the permissions. Clicking the button under “Block Comment” or “Unblock Comment” will fold down a text explaining the GM’s comments as to why the ban/unban was done.</w:t>
       </w:r>
     </w:p>
     <w:p>
@@ -7512,15 +7294,7 @@
     </w:p>
     <w:p>
       <w:r>
-        <w:t xml:space="preserve">The Notes page simply allows your GM’s to keep notes about an account. This can be used to log reimbursements, ticket issues, account issues, really anything your heart desires. Notes are sorted by date, newest </w:t>
-      </w:r>
-      <w:proofErr w:type="gramStart"/>
-      <w:r>
-        <w:t>to</w:t>
-      </w:r>
-      <w:proofErr w:type="gramEnd"/>
-      <w:r>
-        <w:t xml:space="preserve"> oldest. Shown is the GM who left the note and a timestamp when the note was left. Notes can never be deleted.</w:t>
+        <w:t>The Notes page simply allows your GM’s to keep notes about an account. This can be used to log reimbursements, ticket issues, account issues, really anything your heart desires. Notes are sorted by date, newest to oldest. Shown is the GM who left the note and a timestamp when the note was left. Notes can never be deleted.</w:t>
       </w:r>
     </w:p>
     <w:p>
@@ -7621,15 +7395,7 @@
     </w:p>
     <w:p>
       <w:r>
-        <w:t xml:space="preserve">The History tab shows an edit history for the account. This like group, email, password, and birthdate changes are shown here. The table is sorted by Date, newest </w:t>
-      </w:r>
-      <w:proofErr w:type="gramStart"/>
-      <w:r>
-        <w:t>to</w:t>
-      </w:r>
-      <w:proofErr w:type="gramEnd"/>
-      <w:r>
-        <w:t xml:space="preserve"> oldest. Since it is history, for obvious reasons it cannot be changed. </w:t>
+        <w:t xml:space="preserve">The History tab shows an edit history for the account. This like group, email, password, and birthdate changes are shown here. The table is sorted by Date, newest to oldest. Since it is history, for obvious reasons it cannot be changed. </w:t>
       </w:r>
     </w:p>
     <w:p>
@@ -7845,15 +7611,7 @@
     </w:p>
     <w:p>
       <w:r>
-        <w:t xml:space="preserve">Similar to the account module, you may search characters on the server by many different fields. Searching by Character name or character ID is </w:t>
-      </w:r>
-      <w:proofErr w:type="spellStart"/>
-      <w:r>
-        <w:t>wildcarded</w:t>
-      </w:r>
-      <w:proofErr w:type="spellEnd"/>
-      <w:r>
-        <w:t xml:space="preserve">. Meaning that searching for a Character Name of “t” will find any character with the letter “t” anywhere in the name. You may do an exact search by using the equals sign (=) before the query. So, searching for “=this” will look specifically for a character with the name “this”. Base Level and Job level searches are basically Less than or equal to X and/or greater than or equal to Y. To search for characters between two levels, you would put the HIGHER number </w:t>
+        <w:t xml:space="preserve">Similar to the account module, you may search characters on the server by many different fields. Searching by Character name or character ID is wildcarded. Meaning that searching for a Character Name of “t” will find any character with the letter “t” anywhere in the name. You may do an exact search by using the equals sign (=) before the query. So, searching for “=this” will look specifically for a character with the name “this”. Base Level and Job level searches are basically Less than or equal to X and/or greater than or equal to Y. To search for characters between two levels, you would put the HIGHER number </w:t>
       </w:r>
       <w:r>
         <w:t>in the less than or equal to box and the LOWER number in the greater than or equal to box. Like the account search, leaving all fields blank will produce a list of all characters on the server</w:t>
@@ -7918,23 +7676,7 @@
     </w:p>
     <w:p>
       <w:r>
-        <w:t xml:space="preserve">The items tab allows you to edit or delete any item in the character’s possession (not in storage). There are three sections from top to bottom: Equipped, In Inventory and </w:t>
-      </w:r>
-      <w:proofErr w:type="gramStart"/>
-      <w:r>
-        <w:t>In</w:t>
-      </w:r>
-      <w:proofErr w:type="gramEnd"/>
-      <w:r>
-        <w:t xml:space="preserve"> Cart. The Equipped section lists all of the character’s equipment, sorted by “Equipped to” in top to bottom, left to right order as it would appear in game. You may click the “+” button next to any item to expand details, such as the refine level, bound status and cards embedded, if an armor or weapon. These may also be changed if you have the proper permissions. Items can be edited by changing the appropriate fields on that item and clicking the “Edit” button on that item’s row under “Options”. Any equipment can also be forcefully unequipped and thrown back into the inventory by clicking the “</w:t>
-      </w:r>
-      <w:proofErr w:type="spellStart"/>
-      <w:r>
-        <w:t>Unequip</w:t>
-      </w:r>
-      <w:proofErr w:type="spellEnd"/>
-      <w:r>
-        <w:t>” button (handy for clearing appearance crashes). You may also simply delete by clicking the “Delete” button.</w:t>
+        <w:t>The items tab allows you to edit or delete any item in the character’s possession (not in storage). There are three sections from top to bottom: Equipped, In Inventory and In Cart. The Equipped section lists all of the character’s equipment, sorted by “Equipped to” in top to bottom, left to right order as it would appear in game. You may click the “+” button next to any item to expand details, such as the refine level, bound status and cards embedded, if an armor or weapon. These may also be changed if you have the proper permissions. Items can be edited by changing the appropriate fields on that item and clicking the “Edit” button on that item’s row under “Options”. Any equipment can also be forcefully unequipped and thrown back into the inventory by clicking the “Unequip” button (handy for clearing appearance crashes). You may also simply delete by clicking the “Delete” button.</w:t>
       </w:r>
     </w:p>
     <w:p>
@@ -8399,15 +8141,7 @@
         </w:numPr>
       </w:pPr>
       <w:r>
-        <w:t xml:space="preserve">Allows the use of the button to reset account password. Disabled will disable the button, making it </w:t>
-      </w:r>
-      <w:proofErr w:type="spellStart"/>
-      <w:r>
-        <w:t>unclickable</w:t>
-      </w:r>
-      <w:proofErr w:type="spellEnd"/>
-      <w:r>
-        <w:t>.</w:t>
+        <w:t>Allows the use of the button to reset account password. Disabled will disable the button, making it unclickable.</w:t>
       </w:r>
     </w:p>
     <w:p>
@@ -9376,7 +9110,7 @@
 </file>
 
 <file path=word/endnotes.xml><?xml version="1.0" encoding="utf-8"?>
-<w:endnotes xmlns:wpc="http://schemas.microsoft.com/office/word/2010/wordprocessingCanvas" xmlns:cx="http://schemas.microsoft.com/office/drawing/2014/chartex" xmlns:cx1="http://schemas.microsoft.com/office/drawing/2015/9/8/chartex" xmlns:cx2="http://schemas.microsoft.com/office/drawing/2015/10/21/chartex" xmlns:mc="http://schemas.openxmlformats.org/markup-compatibility/2006" xmlns:o="urn:schemas-microsoft-com:office:office" xmlns:r="http://schemas.openxmlformats.org/officeDocument/2006/relationships" xmlns:m="http://schemas.openxmlformats.org/officeDocument/2006/math" xmlns:v="urn:schemas-microsoft-com:vml" xmlns:wp14="http://schemas.microsoft.com/office/word/2010/wordprocessingDrawing" xmlns:wp="http://schemas.openxmlformats.org/drawingml/2006/wordprocessingDrawing" xmlns:w10="urn:schemas-microsoft-com:office:word" xmlns:w="http://schemas.openxmlformats.org/wordprocessingml/2006/main" xmlns:w14="http://schemas.microsoft.com/office/word/2010/wordml" xmlns:w15="http://schemas.microsoft.com/office/word/2012/wordml" xmlns:w16se="http://schemas.microsoft.com/office/word/2015/wordml/symex" xmlns:wpg="http://schemas.microsoft.com/office/word/2010/wordprocessingGroup" xmlns:wpi="http://schemas.microsoft.com/office/word/2010/wordprocessingInk" xmlns:wne="http://schemas.microsoft.com/office/word/2006/wordml" xmlns:wps="http://schemas.microsoft.com/office/word/2010/wordprocessingShape" mc:Ignorable="w14 w15 w16se wp14">
+<w:endnotes xmlns:wpc="http://schemas.microsoft.com/office/word/2010/wordprocessingCanvas" xmlns:cx="http://schemas.microsoft.com/office/drawing/2014/chartex" xmlns:cx1="http://schemas.microsoft.com/office/drawing/2015/9/8/chartex" xmlns:cx2="http://schemas.microsoft.com/office/drawing/2015/10/21/chartex" xmlns:cx3="http://schemas.microsoft.com/office/drawing/2016/5/9/chartex" xmlns:cx4="http://schemas.microsoft.com/office/drawing/2016/5/10/chartex" xmlns:cx5="http://schemas.microsoft.com/office/drawing/2016/5/11/chartex" xmlns:cx6="http://schemas.microsoft.com/office/drawing/2016/5/12/chartex" xmlns:cx7="http://schemas.microsoft.com/office/drawing/2016/5/13/chartex" xmlns:cx8="http://schemas.microsoft.com/office/drawing/2016/5/14/chartex" xmlns:mc="http://schemas.openxmlformats.org/markup-compatibility/2006" xmlns:aink="http://schemas.microsoft.com/office/drawing/2016/ink" xmlns:am3d="http://schemas.microsoft.com/office/drawing/2017/model3d" xmlns:o="urn:schemas-microsoft-com:office:office" xmlns:r="http://schemas.openxmlformats.org/officeDocument/2006/relationships" xmlns:m="http://schemas.openxmlformats.org/officeDocument/2006/math" xmlns:v="urn:schemas-microsoft-com:vml" xmlns:wp14="http://schemas.microsoft.com/office/word/2010/wordprocessingDrawing" xmlns:wp="http://schemas.openxmlformats.org/drawingml/2006/wordprocessingDrawing" xmlns:w10="urn:schemas-microsoft-com:office:word" xmlns:w="http://schemas.openxmlformats.org/wordprocessingml/2006/main" xmlns:w14="http://schemas.microsoft.com/office/word/2010/wordml" xmlns:w15="http://schemas.microsoft.com/office/word/2012/wordml" xmlns:w16cid="http://schemas.microsoft.com/office/word/2016/wordml/cid" xmlns:w16se="http://schemas.microsoft.com/office/word/2015/wordml/symex" xmlns:wpg="http://schemas.microsoft.com/office/word/2010/wordprocessingGroup" xmlns:wpi="http://schemas.microsoft.com/office/word/2010/wordprocessingInk" xmlns:wne="http://schemas.microsoft.com/office/word/2006/wordml" xmlns:wps="http://schemas.microsoft.com/office/word/2010/wordprocessingShape" mc:Ignorable="w14 w15 w16se w16cid wp14">
   <w:endnote w:type="separator" w:id="-1">
     <w:p>
       <w:pPr>
@@ -9401,7 +9135,7 @@
 </file>
 
 <file path=word/footer1.xml><?xml version="1.0" encoding="utf-8"?>
-<w:ftr xmlns:wpc="http://schemas.microsoft.com/office/word/2010/wordprocessingCanvas" xmlns:cx="http://schemas.microsoft.com/office/drawing/2014/chartex" xmlns:cx1="http://schemas.microsoft.com/office/drawing/2015/9/8/chartex" xmlns:cx2="http://schemas.microsoft.com/office/drawing/2015/10/21/chartex" xmlns:mc="http://schemas.openxmlformats.org/markup-compatibility/2006" xmlns:o="urn:schemas-microsoft-com:office:office" xmlns:r="http://schemas.openxmlformats.org/officeDocument/2006/relationships" xmlns:m="http://schemas.openxmlformats.org/officeDocument/2006/math" xmlns:v="urn:schemas-microsoft-com:vml" xmlns:wp14="http://schemas.microsoft.com/office/word/2010/wordprocessingDrawing" xmlns:wp="http://schemas.openxmlformats.org/drawingml/2006/wordprocessingDrawing" xmlns:w10="urn:schemas-microsoft-com:office:word" xmlns:w="http://schemas.openxmlformats.org/wordprocessingml/2006/main" xmlns:w14="http://schemas.microsoft.com/office/word/2010/wordml" xmlns:w15="http://schemas.microsoft.com/office/word/2012/wordml" xmlns:w16se="http://schemas.microsoft.com/office/word/2015/wordml/symex" xmlns:wpg="http://schemas.microsoft.com/office/word/2010/wordprocessingGroup" xmlns:wpi="http://schemas.microsoft.com/office/word/2010/wordprocessingInk" xmlns:wne="http://schemas.microsoft.com/office/word/2006/wordml" xmlns:wps="http://schemas.microsoft.com/office/word/2010/wordprocessingShape" mc:Ignorable="w14 w15 w16se wp14">
+<w:ftr xmlns:wpc="http://schemas.microsoft.com/office/word/2010/wordprocessingCanvas" xmlns:cx="http://schemas.microsoft.com/office/drawing/2014/chartex" xmlns:cx1="http://schemas.microsoft.com/office/drawing/2015/9/8/chartex" xmlns:cx2="http://schemas.microsoft.com/office/drawing/2015/10/21/chartex" xmlns:cx3="http://schemas.microsoft.com/office/drawing/2016/5/9/chartex" xmlns:cx4="http://schemas.microsoft.com/office/drawing/2016/5/10/chartex" xmlns:cx5="http://schemas.microsoft.com/office/drawing/2016/5/11/chartex" xmlns:cx6="http://schemas.microsoft.com/office/drawing/2016/5/12/chartex" xmlns:cx7="http://schemas.microsoft.com/office/drawing/2016/5/13/chartex" xmlns:cx8="http://schemas.microsoft.com/office/drawing/2016/5/14/chartex" xmlns:mc="http://schemas.openxmlformats.org/markup-compatibility/2006" xmlns:aink="http://schemas.microsoft.com/office/drawing/2016/ink" xmlns:am3d="http://schemas.microsoft.com/office/drawing/2017/model3d" xmlns:o="urn:schemas-microsoft-com:office:office" xmlns:r="http://schemas.openxmlformats.org/officeDocument/2006/relationships" xmlns:m="http://schemas.openxmlformats.org/officeDocument/2006/math" xmlns:v="urn:schemas-microsoft-com:vml" xmlns:wp14="http://schemas.microsoft.com/office/word/2010/wordprocessingDrawing" xmlns:wp="http://schemas.openxmlformats.org/drawingml/2006/wordprocessingDrawing" xmlns:w10="urn:schemas-microsoft-com:office:word" xmlns:w="http://schemas.openxmlformats.org/wordprocessingml/2006/main" xmlns:w14="http://schemas.microsoft.com/office/word/2010/wordml" xmlns:w15="http://schemas.microsoft.com/office/word/2012/wordml" xmlns:w16cid="http://schemas.microsoft.com/office/word/2016/wordml/cid" xmlns:w16se="http://schemas.microsoft.com/office/word/2015/wordml/symex" xmlns:wpg="http://schemas.microsoft.com/office/word/2010/wordprocessingGroup" xmlns:wpi="http://schemas.microsoft.com/office/word/2010/wordprocessingInk" xmlns:wne="http://schemas.microsoft.com/office/word/2006/wordml" xmlns:wps="http://schemas.microsoft.com/office/word/2010/wordprocessingShape" mc:Ignorable="w14 w15 w16se w16cid wp14">
   <w:p>
     <w:pPr>
       <w:pStyle w:val="Footer"/>
@@ -9420,7 +9154,7 @@
       <w:rPr>
         <w:noProof/>
       </w:rPr>
-      <w:t>15</w:t>
+      <w:t>22</w:t>
     </w:r>
     <w:r>
       <w:fldChar w:fldCharType="end"/>
@@ -9430,7 +9164,7 @@
 </file>
 
 <file path=word/footnotes.xml><?xml version="1.0" encoding="utf-8"?>
-<w:footnotes xmlns:wpc="http://schemas.microsoft.com/office/word/2010/wordprocessingCanvas" xmlns:cx="http://schemas.microsoft.com/office/drawing/2014/chartex" xmlns:cx1="http://schemas.microsoft.com/office/drawing/2015/9/8/chartex" xmlns:cx2="http://schemas.microsoft.com/office/drawing/2015/10/21/chartex" xmlns:mc="http://schemas.openxmlformats.org/markup-compatibility/2006" xmlns:o="urn:schemas-microsoft-com:office:office" xmlns:r="http://schemas.openxmlformats.org/officeDocument/2006/relationships" xmlns:m="http://schemas.openxmlformats.org/officeDocument/2006/math" xmlns:v="urn:schemas-microsoft-com:vml" xmlns:wp14="http://schemas.microsoft.com/office/word/2010/wordprocessingDrawing" xmlns:wp="http://schemas.openxmlformats.org/drawingml/2006/wordprocessingDrawing" xmlns:w10="urn:schemas-microsoft-com:office:word" xmlns:w="http://schemas.openxmlformats.org/wordprocessingml/2006/main" xmlns:w14="http://schemas.microsoft.com/office/word/2010/wordml" xmlns:w15="http://schemas.microsoft.com/office/word/2012/wordml" xmlns:w16se="http://schemas.microsoft.com/office/word/2015/wordml/symex" xmlns:wpg="http://schemas.microsoft.com/office/word/2010/wordprocessingGroup" xmlns:wpi="http://schemas.microsoft.com/office/word/2010/wordprocessingInk" xmlns:wne="http://schemas.microsoft.com/office/word/2006/wordml" xmlns:wps="http://schemas.microsoft.com/office/word/2010/wordprocessingShape" mc:Ignorable="w14 w15 w16se wp14">
+<w:footnotes xmlns:wpc="http://schemas.microsoft.com/office/word/2010/wordprocessingCanvas" xmlns:cx="http://schemas.microsoft.com/office/drawing/2014/chartex" xmlns:cx1="http://schemas.microsoft.com/office/drawing/2015/9/8/chartex" xmlns:cx2="http://schemas.microsoft.com/office/drawing/2015/10/21/chartex" xmlns:cx3="http://schemas.microsoft.com/office/drawing/2016/5/9/chartex" xmlns:cx4="http://schemas.microsoft.com/office/drawing/2016/5/10/chartex" xmlns:cx5="http://schemas.microsoft.com/office/drawing/2016/5/11/chartex" xmlns:cx6="http://schemas.microsoft.com/office/drawing/2016/5/12/chartex" xmlns:cx7="http://schemas.microsoft.com/office/drawing/2016/5/13/chartex" xmlns:cx8="http://schemas.microsoft.com/office/drawing/2016/5/14/chartex" xmlns:mc="http://schemas.openxmlformats.org/markup-compatibility/2006" xmlns:aink="http://schemas.microsoft.com/office/drawing/2016/ink" xmlns:am3d="http://schemas.microsoft.com/office/drawing/2017/model3d" xmlns:o="urn:schemas-microsoft-com:office:office" xmlns:r="http://schemas.openxmlformats.org/officeDocument/2006/relationships" xmlns:m="http://schemas.openxmlformats.org/officeDocument/2006/math" xmlns:v="urn:schemas-microsoft-com:vml" xmlns:wp14="http://schemas.microsoft.com/office/word/2010/wordprocessingDrawing" xmlns:wp="http://schemas.openxmlformats.org/drawingml/2006/wordprocessingDrawing" xmlns:w10="urn:schemas-microsoft-com:office:word" xmlns:w="http://schemas.openxmlformats.org/wordprocessingml/2006/main" xmlns:w14="http://schemas.microsoft.com/office/word/2010/wordml" xmlns:w15="http://schemas.microsoft.com/office/word/2012/wordml" xmlns:w16cid="http://schemas.microsoft.com/office/word/2016/wordml/cid" xmlns:w16se="http://schemas.microsoft.com/office/word/2015/wordml/symex" xmlns:wpg="http://schemas.microsoft.com/office/word/2010/wordprocessingGroup" xmlns:wpi="http://schemas.microsoft.com/office/word/2010/wordprocessingInk" xmlns:wne="http://schemas.microsoft.com/office/word/2006/wordml" xmlns:wps="http://schemas.microsoft.com/office/word/2010/wordprocessingShape" mc:Ignorable="w14 w15 w16se w16cid wp14">
   <w:footnote w:type="separator" w:id="-1">
     <w:p>
       <w:pPr>
@@ -9458,7 +9192,7 @@
 </file>
 
 <file path=word/numbering.xml><?xml version="1.0" encoding="utf-8"?>
-<w:numbering xmlns:wpc="http://schemas.microsoft.com/office/word/2010/wordprocessingCanvas" xmlns:cx="http://schemas.microsoft.com/office/drawing/2014/chartex" xmlns:cx1="http://schemas.microsoft.com/office/drawing/2015/9/8/chartex" xmlns:cx2="http://schemas.microsoft.com/office/drawing/2015/10/21/chartex" xmlns:mc="http://schemas.openxmlformats.org/markup-compatibility/2006" xmlns:o="urn:schemas-microsoft-com:office:office" xmlns:r="http://schemas.openxmlformats.org/officeDocument/2006/relationships" xmlns:m="http://schemas.openxmlformats.org/officeDocument/2006/math" xmlns:v="urn:schemas-microsoft-com:vml" xmlns:wp14="http://schemas.microsoft.com/office/word/2010/wordprocessingDrawing" xmlns:wp="http://schemas.openxmlformats.org/drawingml/2006/wordprocessingDrawing" xmlns:w10="urn:schemas-microsoft-com:office:word" xmlns:w="http://schemas.openxmlformats.org/wordprocessingml/2006/main" xmlns:w14="http://schemas.microsoft.com/office/word/2010/wordml" xmlns:w15="http://schemas.microsoft.com/office/word/2012/wordml" xmlns:w16se="http://schemas.microsoft.com/office/word/2015/wordml/symex" xmlns:wpg="http://schemas.microsoft.com/office/word/2010/wordprocessingGroup" xmlns:wpi="http://schemas.microsoft.com/office/word/2010/wordprocessingInk" xmlns:wne="http://schemas.microsoft.com/office/word/2006/wordml" xmlns:wps="http://schemas.microsoft.com/office/word/2010/wordprocessingShape" mc:Ignorable="w14 w15 w16se wp14">
+<w:numbering xmlns:wpc="http://schemas.microsoft.com/office/word/2010/wordprocessingCanvas" xmlns:cx="http://schemas.microsoft.com/office/drawing/2014/chartex" xmlns:cx1="http://schemas.microsoft.com/office/drawing/2015/9/8/chartex" xmlns:cx2="http://schemas.microsoft.com/office/drawing/2015/10/21/chartex" xmlns:cx3="http://schemas.microsoft.com/office/drawing/2016/5/9/chartex" xmlns:cx4="http://schemas.microsoft.com/office/drawing/2016/5/10/chartex" xmlns:cx5="http://schemas.microsoft.com/office/drawing/2016/5/11/chartex" xmlns:cx6="http://schemas.microsoft.com/office/drawing/2016/5/12/chartex" xmlns:cx7="http://schemas.microsoft.com/office/drawing/2016/5/13/chartex" xmlns:cx8="http://schemas.microsoft.com/office/drawing/2016/5/14/chartex" xmlns:mc="http://schemas.openxmlformats.org/markup-compatibility/2006" xmlns:aink="http://schemas.microsoft.com/office/drawing/2016/ink" xmlns:am3d="http://schemas.microsoft.com/office/drawing/2017/model3d" xmlns:o="urn:schemas-microsoft-com:office:office" xmlns:r="http://schemas.openxmlformats.org/officeDocument/2006/relationships" xmlns:m="http://schemas.openxmlformats.org/officeDocument/2006/math" xmlns:v="urn:schemas-microsoft-com:vml" xmlns:wp14="http://schemas.microsoft.com/office/word/2010/wordprocessingDrawing" xmlns:wp="http://schemas.openxmlformats.org/drawingml/2006/wordprocessingDrawing" xmlns:w10="urn:schemas-microsoft-com:office:word" xmlns:w="http://schemas.openxmlformats.org/wordprocessingml/2006/main" xmlns:w14="http://schemas.microsoft.com/office/word/2010/wordml" xmlns:w15="http://schemas.microsoft.com/office/word/2012/wordml" xmlns:w16cid="http://schemas.microsoft.com/office/word/2016/wordml/cid" xmlns:w16se="http://schemas.microsoft.com/office/word/2015/wordml/symex" xmlns:wpg="http://schemas.microsoft.com/office/word/2010/wordprocessingGroup" xmlns:wpi="http://schemas.microsoft.com/office/word/2010/wordprocessingInk" xmlns:wne="http://schemas.microsoft.com/office/word/2006/wordml" xmlns:wps="http://schemas.microsoft.com/office/word/2010/wordprocessingShape" mc:Ignorable="w14 w15 w16se w16cid wp14">
   <w:abstractNum w:abstractNumId="0" w15:restartNumberingAfterBreak="0">
     <w:nsid w:val="08CC2F0C"/>
     <w:multiLevelType w:val="hybridMultilevel"/>
@@ -10224,7 +9958,7 @@
 </file>
 
 <file path=word/styles.xml><?xml version="1.0" encoding="utf-8"?>
-<w:styles xmlns:mc="http://schemas.openxmlformats.org/markup-compatibility/2006" xmlns:r="http://schemas.openxmlformats.org/officeDocument/2006/relationships" xmlns:w="http://schemas.openxmlformats.org/wordprocessingml/2006/main" xmlns:w14="http://schemas.microsoft.com/office/word/2010/wordml" xmlns:w15="http://schemas.microsoft.com/office/word/2012/wordml" xmlns:w16se="http://schemas.microsoft.com/office/word/2015/wordml/symex" mc:Ignorable="w14 w15 w16se">
+<w:styles xmlns:mc="http://schemas.openxmlformats.org/markup-compatibility/2006" xmlns:r="http://schemas.openxmlformats.org/officeDocument/2006/relationships" xmlns:w="http://schemas.openxmlformats.org/wordprocessingml/2006/main" xmlns:w14="http://schemas.microsoft.com/office/word/2010/wordml" xmlns:w15="http://schemas.microsoft.com/office/word/2012/wordml" xmlns:w16cid="http://schemas.microsoft.com/office/word/2016/wordml/cid" xmlns:w16se="http://schemas.microsoft.com/office/word/2015/wordml/symex" mc:Ignorable="w14 w15 w16se w16cid">
   <w:docDefaults>
     <w:rPrDefault>
       <w:rPr>
@@ -10240,7 +9974,7 @@
       </w:pPr>
     </w:pPrDefault>
   </w:docDefaults>
-  <w:latentStyles w:defLockedState="0" w:defUIPriority="99" w:defSemiHidden="0" w:defUnhideWhenUsed="0" w:defQFormat="0" w:count="373">
+  <w:latentStyles w:defLockedState="0" w:defUIPriority="99" w:defSemiHidden="0" w:defUnhideWhenUsed="0" w:defQFormat="0" w:count="375">
     <w:lsdException w:name="Normal" w:uiPriority="0" w:qFormat="1"/>
     <w:lsdException w:name="heading 1" w:uiPriority="9" w:qFormat="1"/>
     <w:lsdException w:name="heading 2" w:semiHidden="1" w:uiPriority="9" w:unhideWhenUsed="1" w:qFormat="1"/>
@@ -10346,7 +10080,6 @@
     <w:lsdException w:name="HTML Sample" w:semiHidden="1" w:unhideWhenUsed="1"/>
     <w:lsdException w:name="HTML Typewriter" w:semiHidden="1" w:unhideWhenUsed="1"/>
     <w:lsdException w:name="HTML Variable" w:semiHidden="1" w:unhideWhenUsed="1"/>
-    <w:lsdException w:name="Normal Table" w:semiHidden="1" w:unhideWhenUsed="1"/>
     <w:lsdException w:name="annotation subject" w:semiHidden="1" w:unhideWhenUsed="1"/>
     <w:lsdException w:name="No List" w:semiHidden="1" w:unhideWhenUsed="1"/>
     <w:lsdException w:name="Outline List 1" w:semiHidden="1" w:unhideWhenUsed="1"/>
@@ -10392,11 +10125,9 @@
     <w:lsdException w:name="Table Subtle 1" w:semiHidden="1" w:unhideWhenUsed="1"/>
     <w:lsdException w:name="Table Subtle 2" w:semiHidden="1" w:unhideWhenUsed="1"/>
     <w:lsdException w:name="Table Web 1" w:semiHidden="1" w:unhideWhenUsed="1"/>
-    <w:lsdException w:name="Table Web 2" w:semiHidden="1" w:unhideWhenUsed="1"/>
     <w:lsdException w:name="Table Web 3" w:semiHidden="1" w:unhideWhenUsed="1"/>
     <w:lsdException w:name="Balloon Text" w:semiHidden="1" w:unhideWhenUsed="1"/>
     <w:lsdException w:name="Table Grid" w:uiPriority="39"/>
-    <w:lsdException w:name="Table Theme" w:semiHidden="1" w:unhideWhenUsed="1"/>
     <w:lsdException w:name="Placeholder Text" w:semiHidden="1"/>
     <w:lsdException w:name="No Spacing" w:uiPriority="1" w:qFormat="1"/>
     <w:lsdException w:name="Light Shading" w:uiPriority="60"/>
@@ -10614,6 +10345,8 @@
     <w:lsdException w:name="List Table 7 Colorful Accent 6" w:uiPriority="52"/>
     <w:lsdException w:name="Mention" w:semiHidden="1" w:unhideWhenUsed="1"/>
     <w:lsdException w:name="Smart Hyperlink" w:semiHidden="1" w:unhideWhenUsed="1"/>
+    <w:lsdException w:name="Hashtag" w:semiHidden="1" w:unhideWhenUsed="1"/>
+    <w:lsdException w:name="Unresolved Mention" w:semiHidden="1" w:unhideWhenUsed="1"/>
   </w:latentStyles>
   <w:style w:type="paragraph" w:default="1" w:styleId="Normal">
     <w:name w:val="Normal"/>
@@ -11772,7 +11505,7 @@
 </file>
 
 <file path=customXml/itemProps1.xml><?xml version="1.0" encoding="utf-8"?>
-<ds:datastoreItem xmlns:ds="http://schemas.openxmlformats.org/officeDocument/2006/customXml" ds:itemID="{C12EF7CD-98D3-48C7-B9BF-599320070818}">
+<ds:datastoreItem xmlns:ds="http://schemas.openxmlformats.org/officeDocument/2006/customXml" ds:itemID="{010045B6-9B10-45D7-B939-8E70D35FB8E7}">
   <ds:schemaRefs>
     <ds:schemaRef ds:uri="http://schemas.openxmlformats.org/officeDocument/2006/bibliography"/>
   </ds:schemaRefs>

</xml_diff>